<commit_message>
fixed 1.iii and 3
</commit_message>
<xml_diff>
--- a/ans_ex-theory-1-2017a.docx
+++ b/ans_ex-theory-1-2017a.docx
@@ -72,8 +72,6 @@
         </w:rPr>
         <w:t>10100101 | 1001</w:t>
       </w:r>
-      <w:bookmarkStart w:id="0" w:name="_GoBack"/>
-      <w:bookmarkEnd w:id="0"/>
     </w:p>
     <w:p>
       <w:pPr>
@@ -992,6 +990,19 @@
     </w:p>
     <w:p>
       <w:pPr>
+        <w:rPr>
+          <w:rtl/>
+        </w:rPr>
+      </w:pPr>
+      <w:r>
+        <w:rPr>
+          <w:rtl/>
+        </w:rPr>
+        <w:br w:type="page"/>
+      </w:r>
+    </w:p>
+    <w:p>
+      <w:pPr>
         <w:bidi/>
         <w:ind w:left="720"/>
         <w:rPr>
@@ -1007,49 +1018,688 @@
           <w:numId w:val="2"/>
         </w:numPr>
         <w:bidi/>
-        <w:rPr>
-          <w:rtl/>
-        </w:rPr>
-      </w:pPr>
-      <w:r>
-        <w:rPr>
-          <w:rFonts w:hint="cs"/>
-          <w:rtl/>
-        </w:rPr>
-        <w:t>לא, לא ניתן לזהות שגיאות ב</w:t>
-      </w:r>
-      <w:r>
-        <w:t>parity check</w:t>
-      </w:r>
-      <w:r>
-        <w:rPr>
-          <w:rFonts w:hint="cs"/>
-          <w:rtl/>
-        </w:rPr>
-        <w:t xml:space="preserve"> רק כאשר מספר השינויים בכל העמודות והשורות הוא זוגי. כאשר יש 6 שגיאות לא ניתן לייצר מצב זה. </w:t>
-      </w:r>
-      <w:r>
-        <w:rPr>
-          <w:rtl/>
-        </w:rPr>
-        <w:br/>
+      </w:pPr>
+      <w:r>
+        <w:rPr>
+          <w:rFonts w:hint="cs"/>
+          <w:rtl/>
+        </w:rPr>
+        <w:t xml:space="preserve">כן, </w:t>
       </w:r>
     </w:p>
     <w:p>
       <w:pPr>
-        <w:rPr>
-          <w:rtl/>
-        </w:rPr>
-      </w:pPr>
-      <w:r>
-        <w:rPr>
-          <w:rtl/>
-        </w:rPr>
-        <w:br w:type="page"/>
+        <w:pStyle w:val="ListParagraph"/>
+        <w:bidi/>
+        <w:ind w:left="1080"/>
+        <w:rPr>
+          <w:rtl/>
+        </w:rPr>
+      </w:pPr>
+      <w:r>
+        <w:rPr>
+          <w:rFonts w:hint="cs"/>
+          <w:rtl/>
+        </w:rPr>
+        <w:t xml:space="preserve">מקרא: </w:t>
       </w:r>
     </w:p>
     <w:p>
       <w:pPr>
+        <w:pStyle w:val="ListParagraph"/>
+        <w:numPr>
+          <w:ilvl w:val="0"/>
+          <w:numId w:val="3"/>
+        </w:numPr>
+        <w:bidi/>
+      </w:pPr>
+      <w:r>
+        <w:rPr>
+          <w:rFonts w:hint="cs"/>
+          <w:rtl/>
+        </w:rPr>
+        <w:t>בכחול כהה יותר: ה-</w:t>
+      </w:r>
+      <w:r>
+        <w:t>parity bit</w:t>
+      </w:r>
+    </w:p>
+    <w:p>
+      <w:pPr>
+        <w:pStyle w:val="ListParagraph"/>
+        <w:numPr>
+          <w:ilvl w:val="0"/>
+          <w:numId w:val="3"/>
+        </w:numPr>
+        <w:bidi/>
+      </w:pPr>
+      <w:r>
+        <w:rPr>
+          <w:rFonts w:hint="cs"/>
+          <w:rtl/>
+        </w:rPr>
+        <w:t>באדום עם חץ: הביטים שהוחלפו</w:t>
+      </w:r>
+    </w:p>
+    <w:tbl>
+      <w:tblPr>
+        <w:tblStyle w:val="GridTable5Dark-Accent1"/>
+        <w:tblW w:w="0" w:type="auto"/>
+        <w:jc w:val="right"/>
+        <w:tblLook w:val="04A0" w:firstRow="1" w:lastRow="0" w:firstColumn="1" w:lastColumn="0" w:noHBand="0" w:noVBand="1"/>
+      </w:tblPr>
+      <w:tblGrid>
+        <w:gridCol w:w="1870"/>
+        <w:gridCol w:w="1870"/>
+        <w:gridCol w:w="1870"/>
+        <w:gridCol w:w="1870"/>
+        <w:gridCol w:w="1870"/>
+      </w:tblGrid>
+      <w:tr>
+        <w:trPr>
+          <w:cnfStyle w:val="100000000000" w:firstRow="1" w:lastRow="0" w:firstColumn="0" w:lastColumn="0" w:oddVBand="0" w:evenVBand="0" w:oddHBand="0" w:evenHBand="0" w:firstRowFirstColumn="0" w:firstRowLastColumn="0" w:lastRowFirstColumn="0" w:lastRowLastColumn="0"/>
+          <w:jc w:val="right"/>
+        </w:trPr>
+        <w:tc>
+          <w:tcPr>
+            <w:cnfStyle w:val="001000000000" w:firstRow="0" w:lastRow="0" w:firstColumn="1" w:lastColumn="0" w:oddVBand="0" w:evenVBand="0" w:oddHBand="0" w:evenHBand="0" w:firstRowFirstColumn="0" w:firstRowLastColumn="0" w:lastRowFirstColumn="0" w:lastRowLastColumn="0"/>
+            <w:tcW w:w="1870" w:type="dxa"/>
+          </w:tcPr>
+          <w:p>
+            <w:pPr>
+              <w:pStyle w:val="ListParagraph"/>
+              <w:bidi/>
+              <w:ind w:left="0"/>
+              <w:jc w:val="center"/>
+            </w:pPr>
+            <w:r>
+              <w:t>0</w:t>
+            </w:r>
+          </w:p>
+        </w:tc>
+        <w:tc>
+          <w:tcPr>
+            <w:tcW w:w="1870" w:type="dxa"/>
+          </w:tcPr>
+          <w:p>
+            <w:pPr>
+              <w:pStyle w:val="ListParagraph"/>
+              <w:bidi/>
+              <w:ind w:left="0"/>
+              <w:jc w:val="center"/>
+              <w:cnfStyle w:val="100000000000" w:firstRow="1" w:lastRow="0" w:firstColumn="0" w:lastColumn="0" w:oddVBand="0" w:evenVBand="0" w:oddHBand="0" w:evenHBand="0" w:firstRowFirstColumn="0" w:firstRowLastColumn="0" w:lastRowFirstColumn="0" w:lastRowLastColumn="0"/>
+              <w:rPr>
+                <w:color w:val="FFC000"/>
+              </w:rPr>
+            </w:pPr>
+            <w:r>
+              <w:t xml:space="preserve">0 </w:t>
+            </w:r>
+          </w:p>
+        </w:tc>
+        <w:tc>
+          <w:tcPr>
+            <w:tcW w:w="1870" w:type="dxa"/>
+          </w:tcPr>
+          <w:p>
+            <w:pPr>
+              <w:pStyle w:val="ListParagraph"/>
+              <w:bidi/>
+              <w:ind w:left="0"/>
+              <w:jc w:val="center"/>
+              <w:cnfStyle w:val="100000000000" w:firstRow="1" w:lastRow="0" w:firstColumn="0" w:lastColumn="0" w:oddVBand="0" w:evenVBand="0" w:oddHBand="0" w:evenHBand="0" w:firstRowFirstColumn="0" w:firstRowLastColumn="0" w:lastRowFirstColumn="0" w:lastRowLastColumn="0"/>
+              <w:rPr>
+                <w:color w:val="FFC000"/>
+              </w:rPr>
+            </w:pPr>
+            <w:r>
+              <w:t xml:space="preserve">1 </w:t>
+            </w:r>
+          </w:p>
+        </w:tc>
+        <w:tc>
+          <w:tcPr>
+            <w:tcW w:w="1870" w:type="dxa"/>
+          </w:tcPr>
+          <w:p>
+            <w:pPr>
+              <w:pStyle w:val="ListParagraph"/>
+              <w:bidi/>
+              <w:ind w:left="0"/>
+              <w:jc w:val="center"/>
+              <w:cnfStyle w:val="100000000000" w:firstRow="1" w:lastRow="0" w:firstColumn="0" w:lastColumn="0" w:oddVBand="0" w:evenVBand="0" w:oddHBand="0" w:evenHBand="0" w:firstRowFirstColumn="0" w:firstRowLastColumn="0" w:lastRowFirstColumn="0" w:lastRowLastColumn="0"/>
+            </w:pPr>
+            <w:r>
+              <w:t>1</w:t>
+            </w:r>
+          </w:p>
+        </w:tc>
+        <w:tc>
+          <w:tcPr>
+            <w:tcW w:w="1870" w:type="dxa"/>
+          </w:tcPr>
+          <w:p>
+            <w:pPr>
+              <w:pStyle w:val="ListParagraph"/>
+              <w:bidi/>
+              <w:ind w:left="0"/>
+              <w:jc w:val="center"/>
+              <w:cnfStyle w:val="100000000000" w:firstRow="1" w:lastRow="0" w:firstColumn="0" w:lastColumn="0" w:oddVBand="0" w:evenVBand="0" w:oddHBand="0" w:evenHBand="0" w:firstRowFirstColumn="0" w:firstRowLastColumn="0" w:lastRowFirstColumn="0" w:lastRowLastColumn="0"/>
+            </w:pPr>
+            <w:r>
+              <w:t>0</w:t>
+            </w:r>
+          </w:p>
+        </w:tc>
+      </w:tr>
+      <w:tr>
+        <w:trPr>
+          <w:cnfStyle w:val="000000100000" w:firstRow="0" w:lastRow="0" w:firstColumn="0" w:lastColumn="0" w:oddVBand="0" w:evenVBand="0" w:oddHBand="1" w:evenHBand="0" w:firstRowFirstColumn="0" w:firstRowLastColumn="0" w:lastRowFirstColumn="0" w:lastRowLastColumn="0"/>
+          <w:jc w:val="right"/>
+        </w:trPr>
+        <w:tc>
+          <w:tcPr>
+            <w:cnfStyle w:val="001000000000" w:firstRow="0" w:lastRow="0" w:firstColumn="1" w:lastColumn="0" w:oddVBand="0" w:evenVBand="0" w:oddHBand="0" w:evenHBand="0" w:firstRowFirstColumn="0" w:firstRowLastColumn="0" w:lastRowFirstColumn="0" w:lastRowLastColumn="0"/>
+            <w:tcW w:w="1870" w:type="dxa"/>
+          </w:tcPr>
+          <w:p>
+            <w:pPr>
+              <w:pStyle w:val="ListParagraph"/>
+              <w:bidi/>
+              <w:ind w:left="0"/>
+              <w:jc w:val="center"/>
+              <w:rPr>
+                <w:color w:val="538135" w:themeColor="accent6" w:themeShade="BF"/>
+              </w:rPr>
+            </w:pPr>
+            <w:r>
+              <w:t xml:space="preserve">1 </w:t>
+            </w:r>
+          </w:p>
+        </w:tc>
+        <w:tc>
+          <w:tcPr>
+            <w:tcW w:w="1870" w:type="dxa"/>
+          </w:tcPr>
+          <w:p>
+            <w:pPr>
+              <w:pStyle w:val="ListParagraph"/>
+              <w:bidi/>
+              <w:ind w:left="0"/>
+              <w:jc w:val="center"/>
+              <w:cnfStyle w:val="000000100000" w:firstRow="0" w:lastRow="0" w:firstColumn="0" w:lastColumn="0" w:oddVBand="0" w:evenVBand="0" w:oddHBand="1" w:evenHBand="0" w:firstRowFirstColumn="0" w:firstRowLastColumn="0" w:lastRowFirstColumn="0" w:lastRowLastColumn="0"/>
+              <w:rPr>
+                <w:color w:val="FF0000"/>
+              </w:rPr>
+            </w:pPr>
+            <w:r>
+              <w:t>1</w:t>
+            </w:r>
+          </w:p>
+        </w:tc>
+        <w:tc>
+          <w:tcPr>
+            <w:tcW w:w="1870" w:type="dxa"/>
+          </w:tcPr>
+          <w:p>
+            <w:pPr>
+              <w:pStyle w:val="ListParagraph"/>
+              <w:bidi/>
+              <w:ind w:left="0"/>
+              <w:jc w:val="center"/>
+              <w:cnfStyle w:val="000000100000" w:firstRow="0" w:lastRow="0" w:firstColumn="0" w:lastColumn="0" w:oddVBand="0" w:evenVBand="0" w:oddHBand="1" w:evenHBand="0" w:firstRowFirstColumn="0" w:firstRowLastColumn="0" w:lastRowFirstColumn="0" w:lastRowLastColumn="0"/>
+            </w:pPr>
+            <w:r>
+              <w:t xml:space="preserve">1 -&gt; </w:t>
+            </w:r>
+            <w:r>
+              <w:rPr>
+                <w:color w:val="FF0000"/>
+              </w:rPr>
+              <w:t>0</w:t>
+            </w:r>
+          </w:p>
+        </w:tc>
+        <w:tc>
+          <w:tcPr>
+            <w:tcW w:w="1870" w:type="dxa"/>
+          </w:tcPr>
+          <w:p>
+            <w:pPr>
+              <w:pStyle w:val="ListParagraph"/>
+              <w:bidi/>
+              <w:ind w:left="0"/>
+              <w:jc w:val="center"/>
+              <w:cnfStyle w:val="000000100000" w:firstRow="0" w:lastRow="0" w:firstColumn="0" w:lastColumn="0" w:oddVBand="0" w:evenVBand="0" w:oddHBand="1" w:evenHBand="0" w:firstRowFirstColumn="0" w:firstRowLastColumn="0" w:lastRowFirstColumn="0" w:lastRowLastColumn="0"/>
+            </w:pPr>
+            <w:r>
+              <w:t>0-&gt;</w:t>
+            </w:r>
+            <w:r>
+              <w:rPr>
+                <w:color w:val="FF0000"/>
+              </w:rPr>
+              <w:t xml:space="preserve"> 1</w:t>
+            </w:r>
+          </w:p>
+        </w:tc>
+        <w:tc>
+          <w:tcPr>
+            <w:tcW w:w="1870" w:type="dxa"/>
+          </w:tcPr>
+          <w:p>
+            <w:pPr>
+              <w:pStyle w:val="ListParagraph"/>
+              <w:bidi/>
+              <w:ind w:left="0"/>
+              <w:jc w:val="center"/>
+              <w:cnfStyle w:val="000000100000" w:firstRow="0" w:lastRow="0" w:firstColumn="0" w:lastColumn="0" w:oddVBand="0" w:evenVBand="0" w:oddHBand="1" w:evenHBand="0" w:firstRowFirstColumn="0" w:firstRowLastColumn="0" w:lastRowFirstColumn="0" w:lastRowLastColumn="0"/>
+            </w:pPr>
+            <w:r>
+              <w:t>1</w:t>
+            </w:r>
+          </w:p>
+        </w:tc>
+      </w:tr>
+      <w:tr>
+        <w:trPr>
+          <w:jc w:val="right"/>
+        </w:trPr>
+        <w:tc>
+          <w:tcPr>
+            <w:cnfStyle w:val="001000000000" w:firstRow="0" w:lastRow="0" w:firstColumn="1" w:lastColumn="0" w:oddVBand="0" w:evenVBand="0" w:oddHBand="0" w:evenHBand="0" w:firstRowFirstColumn="0" w:firstRowLastColumn="0" w:lastRowFirstColumn="0" w:lastRowLastColumn="0"/>
+            <w:tcW w:w="1870" w:type="dxa"/>
+          </w:tcPr>
+          <w:p>
+            <w:pPr>
+              <w:pStyle w:val="ListParagraph"/>
+              <w:bidi/>
+              <w:ind w:left="0"/>
+              <w:jc w:val="center"/>
+              <w:rPr>
+                <w:color w:val="FFC000"/>
+              </w:rPr>
+            </w:pPr>
+            <w:r>
+              <w:t xml:space="preserve">1 </w:t>
+            </w:r>
+          </w:p>
+        </w:tc>
+        <w:tc>
+          <w:tcPr>
+            <w:tcW w:w="1870" w:type="dxa"/>
+          </w:tcPr>
+          <w:p>
+            <w:pPr>
+              <w:pStyle w:val="ListParagraph"/>
+              <w:bidi/>
+              <w:ind w:left="0"/>
+              <w:jc w:val="center"/>
+              <w:cnfStyle w:val="000000000000" w:firstRow="0" w:lastRow="0" w:firstColumn="0" w:lastColumn="0" w:oddVBand="0" w:evenVBand="0" w:oddHBand="0" w:evenHBand="0" w:firstRowFirstColumn="0" w:firstRowLastColumn="0" w:lastRowFirstColumn="0" w:lastRowLastColumn="0"/>
+            </w:pPr>
+            <w:r>
+              <w:t>0 -&gt;</w:t>
+            </w:r>
+            <w:r>
+              <w:rPr>
+                <w:color w:val="FF0000"/>
+              </w:rPr>
+              <w:t xml:space="preserve"> 1</w:t>
+            </w:r>
+          </w:p>
+        </w:tc>
+        <w:tc>
+          <w:tcPr>
+            <w:tcW w:w="1870" w:type="dxa"/>
+          </w:tcPr>
+          <w:p>
+            <w:pPr>
+              <w:pStyle w:val="ListParagraph"/>
+              <w:bidi/>
+              <w:ind w:left="0"/>
+              <w:jc w:val="center"/>
+              <w:cnfStyle w:val="000000000000" w:firstRow="0" w:lastRow="0" w:firstColumn="0" w:lastColumn="0" w:oddVBand="0" w:evenVBand="0" w:oddHBand="0" w:evenHBand="0" w:firstRowFirstColumn="0" w:firstRowLastColumn="0" w:lastRowFirstColumn="0" w:lastRowLastColumn="0"/>
+              <w:rPr>
+                <w:color w:val="FF0000"/>
+              </w:rPr>
+            </w:pPr>
+            <w:r>
+              <w:t xml:space="preserve">1 </w:t>
+            </w:r>
+          </w:p>
+        </w:tc>
+        <w:tc>
+          <w:tcPr>
+            <w:tcW w:w="1870" w:type="dxa"/>
+          </w:tcPr>
+          <w:p>
+            <w:pPr>
+              <w:pStyle w:val="ListParagraph"/>
+              <w:bidi/>
+              <w:ind w:left="0"/>
+              <w:jc w:val="center"/>
+              <w:cnfStyle w:val="000000000000" w:firstRow="0" w:lastRow="0" w:firstColumn="0" w:lastColumn="0" w:oddVBand="0" w:evenVBand="0" w:oddHBand="0" w:evenHBand="0" w:firstRowFirstColumn="0" w:firstRowLastColumn="0" w:lastRowFirstColumn="0" w:lastRowLastColumn="0"/>
+            </w:pPr>
+            <w:r>
+              <w:t>1</w:t>
+            </w:r>
+            <w:r>
+              <w:t xml:space="preserve"> </w:t>
+            </w:r>
+            <w:r>
+              <w:t xml:space="preserve">-&gt; </w:t>
+            </w:r>
+            <w:r>
+              <w:rPr>
+                <w:color w:val="FF0000"/>
+              </w:rPr>
+              <w:t>0</w:t>
+            </w:r>
+          </w:p>
+        </w:tc>
+        <w:tc>
+          <w:tcPr>
+            <w:tcW w:w="1870" w:type="dxa"/>
+          </w:tcPr>
+          <w:p>
+            <w:pPr>
+              <w:pStyle w:val="ListParagraph"/>
+              <w:bidi/>
+              <w:ind w:left="0"/>
+              <w:jc w:val="center"/>
+              <w:cnfStyle w:val="000000000000" w:firstRow="0" w:lastRow="0" w:firstColumn="0" w:lastColumn="0" w:oddVBand="0" w:evenVBand="0" w:oddHBand="0" w:evenHBand="0" w:firstRowFirstColumn="0" w:firstRowLastColumn="0" w:lastRowFirstColumn="0" w:lastRowLastColumn="0"/>
+            </w:pPr>
+            <w:r>
+              <w:t>1</w:t>
+            </w:r>
+          </w:p>
+        </w:tc>
+      </w:tr>
+      <w:tr>
+        <w:trPr>
+          <w:cnfStyle w:val="000000100000" w:firstRow="0" w:lastRow="0" w:firstColumn="0" w:lastColumn="0" w:oddVBand="0" w:evenVBand="0" w:oddHBand="1" w:evenHBand="0" w:firstRowFirstColumn="0" w:firstRowLastColumn="0" w:lastRowFirstColumn="0" w:lastRowLastColumn="0"/>
+          <w:jc w:val="right"/>
+        </w:trPr>
+        <w:tc>
+          <w:tcPr>
+            <w:cnfStyle w:val="001000000000" w:firstRow="0" w:lastRow="0" w:firstColumn="1" w:lastColumn="0" w:oddVBand="0" w:evenVBand="0" w:oddHBand="0" w:evenHBand="0" w:firstRowFirstColumn="0" w:firstRowLastColumn="0" w:lastRowFirstColumn="0" w:lastRowLastColumn="0"/>
+            <w:tcW w:w="1870" w:type="dxa"/>
+          </w:tcPr>
+          <w:p>
+            <w:pPr>
+              <w:pStyle w:val="ListParagraph"/>
+              <w:bidi/>
+              <w:ind w:left="0"/>
+              <w:jc w:val="center"/>
+            </w:pPr>
+            <w:r>
+              <w:t>1</w:t>
+            </w:r>
+          </w:p>
+        </w:tc>
+        <w:tc>
+          <w:tcPr>
+            <w:tcW w:w="1870" w:type="dxa"/>
+          </w:tcPr>
+          <w:p>
+            <w:pPr>
+              <w:pStyle w:val="ListParagraph"/>
+              <w:bidi/>
+              <w:ind w:left="0"/>
+              <w:jc w:val="center"/>
+              <w:cnfStyle w:val="000000100000" w:firstRow="0" w:lastRow="0" w:firstColumn="0" w:lastColumn="0" w:oddVBand="0" w:evenVBand="0" w:oddHBand="1" w:evenHBand="0" w:firstRowFirstColumn="0" w:firstRowLastColumn="0" w:lastRowFirstColumn="0" w:lastRowLastColumn="0"/>
+            </w:pPr>
+            <w:r>
+              <w:t>0</w:t>
+            </w:r>
+            <w:r>
+              <w:t xml:space="preserve"> -&gt; </w:t>
+            </w:r>
+            <w:r>
+              <w:rPr>
+                <w:color w:val="FF0000"/>
+              </w:rPr>
+              <w:t>1</w:t>
+            </w:r>
+          </w:p>
+        </w:tc>
+        <w:tc>
+          <w:tcPr>
+            <w:tcW w:w="1870" w:type="dxa"/>
+          </w:tcPr>
+          <w:p>
+            <w:pPr>
+              <w:pStyle w:val="ListParagraph"/>
+              <w:bidi/>
+              <w:ind w:left="0"/>
+              <w:jc w:val="center"/>
+              <w:cnfStyle w:val="000000100000" w:firstRow="0" w:lastRow="0" w:firstColumn="0" w:lastColumn="0" w:oddVBand="0" w:evenVBand="0" w:oddHBand="1" w:evenHBand="0" w:firstRowFirstColumn="0" w:firstRowLastColumn="0" w:lastRowFirstColumn="0" w:lastRowLastColumn="0"/>
+            </w:pPr>
+            <w:r>
+              <w:t>0-&gt;</w:t>
+            </w:r>
+            <w:r>
+              <w:rPr>
+                <w:color w:val="FF0000"/>
+              </w:rPr>
+              <w:t xml:space="preserve"> 1</w:t>
+            </w:r>
+          </w:p>
+        </w:tc>
+        <w:tc>
+          <w:tcPr>
+            <w:tcW w:w="1870" w:type="dxa"/>
+          </w:tcPr>
+          <w:p>
+            <w:pPr>
+              <w:pStyle w:val="ListParagraph"/>
+              <w:bidi/>
+              <w:ind w:left="0"/>
+              <w:jc w:val="center"/>
+              <w:cnfStyle w:val="000000100000" w:firstRow="0" w:lastRow="0" w:firstColumn="0" w:lastColumn="0" w:oddVBand="0" w:evenVBand="0" w:oddHBand="1" w:evenHBand="0" w:firstRowFirstColumn="0" w:firstRowLastColumn="0" w:lastRowFirstColumn="0" w:lastRowLastColumn="0"/>
+            </w:pPr>
+            <w:r>
+              <w:t>1</w:t>
+            </w:r>
+          </w:p>
+        </w:tc>
+        <w:tc>
+          <w:tcPr>
+            <w:tcW w:w="1870" w:type="dxa"/>
+          </w:tcPr>
+          <w:p>
+            <w:pPr>
+              <w:pStyle w:val="ListParagraph"/>
+              <w:bidi/>
+              <w:ind w:left="0"/>
+              <w:jc w:val="center"/>
+              <w:cnfStyle w:val="000000100000" w:firstRow="0" w:lastRow="0" w:firstColumn="0" w:lastColumn="0" w:oddVBand="0" w:evenVBand="0" w:oddHBand="1" w:evenHBand="0" w:firstRowFirstColumn="0" w:firstRowLastColumn="0" w:lastRowFirstColumn="0" w:lastRowLastColumn="0"/>
+            </w:pPr>
+            <w:r>
+              <w:t>0</w:t>
+            </w:r>
+          </w:p>
+        </w:tc>
+      </w:tr>
+      <w:tr>
+        <w:trPr>
+          <w:jc w:val="right"/>
+        </w:trPr>
+        <w:tc>
+          <w:tcPr>
+            <w:cnfStyle w:val="001000000000" w:firstRow="0" w:lastRow="0" w:firstColumn="1" w:lastColumn="0" w:oddVBand="0" w:evenVBand="0" w:oddHBand="0" w:evenHBand="0" w:firstRowFirstColumn="0" w:firstRowLastColumn="0" w:lastRowFirstColumn="0" w:lastRowLastColumn="0"/>
+            <w:tcW w:w="1870" w:type="dxa"/>
+          </w:tcPr>
+          <w:p>
+            <w:pPr>
+              <w:pStyle w:val="ListParagraph"/>
+              <w:bidi/>
+              <w:ind w:left="0"/>
+              <w:jc w:val="center"/>
+            </w:pPr>
+            <w:r>
+              <w:t>1</w:t>
+            </w:r>
+          </w:p>
+        </w:tc>
+        <w:tc>
+          <w:tcPr>
+            <w:tcW w:w="1870" w:type="dxa"/>
+          </w:tcPr>
+          <w:p>
+            <w:pPr>
+              <w:pStyle w:val="ListParagraph"/>
+              <w:bidi/>
+              <w:ind w:left="0"/>
+              <w:jc w:val="center"/>
+              <w:cnfStyle w:val="000000000000" w:firstRow="0" w:lastRow="0" w:firstColumn="0" w:lastColumn="0" w:oddVBand="0" w:evenVBand="0" w:oddHBand="0" w:evenHBand="0" w:firstRowFirstColumn="0" w:firstRowLastColumn="0" w:lastRowFirstColumn="0" w:lastRowLastColumn="0"/>
+            </w:pPr>
+            <w:r>
+              <w:t xml:space="preserve">1 </w:t>
+            </w:r>
+          </w:p>
+        </w:tc>
+        <w:tc>
+          <w:tcPr>
+            <w:tcW w:w="1870" w:type="dxa"/>
+          </w:tcPr>
+          <w:p>
+            <w:pPr>
+              <w:pStyle w:val="ListParagraph"/>
+              <w:bidi/>
+              <w:ind w:left="0"/>
+              <w:jc w:val="center"/>
+              <w:cnfStyle w:val="000000000000" w:firstRow="0" w:lastRow="0" w:firstColumn="0" w:lastColumn="0" w:oddVBand="0" w:evenVBand="0" w:oddHBand="0" w:evenHBand="0" w:firstRowFirstColumn="0" w:firstRowLastColumn="0" w:lastRowFirstColumn="0" w:lastRowLastColumn="0"/>
+            </w:pPr>
+            <w:r>
+              <w:t>1</w:t>
+            </w:r>
+          </w:p>
+        </w:tc>
+        <w:tc>
+          <w:tcPr>
+            <w:tcW w:w="1870" w:type="dxa"/>
+          </w:tcPr>
+          <w:p>
+            <w:pPr>
+              <w:pStyle w:val="ListParagraph"/>
+              <w:bidi/>
+              <w:ind w:left="0"/>
+              <w:jc w:val="center"/>
+              <w:cnfStyle w:val="000000000000" w:firstRow="0" w:lastRow="0" w:firstColumn="0" w:lastColumn="0" w:oddVBand="0" w:evenVBand="0" w:oddHBand="0" w:evenHBand="0" w:firstRowFirstColumn="0" w:firstRowLastColumn="0" w:lastRowFirstColumn="0" w:lastRowLastColumn="0"/>
+            </w:pPr>
+            <w:r>
+              <w:t>1</w:t>
+            </w:r>
+          </w:p>
+        </w:tc>
+        <w:tc>
+          <w:tcPr>
+            <w:tcW w:w="1870" w:type="dxa"/>
+          </w:tcPr>
+          <w:p>
+            <w:pPr>
+              <w:pStyle w:val="ListParagraph"/>
+              <w:bidi/>
+              <w:ind w:left="0"/>
+              <w:jc w:val="center"/>
+              <w:cnfStyle w:val="000000000000" w:firstRow="0" w:lastRow="0" w:firstColumn="0" w:lastColumn="0" w:oddVBand="0" w:evenVBand="0" w:oddHBand="0" w:evenHBand="0" w:firstRowFirstColumn="0" w:firstRowLastColumn="0" w:lastRowFirstColumn="0" w:lastRowLastColumn="0"/>
+            </w:pPr>
+            <w:r>
+              <w:t>0</w:t>
+            </w:r>
+          </w:p>
+        </w:tc>
+      </w:tr>
+    </w:tbl>
+    <w:p>
+      <w:pPr>
+        <w:bidi/>
+        <w:rPr>
+          <w:rtl/>
+        </w:rPr>
+      </w:pPr>
+    </w:p>
+    <w:p>
+      <w:pPr>
+        <w:bidi/>
+        <w:ind w:left="720"/>
+        <w:rPr>
+          <w:rtl/>
+        </w:rPr>
+      </w:pPr>
+      <w:r>
+        <w:rPr>
+          <w:rFonts w:hint="cs"/>
+          <w:rtl/>
+        </w:rPr>
+        <w:t xml:space="preserve">גם כאן, בכל עמודה ושורה </w:t>
+      </w:r>
+      <w:r>
+        <w:rPr>
+          <w:rFonts w:hint="cs"/>
+          <w:rtl/>
+        </w:rPr>
+        <w:t>שבהם היו שינוי</w:t>
+      </w:r>
+      <w:r>
+        <w:rPr>
+          <w:rFonts w:hint="cs"/>
+          <w:rtl/>
+        </w:rPr>
+        <w:t xml:space="preserve"> (3 עמודות ו3 שורות) </w:t>
+      </w:r>
+      <w:r>
+        <w:rPr>
+          <w:rFonts w:hint="cs"/>
+          <w:rtl/>
+        </w:rPr>
+        <w:t>, היו 2 שינויים בדיוק</w:t>
+      </w:r>
+      <w:r>
+        <w:rPr>
+          <w:rFonts w:hint="cs"/>
+          <w:rtl/>
+        </w:rPr>
+        <w:t xml:space="preserve"> ולכן</w:t>
+      </w:r>
+      <w:r>
+        <w:rPr>
+          <w:rFonts w:hint="cs"/>
+          <w:rtl/>
+        </w:rPr>
+        <w:t xml:space="preserve"> ביטי ה-</w:t>
+      </w:r>
+      <w:r>
+        <w:t>parity</w:t>
+      </w:r>
+      <w:r>
+        <w:rPr>
+          <w:rFonts w:hint="cs"/>
+          <w:rtl/>
+        </w:rPr>
+        <w:t xml:space="preserve"> לא ישתנו </w:t>
+      </w:r>
+      <w:r>
+        <w:sym w:font="Wingdings" w:char="F0E7"/>
+      </w:r>
+      <w:r>
+        <w:rPr>
+          <w:rFonts w:hint="cs"/>
+          <w:rtl/>
+        </w:rPr>
+        <w:t xml:space="preserve"> </w:t>
+      </w:r>
+      <w:r>
+        <w:rPr>
+          <w:rFonts w:hint="cs"/>
+          <w:rtl/>
+        </w:rPr>
+        <w:t>אין באפשרותנו לדעת שקרתה שגיאה.</w:t>
+      </w:r>
+    </w:p>
+    <w:p>
+      <w:pPr>
         <w:pStyle w:val="Heading2"/>
         <w:bidi/>
         <w:rPr>
@@ -1061,7 +1711,6 @@
           <w:rFonts w:hint="cs"/>
           <w:rtl/>
         </w:rPr>
-        <w:lastRenderedPageBreak/>
         <w:t>שאלה 2</w:t>
       </w:r>
     </w:p>
@@ -2384,6 +3033,7 @@
         <w:bidi/>
         <w:rPr>
           <w:highlight w:val="red"/>
+          <w:rtl/>
         </w:rPr>
       </w:pPr>
       <w:r>
@@ -2419,31 +3069,45 @@
     </w:p>
     <w:p>
       <w:pPr>
-        <w:pStyle w:val="ListParagraph"/>
+        <w:pStyle w:val="Heading2"/>
         <w:bidi/>
-        <w:ind w:left="1080"/>
-        <w:rPr>
-          <w:highlight w:val="red"/>
-          <w:rtl/>
-        </w:rPr>
-      </w:pPr>
+        <w:rPr>
+          <w:rtl/>
+        </w:rPr>
+      </w:pPr>
+      <w:r>
+        <w:rPr>
+          <w:rFonts w:hint="cs"/>
+          <w:rtl/>
+        </w:rPr>
+        <w:lastRenderedPageBreak/>
+        <w:t xml:space="preserve">שאלה </w:t>
+      </w:r>
+      <w:r>
+        <w:rPr>
+          <w:rFonts w:hint="cs"/>
+          <w:rtl/>
+        </w:rPr>
+        <w:t>3</w:t>
+      </w:r>
     </w:p>
     <w:p>
       <w:pPr>
-        <w:rPr>
-          <w:rtl/>
-        </w:rPr>
-      </w:pPr>
-      <w:r>
-        <w:rPr>
-          <w:rtl/>
-        </w:rPr>
-        <w:br w:type="page"/>
+        <w:bidi/>
+        <w:rPr>
+          <w:rtl/>
+        </w:rPr>
+      </w:pPr>
+      <w:r>
+        <w:rPr>
+          <w:rFonts w:hint="cs"/>
+          <w:rtl/>
+        </w:rPr>
+        <w:t>לא.</w:t>
       </w:r>
     </w:p>
     <w:p>
       <w:pPr>
-        <w:pStyle w:val="Heading2"/>
         <w:bidi/>
         <w:rPr>
           <w:rtl/>
@@ -2454,15 +3118,201 @@
           <w:rFonts w:hint="cs"/>
           <w:rtl/>
         </w:rPr>
-        <w:lastRenderedPageBreak/>
-        <w:t xml:space="preserve">שאלה </w:t>
-      </w:r>
-      <w:r>
-        <w:rPr>
-          <w:rFonts w:hint="cs"/>
-          <w:rtl/>
-        </w:rPr>
-        <w:t>3</w:t>
+        <w:t>נתון גם שחבילות שהתנגשו יצאו מ-</w:t>
+      </w:r>
+      <w:r>
+        <w:rPr>
+          <w:rFonts w:hint="cs"/>
+        </w:rPr>
+        <w:t>A</w:t>
+      </w:r>
+      <w:r>
+        <w:rPr>
+          <w:rFonts w:hint="cs"/>
+          <w:rtl/>
+        </w:rPr>
+        <w:t xml:space="preserve"> ומ</w:t>
+      </w:r>
+      <w:r>
+        <w:rPr>
+          <w:rFonts w:hint="cs"/>
+        </w:rPr>
+        <w:t>B</w:t>
+      </w:r>
+      <w:r>
+        <w:rPr>
+          <w:rFonts w:hint="cs"/>
+          <w:rtl/>
+        </w:rPr>
+        <w:t xml:space="preserve"> באותו הזמן </w:t>
+      </w:r>
+      <w:r>
+        <w:sym w:font="Wingdings" w:char="F0E7"/>
+      </w:r>
+      <w:r>
+        <w:rPr>
+          <w:rFonts w:hint="cs"/>
+          <w:rtl/>
+        </w:rPr>
+        <w:t xml:space="preserve"> הם יקבלו את ההודעה על ההתנגשות באותו זמן.</w:t>
+      </w:r>
+      <w:r>
+        <w:rPr>
+          <w:rtl/>
+        </w:rPr>
+        <w:br/>
+      </w:r>
+      <w:r>
+        <w:rPr>
+          <w:rFonts w:hint="cs"/>
+          <w:rtl/>
+        </w:rPr>
+        <w:t xml:space="preserve">בנוסף, </w:t>
+      </w:r>
+      <w:r>
+        <w:rPr>
+          <w:rFonts w:hint="cs"/>
+          <w:rtl/>
+        </w:rPr>
+        <w:t xml:space="preserve">נתון שהוגרלו </w:t>
+      </w:r>
+      <w:r>
+        <w:t>k</w:t>
+      </w:r>
+      <w:r>
+        <w:rPr>
+          <w:rFonts w:hint="cs"/>
+          <w:rtl/>
+        </w:rPr>
+        <w:t>ים שונים</w:t>
+      </w:r>
+      <w:r>
+        <w:rPr>
+          <w:rFonts w:hint="cs"/>
+          <w:rtl/>
+        </w:rPr>
+        <w:t>, נקח את המקרה הגרוע ביותר שהו ההפרש בינהם הוא 1.</w:t>
+      </w:r>
+      <w:r>
+        <w:rPr>
+          <w:rtl/>
+        </w:rPr>
+        <w:t xml:space="preserve"> </w:t>
+      </w:r>
+      <w:r>
+        <w:rPr>
+          <w:rFonts w:hint="cs"/>
+          <w:rtl/>
+        </w:rPr>
+        <w:t>(כי כל הפרש גדול יותר מקטין את הסיכוי להתנגשות בינהם).</w:t>
+      </w:r>
+      <w:r>
+        <w:rPr>
+          <w:rtl/>
+        </w:rPr>
+        <w:br/>
+      </w:r>
+      <w:r>
+        <w:rPr>
+          <w:rFonts w:hint="cs"/>
+          <w:color w:val="7030A0"/>
+          <w:rtl/>
+        </w:rPr>
+        <w:t>(</w:t>
+      </w:r>
+      <w:r>
+        <w:rPr>
+          <w:rFonts w:hint="cs"/>
+          <w:color w:val="7030A0"/>
+          <w:rtl/>
+        </w:rPr>
+        <w:t>*</w:t>
+      </w:r>
+      <w:r>
+        <w:rPr>
+          <w:rFonts w:hint="cs"/>
+          <w:color w:val="7030A0"/>
+          <w:rtl/>
+        </w:rPr>
+        <w:t>)</w:t>
+      </w:r>
+      <w:r>
+        <w:rPr>
+          <w:rFonts w:hint="cs"/>
+          <w:rtl/>
+        </w:rPr>
+        <w:t xml:space="preserve"> </w:t>
+      </w:r>
+      <w:r>
+        <w:rPr>
+          <w:rFonts w:hint="cs"/>
+        </w:rPr>
+        <w:t>CSMA</w:t>
+      </w:r>
+      <w:r>
+        <w:t>/CD</w:t>
+      </w:r>
+      <w:r>
+        <w:rPr>
+          <w:rFonts w:hint="cs"/>
+          <w:rtl/>
+        </w:rPr>
+        <w:t xml:space="preserve"> מגדיר את </w:t>
+      </w:r>
+      <w:r>
+        <w:rPr>
+          <w:rFonts w:hint="cs"/>
+          <w:rtl/>
+        </w:rPr>
+        <w:t xml:space="preserve">זמן </w:t>
+      </w:r>
+      <w:r>
+        <w:rPr>
+          <w:rFonts w:hint="cs"/>
+          <w:rtl/>
+        </w:rPr>
+        <w:t>ההמתנה</w:t>
+      </w:r>
+      <w:r>
+        <w:rPr>
+          <w:rFonts w:hint="cs"/>
+          <w:rtl/>
+        </w:rPr>
+        <w:t xml:space="preserve"> לפני שליחה </w:t>
+      </w:r>
+      <w:r>
+        <w:rPr>
+          <w:rFonts w:hint="cs"/>
+          <w:rtl/>
+        </w:rPr>
+        <w:t xml:space="preserve"> </w:t>
+      </w:r>
+      <w:r>
+        <w:rPr>
+          <w:rFonts w:hint="cs"/>
+          <w:rtl/>
+        </w:rPr>
+        <w:t xml:space="preserve">להיות </w:t>
+      </w:r>
+      <w:r>
+        <w:t>512* k</w:t>
+      </w:r>
+      <w:r>
+        <w:rPr>
+          <w:rFonts w:hint="cs"/>
+          <w:rtl/>
+        </w:rPr>
+        <w:t xml:space="preserve"> </w:t>
+      </w:r>
+      <w:r>
+        <w:t>bit-times</w:t>
+      </w:r>
+      <w:r>
+        <w:rPr>
+          <w:rFonts w:hint="cs"/>
+          <w:rtl/>
+        </w:rPr>
+        <w:t>.</w:t>
       </w:r>
     </w:p>
     <w:p>
@@ -2475,510 +3325,498 @@
       <w:r>
         <w:rPr>
           <w:rFonts w:hint="cs"/>
-          <w:rtl/>
-        </w:rPr>
-        <w:t>לא.</w:t>
+          <w:b/>
+          <w:bCs/>
+          <w:sz w:val="20"/>
+          <w:szCs w:val="20"/>
+          <w:rtl/>
+        </w:rPr>
+        <w:t xml:space="preserve">(הערה: </w:t>
+      </w:r>
+      <w:r>
+        <w:rPr>
+          <w:rFonts w:hint="cs"/>
+          <w:b/>
+          <w:bCs/>
+          <w:sz w:val="20"/>
+          <w:szCs w:val="20"/>
+          <w:rtl/>
+        </w:rPr>
+        <w:t>הזמנים בתשובה הם ביחס לזמן בחירת ה-</w:t>
+      </w:r>
+      <w:r>
+        <w:rPr>
+          <w:b/>
+          <w:bCs/>
+          <w:sz w:val="20"/>
+          <w:szCs w:val="20"/>
+        </w:rPr>
+        <w:t>k</w:t>
+      </w:r>
+      <w:r>
+        <w:rPr>
+          <w:rFonts w:hint="cs"/>
+          <w:b/>
+          <w:bCs/>
+          <w:sz w:val="20"/>
+          <w:szCs w:val="20"/>
+          <w:rtl/>
+        </w:rPr>
+        <w:t>ים, מיכוון שהוא זהה בשתי תחנות הקצה)</w:t>
+      </w:r>
+      <w:r>
+        <w:rPr>
+          <w:rFonts w:hint="cs"/>
+          <w:b/>
+          <w:bCs/>
+          <w:sz w:val="20"/>
+          <w:szCs w:val="20"/>
+          <w:rtl/>
+        </w:rPr>
+        <w:t>.</w:t>
+      </w:r>
+      <w:r>
+        <w:rPr>
+          <w:rtl/>
+        </w:rPr>
+        <w:br/>
+      </w:r>
+      <w:r>
+        <w:rPr>
+          <w:rFonts w:hint="cs"/>
+          <w:rtl/>
+        </w:rPr>
+        <w:t>נניח בלי הגבלת הכלליות ש-</w:t>
+      </w:r>
+      <w:r>
+        <w:rPr>
+          <w:rFonts w:hint="cs"/>
+        </w:rPr>
+        <w:t>A</w:t>
+      </w:r>
+      <w:r>
+        <w:rPr>
+          <w:rFonts w:hint="cs"/>
+          <w:rtl/>
+        </w:rPr>
+        <w:t xml:space="preserve"> הגריל את ה-</w:t>
+      </w:r>
+      <w:r>
+        <w:t>k</w:t>
+      </w:r>
+      <w:r>
+        <w:rPr>
+          <w:rFonts w:hint="cs"/>
+          <w:rtl/>
+        </w:rPr>
+        <w:t xml:space="preserve"> הקטן יותר</w:t>
+      </w:r>
+      <w:r>
+        <w:rPr>
+          <w:rFonts w:hint="cs"/>
+          <w:rtl/>
+        </w:rPr>
+        <w:t>.</w:t>
+      </w:r>
+      <w:r>
+        <w:rPr>
+          <w:rtl/>
+        </w:rPr>
+        <w:br/>
+      </w:r>
+      <w:r>
+        <w:rPr>
+          <w:rFonts w:hint="cs"/>
+        </w:rPr>
+        <w:t>A</w:t>
+      </w:r>
+      <w:r>
+        <w:rPr>
+          <w:rFonts w:hint="cs"/>
+          <w:rtl/>
+        </w:rPr>
+        <w:t xml:space="preserve"> אתחיל לשלוח את ההודעה (ללא הפרעה)</w:t>
+      </w:r>
+      <w:r>
+        <w:rPr>
+          <w:rFonts w:hint="cs"/>
+          <w:rtl/>
+        </w:rPr>
+        <w:t xml:space="preserve"> כעבור </w:t>
+      </w:r>
+      <w:proofErr w:type="gramStart"/>
+      <w:r>
+        <w:rPr>
+          <w:rFonts w:hint="cs"/>
+          <w:rtl/>
+        </w:rPr>
+        <w:t xml:space="preserve">96 </w:t>
+      </w:r>
+      <w:r>
+        <w:t xml:space="preserve"> </w:t>
+      </w:r>
+      <w:proofErr w:type="spellStart"/>
+      <w:r>
+        <w:t>init</w:t>
+      </w:r>
+      <w:proofErr w:type="spellEnd"/>
+      <w:proofErr w:type="gramEnd"/>
+      <w:r>
+        <w:t xml:space="preserve"> bit times</w:t>
+      </w:r>
+      <w:r>
+        <w:rPr>
+          <w:rFonts w:hint="cs"/>
+          <w:rtl/>
+        </w:rPr>
+        <w:t xml:space="preserve"> </w:t>
+      </w:r>
+      <w:r>
+        <w:rPr>
+          <w:rtl/>
+        </w:rPr>
+        <w:t>–</w:t>
+      </w:r>
+      <w:r>
+        <w:rPr>
+          <w:rFonts w:hint="cs"/>
+          <w:rtl/>
+        </w:rPr>
+        <w:t xml:space="preserve"> בהם הוא בדק שהקו פנוי.</w:t>
+      </w:r>
+      <w:r>
+        <w:rPr>
+          <w:rtl/>
+        </w:rPr>
+        <w:br/>
+      </w:r>
+      <w:r>
+        <w:rPr>
+          <w:rFonts w:hint="cs"/>
+          <w:rtl/>
+        </w:rPr>
+        <w:t>מיכוון שה</w:t>
+      </w:r>
+      <w:r>
+        <w:t xml:space="preserve">propagation time </w:t>
+      </w:r>
+      <w:r>
+        <w:rPr>
+          <w:rFonts w:hint="cs"/>
+          <w:rtl/>
+        </w:rPr>
+        <w:t xml:space="preserve"> הוא 225, בזמן </w:t>
+      </w:r>
+      <w:r>
+        <w:t>96+225 = 321</w:t>
+      </w:r>
+      <w:r>
+        <w:rPr>
+          <w:rFonts w:hint="cs"/>
+          <w:rtl/>
+        </w:rPr>
+        <w:t>, הביט הראשון שנשנלח מ-</w:t>
+      </w:r>
+      <w:r>
+        <w:rPr>
+          <w:rFonts w:hint="cs"/>
+        </w:rPr>
+        <w:t>A</w:t>
+      </w:r>
+      <w:r>
+        <w:rPr>
+          <w:rFonts w:hint="cs"/>
+          <w:rtl/>
+        </w:rPr>
+        <w:t xml:space="preserve"> הגיע ל-</w:t>
+      </w:r>
+      <w:r>
+        <w:rPr>
+          <w:rFonts w:hint="cs"/>
+        </w:rPr>
+        <w:t>B</w:t>
+      </w:r>
+      <w:r>
+        <w:rPr>
+          <w:rFonts w:hint="cs"/>
+          <w:rtl/>
+        </w:rPr>
+        <w:t xml:space="preserve"> ללא כל התנגשות </w:t>
+      </w:r>
+      <w:r>
+        <w:rPr>
+          <w:rtl/>
+        </w:rPr>
+        <w:t>–</w:t>
+      </w:r>
+      <w:r>
+        <w:rPr>
+          <w:rFonts w:hint="cs"/>
+          <w:rtl/>
+        </w:rPr>
+        <w:t xml:space="preserve"> מיכוון שתורו של </w:t>
+      </w:r>
+      <w:r>
+        <w:t>B</w:t>
+      </w:r>
+      <w:r>
+        <w:rPr>
+          <w:rFonts w:hint="cs"/>
+          <w:rtl/>
+        </w:rPr>
+        <w:t xml:space="preserve"> לנסות לשלוח יגיע רק בזמן </w:t>
+      </w:r>
+      <w:r>
+        <w:t>512</w:t>
+      </w:r>
+      <w:r>
+        <w:rPr>
+          <w:rFonts w:hint="cs"/>
+          <w:rtl/>
+        </w:rPr>
+        <w:t xml:space="preserve"> (נובע מ-</w:t>
+      </w:r>
+      <w:r>
+        <w:rPr>
+          <w:rFonts w:hint="cs"/>
+          <w:color w:val="7030A0"/>
+          <w:rtl/>
+        </w:rPr>
+        <w:t>(</w:t>
+      </w:r>
+      <w:r>
+        <w:rPr>
+          <w:rFonts w:hint="cs"/>
+          <w:color w:val="7030A0"/>
+          <w:rtl/>
+        </w:rPr>
+        <w:t>*</w:t>
+      </w:r>
+      <w:r>
+        <w:rPr>
+          <w:rFonts w:hint="cs"/>
+          <w:color w:val="7030A0"/>
+          <w:rtl/>
+        </w:rPr>
+        <w:t>)</w:t>
+      </w:r>
+      <w:r>
+        <w:rPr>
+          <w:rFonts w:hint="cs"/>
+          <w:rtl/>
+        </w:rPr>
+        <w:t>)</w:t>
+      </w:r>
+      <w:r>
+        <w:rPr>
+          <w:rFonts w:hint="cs"/>
+          <w:rtl/>
+        </w:rPr>
+        <w:t>.</w:t>
+      </w:r>
+      <w:r>
+        <w:rPr>
+          <w:rtl/>
+        </w:rPr>
+        <w:br/>
+      </w:r>
+      <w:r>
+        <w:rPr>
+          <w:rFonts w:hint="cs"/>
+          <w:rtl/>
+        </w:rPr>
+        <w:t>נשים לב שאין</w:t>
+      </w:r>
+      <w:r>
+        <w:rPr>
+          <w:rFonts w:hint="cs"/>
+          <w:rtl/>
+        </w:rPr>
+        <w:t xml:space="preserve"> תלות באורך ההודעה של </w:t>
+      </w:r>
+      <w:r>
+        <w:rPr>
+          <w:rFonts w:hint="cs"/>
+        </w:rPr>
+        <w:t>A</w:t>
+      </w:r>
+      <w:r>
+        <w:rPr>
+          <w:rFonts w:hint="cs"/>
+          <w:rtl/>
+        </w:rPr>
+        <w:t xml:space="preserve"> להאם תהיה התנגשות או לא</w:t>
+      </w:r>
+      <w:r>
+        <w:rPr>
+          <w:rFonts w:hint="cs"/>
+          <w:rtl/>
+        </w:rPr>
+        <w:t xml:space="preserve">, </w:t>
+      </w:r>
+      <w:r>
+        <w:rPr>
+          <w:rFonts w:hint="cs"/>
+          <w:rtl/>
+        </w:rPr>
+        <w:t xml:space="preserve">זאת </w:t>
+      </w:r>
+      <w:r>
+        <w:rPr>
+          <w:rFonts w:hint="cs"/>
+          <w:rtl/>
+        </w:rPr>
+        <w:t xml:space="preserve">מיכוון </w:t>
+      </w:r>
+      <w:r>
+        <w:rPr>
+          <w:rFonts w:hint="cs"/>
+          <w:rtl/>
+        </w:rPr>
+        <w:t>ש</w:t>
+      </w:r>
+      <w:r>
+        <w:rPr>
+          <w:rFonts w:hint="cs"/>
+          <w:rtl/>
+        </w:rPr>
+        <w:t xml:space="preserve">בפרוטקול מוגדר לבצע בדיקה שהקו פנוי לפני שליחה, כאשר תורו של </w:t>
+      </w:r>
+      <w:r>
+        <w:rPr>
+          <w:rFonts w:hint="cs"/>
+        </w:rPr>
+        <w:t>B</w:t>
+      </w:r>
+      <w:r>
+        <w:rPr>
+          <w:rFonts w:hint="cs"/>
+          <w:rtl/>
+        </w:rPr>
+        <w:t xml:space="preserve"> יגיע לשליחה, הוא יבצע בדיקה:</w:t>
       </w:r>
     </w:p>
     <w:p>
       <w:pPr>
         <w:bidi/>
         <w:rPr>
-          <w:highlight w:val="red"/>
-          <w:rtl/>
-        </w:rPr>
-      </w:pPr>
-      <w:r>
-        <w:rPr>
-          <w:rFonts w:hint="cs"/>
-          <w:highlight w:val="red"/>
-          <w:rtl/>
-        </w:rPr>
-        <w:t>נתון גם שחבילות שהתנגשו יצאו מ-</w:t>
-      </w:r>
-      <w:r>
-        <w:rPr>
-          <w:rFonts w:hint="cs"/>
-          <w:highlight w:val="red"/>
+          <w:rtl/>
+        </w:rPr>
+      </w:pPr>
+      <w:r>
+        <w:rPr>
+          <w:rtl/>
+        </w:rPr>
+        <w:tab/>
+      </w:r>
+      <w:r>
+        <w:rPr>
+          <w:rFonts w:hint="cs"/>
+          <w:rtl/>
+        </w:rPr>
+        <w:t xml:space="preserve">אם </w:t>
+      </w:r>
+      <w:r>
+        <w:rPr>
+          <w:rFonts w:hint="cs"/>
         </w:rPr>
         <w:t>A</w:t>
       </w:r>
       <w:r>
         <w:rPr>
           <w:rFonts w:hint="cs"/>
-          <w:highlight w:val="red"/>
-          <w:rtl/>
-        </w:rPr>
-        <w:t xml:space="preserve"> ומ</w:t>
-      </w:r>
-      <w:r>
-        <w:rPr>
-          <w:rFonts w:hint="cs"/>
-          <w:highlight w:val="red"/>
-        </w:rPr>
-        <w:t>B</w:t>
-      </w:r>
-      <w:r>
-        <w:rPr>
-          <w:rFonts w:hint="cs"/>
-          <w:highlight w:val="red"/>
-          <w:rtl/>
-        </w:rPr>
-        <w:t xml:space="preserve"> באותו הזמן </w:t>
-      </w:r>
-      <w:r>
-        <w:rPr>
-          <w:highlight w:val="red"/>
-        </w:rPr>
-        <w:sym w:font="Wingdings" w:char="F0E7"/>
-      </w:r>
-      <w:r>
-        <w:rPr>
-          <w:rFonts w:hint="cs"/>
-          <w:highlight w:val="red"/>
-          <w:rtl/>
-        </w:rPr>
-        <w:t xml:space="preserve"> הם יקבלו את ההודעה על ההתנגשות באותו זמן.</w:t>
-      </w:r>
-      <w:r>
-        <w:rPr>
-          <w:highlight w:val="red"/>
+          <w:rtl/>
+        </w:rPr>
+        <w:t xml:space="preserve"> לא סיים לשלוח, הקו לא יהיה פנוי </w:t>
+      </w:r>
+      <w:r>
+        <w:rPr>
+          <w:rtl/>
+        </w:rPr>
+        <w:t>–</w:t>
+      </w:r>
+      <w:r>
+        <w:rPr>
+          <w:rFonts w:hint="cs"/>
+          <w:rtl/>
+        </w:rPr>
+        <w:t xml:space="preserve"> ולכן יגריל </w:t>
+      </w:r>
+      <w:r>
+        <w:rPr>
+          <w:rFonts w:hint="cs"/>
+        </w:rPr>
+        <w:t>K</w:t>
+      </w:r>
+      <w:r>
+        <w:rPr>
+          <w:rFonts w:hint="cs"/>
+          <w:rtl/>
+        </w:rPr>
+        <w:t xml:space="preserve"> שוב.</w:t>
+      </w:r>
+      <w:r>
+        <w:rPr>
           <w:rtl/>
         </w:rPr>
         <w:br/>
       </w:r>
       <w:r>
         <w:rPr>
-          <w:rFonts w:hint="cs"/>
-          <w:highlight w:val="red"/>
-          <w:rtl/>
-        </w:rPr>
-        <w:t xml:space="preserve">בנוסף, </w:t>
-      </w:r>
-      <w:r>
-        <w:rPr>
-          <w:rFonts w:hint="cs"/>
-          <w:highlight w:val="red"/>
-          <w:rtl/>
-        </w:rPr>
-        <w:t xml:space="preserve">נתון שהוגרלו </w:t>
-      </w:r>
-      <w:r>
-        <w:rPr>
-          <w:highlight w:val="red"/>
-        </w:rPr>
-        <w:t>k</w:t>
-      </w:r>
-      <w:r>
-        <w:rPr>
-          <w:rFonts w:hint="cs"/>
-          <w:highlight w:val="red"/>
-          <w:rtl/>
-        </w:rPr>
-        <w:t>ים שונים, כלומר ההפרש בינהם הוא לפחות 1.</w:t>
-      </w:r>
-      <w:r>
-        <w:rPr>
-          <w:highlight w:val="red"/>
-          <w:rtl/>
-        </w:rPr>
-        <w:t xml:space="preserve"> </w:t>
-      </w:r>
-      <w:r>
-        <w:rPr>
-          <w:highlight w:val="red"/>
-          <w:rtl/>
-        </w:rPr>
-        <w:br/>
-      </w:r>
-      <w:r>
-        <w:rPr>
-          <w:rFonts w:hint="cs"/>
-          <w:color w:val="7030A0"/>
-          <w:highlight w:val="red"/>
-          <w:rtl/>
-        </w:rPr>
-        <w:t>*</w:t>
-      </w:r>
-      <w:r>
-        <w:rPr>
-          <w:rFonts w:hint="cs"/>
-          <w:highlight w:val="red"/>
-          <w:rtl/>
-        </w:rPr>
-        <w:t xml:space="preserve"> </w:t>
-      </w:r>
-      <w:r>
-        <w:rPr>
-          <w:rFonts w:hint="cs"/>
-          <w:highlight w:val="red"/>
-        </w:rPr>
-        <w:t>CSMA</w:t>
-      </w:r>
-      <w:r>
-        <w:rPr>
-          <w:highlight w:val="red"/>
-        </w:rPr>
-        <w:t>/CD</w:t>
-      </w:r>
-      <w:r>
-        <w:rPr>
-          <w:rFonts w:hint="cs"/>
-          <w:highlight w:val="red"/>
-          <w:rtl/>
-        </w:rPr>
-        <w:t xml:space="preserve"> מגדיר את </w:t>
-      </w:r>
-      <w:r>
-        <w:rPr>
-          <w:highlight w:val="red"/>
-        </w:rPr>
-        <w:t>k</w:t>
-      </w:r>
-      <w:r>
-        <w:rPr>
-          <w:rFonts w:hint="cs"/>
-          <w:highlight w:val="red"/>
-          <w:rtl/>
-        </w:rPr>
-        <w:t xml:space="preserve"> להיות </w:t>
-      </w:r>
-      <w:r>
-        <w:rPr>
-          <w:highlight w:val="red"/>
-        </w:rPr>
-        <w:t>2t</w:t>
-      </w:r>
-      <w:r>
-        <w:rPr>
-          <w:rFonts w:hint="cs"/>
-          <w:highlight w:val="red"/>
-          <w:rtl/>
-        </w:rPr>
-        <w:t>, כך ש</w:t>
-      </w:r>
-      <w:r>
-        <w:rPr>
-          <w:highlight w:val="red"/>
-        </w:rPr>
-        <w:t>t</w:t>
-      </w:r>
-      <w:r>
-        <w:rPr>
-          <w:rFonts w:hint="cs"/>
-          <w:highlight w:val="red"/>
-          <w:rtl/>
-        </w:rPr>
-        <w:t xml:space="preserve"> הוא משך הזמן המירבי שלוקח לביט לעבור בין 2 תחנות ברשת.</w:t>
+          <w:rtl/>
+        </w:rPr>
+        <w:tab/>
+      </w:r>
+      <w:r>
+        <w:rPr>
+          <w:rFonts w:hint="cs"/>
+          <w:rtl/>
+        </w:rPr>
+        <w:t xml:space="preserve">אם </w:t>
+      </w:r>
+      <w:r>
+        <w:rPr>
+          <w:rFonts w:hint="cs"/>
+        </w:rPr>
+        <w:t>A</w:t>
+      </w:r>
+      <w:r>
+        <w:rPr>
+          <w:rFonts w:hint="cs"/>
+          <w:rtl/>
+        </w:rPr>
+        <w:t xml:space="preserve"> סיים לשלוח, הקו יהיה פנוי ולכן ישלח.</w:t>
       </w:r>
     </w:p>
     <w:p>
       <w:pPr>
         <w:bidi/>
         <w:rPr>
-          <w:highlight w:val="red"/>
-          <w:rtl/>
-        </w:rPr>
-      </w:pPr>
-      <w:r>
-        <w:rPr>
-          <w:rFonts w:hint="cs"/>
-          <w:highlight w:val="red"/>
-          <w:rtl/>
-        </w:rPr>
-        <w:t>נניח בלי הגבלת הכלליות ש-</w:t>
-      </w:r>
-      <w:r>
-        <w:rPr>
-          <w:rFonts w:hint="cs"/>
-          <w:highlight w:val="red"/>
-        </w:rPr>
-        <w:t>A</w:t>
-      </w:r>
-      <w:r>
-        <w:rPr>
-          <w:rFonts w:hint="cs"/>
-          <w:highlight w:val="red"/>
-          <w:rtl/>
-        </w:rPr>
-        <w:t xml:space="preserve"> הגריל את ה-</w:t>
-      </w:r>
-      <w:r>
-        <w:rPr>
-          <w:rFonts w:hint="cs"/>
-          <w:highlight w:val="red"/>
-        </w:rPr>
-        <w:t>K</w:t>
-      </w:r>
-      <w:r>
-        <w:rPr>
-          <w:rFonts w:hint="cs"/>
-          <w:highlight w:val="red"/>
-          <w:rtl/>
-        </w:rPr>
-        <w:t xml:space="preserve"> הקטן יותר.</w:t>
-      </w:r>
-      <w:r>
-        <w:rPr>
-          <w:highlight w:val="red"/>
-          <w:rtl/>
-        </w:rPr>
-        <w:br/>
-      </w:r>
-      <w:r>
-        <w:rPr>
-          <w:rFonts w:hint="cs"/>
-          <w:highlight w:val="red"/>
-        </w:rPr>
-        <w:t>A</w:t>
-      </w:r>
-      <w:r>
-        <w:rPr>
-          <w:rFonts w:hint="cs"/>
-          <w:highlight w:val="red"/>
-          <w:rtl/>
-        </w:rPr>
-        <w:t xml:space="preserve"> אתחיל לשלוח את ההודעה (ללא הפרעה) ובוודאות הביט הראשון בהודעה יגיע ל</w:t>
-      </w:r>
-      <w:r>
-        <w:rPr>
-          <w:rFonts w:hint="cs"/>
-          <w:highlight w:val="red"/>
-        </w:rPr>
-        <w:t>B</w:t>
-      </w:r>
-      <w:r>
-        <w:rPr>
-          <w:rFonts w:hint="cs"/>
-          <w:highlight w:val="red"/>
-          <w:rtl/>
-        </w:rPr>
-        <w:t xml:space="preserve"> לפני ש-</w:t>
-      </w:r>
-      <w:r>
-        <w:rPr>
-          <w:rFonts w:hint="cs"/>
-          <w:highlight w:val="red"/>
-        </w:rPr>
-        <w:t>B</w:t>
-      </w:r>
-      <w:r>
-        <w:rPr>
-          <w:rFonts w:hint="cs"/>
-          <w:highlight w:val="red"/>
-          <w:rtl/>
-        </w:rPr>
-        <w:t xml:space="preserve"> יתחיל בשליחה</w:t>
-      </w:r>
-      <w:proofErr w:type="gramStart"/>
-      <w:r>
-        <w:rPr>
-          <w:rFonts w:hint="cs"/>
-          <w:highlight w:val="red"/>
-          <w:rtl/>
-        </w:rPr>
-        <w:t>.(</w:t>
-      </w:r>
-      <w:proofErr w:type="gramEnd"/>
-      <w:r>
-        <w:rPr>
-          <w:rFonts w:hint="cs"/>
-          <w:highlight w:val="red"/>
-          <w:rtl/>
-        </w:rPr>
-        <w:t>נובע מ-</w:t>
-      </w:r>
-      <w:r>
-        <w:rPr>
-          <w:rFonts w:hint="cs"/>
-          <w:color w:val="7030A0"/>
-          <w:highlight w:val="red"/>
-          <w:rtl/>
-        </w:rPr>
-        <w:t>*</w:t>
-      </w:r>
-      <w:r>
-        <w:rPr>
-          <w:rFonts w:hint="cs"/>
-          <w:highlight w:val="red"/>
-          <w:rtl/>
-        </w:rPr>
-        <w:t>).</w:t>
-      </w:r>
-      <w:r>
-        <w:rPr>
-          <w:highlight w:val="red"/>
-          <w:rtl/>
-        </w:rPr>
-        <w:br/>
-      </w:r>
-      <w:r>
-        <w:rPr>
-          <w:rFonts w:hint="cs"/>
-          <w:highlight w:val="red"/>
-          <w:rtl/>
-        </w:rPr>
-        <w:t xml:space="preserve">ללא תלות באורך ההודעה של </w:t>
-      </w:r>
-      <w:r>
-        <w:rPr>
-          <w:rFonts w:hint="cs"/>
-          <w:highlight w:val="red"/>
-        </w:rPr>
-        <w:t>A</w:t>
-      </w:r>
-      <w:r>
-        <w:rPr>
-          <w:rFonts w:hint="cs"/>
-          <w:highlight w:val="red"/>
-          <w:rtl/>
-        </w:rPr>
-        <w:t xml:space="preserve">, מיכוון בפרוטקול מוגדר לבצע בדיקה שהקו פנוי לפני שליחה, כאשר תורו של </w:t>
-      </w:r>
-      <w:r>
-        <w:rPr>
-          <w:rFonts w:hint="cs"/>
-          <w:highlight w:val="red"/>
-        </w:rPr>
-        <w:t>B</w:t>
-      </w:r>
-      <w:r>
-        <w:rPr>
-          <w:rFonts w:hint="cs"/>
-          <w:highlight w:val="red"/>
-          <w:rtl/>
-        </w:rPr>
-        <w:t xml:space="preserve"> יגיע לשליחה, הוא יבצע בדיקה:</w:t>
-      </w:r>
-    </w:p>
-    <w:p>
-      <w:pPr>
-        <w:bidi/>
-        <w:rPr>
-          <w:highlight w:val="red"/>
-          <w:rtl/>
-        </w:rPr>
-      </w:pPr>
-      <w:r>
-        <w:rPr>
-          <w:highlight w:val="red"/>
-          <w:rtl/>
-        </w:rPr>
-        <w:tab/>
-      </w:r>
-      <w:r>
-        <w:rPr>
-          <w:rFonts w:hint="cs"/>
-          <w:highlight w:val="red"/>
-          <w:rtl/>
-        </w:rPr>
-        <w:t xml:space="preserve">אם </w:t>
-      </w:r>
-      <w:r>
-        <w:rPr>
-          <w:rFonts w:hint="cs"/>
-          <w:highlight w:val="red"/>
-        </w:rPr>
-        <w:t>A</w:t>
-      </w:r>
-      <w:r>
-        <w:rPr>
-          <w:rFonts w:hint="cs"/>
-          <w:highlight w:val="red"/>
-          <w:rtl/>
-        </w:rPr>
-        <w:t xml:space="preserve"> לא סיים לשלוח, הקו לא יהיה פנוי </w:t>
-      </w:r>
-      <w:r>
-        <w:rPr>
-          <w:highlight w:val="red"/>
-          <w:rtl/>
-        </w:rPr>
-        <w:t>–</w:t>
-      </w:r>
-      <w:r>
-        <w:rPr>
-          <w:rFonts w:hint="cs"/>
-          <w:highlight w:val="red"/>
-          <w:rtl/>
-        </w:rPr>
-        <w:t xml:space="preserve"> ולכן יגריל </w:t>
-      </w:r>
-      <w:r>
-        <w:rPr>
-          <w:rFonts w:hint="cs"/>
-          <w:highlight w:val="red"/>
-        </w:rPr>
-        <w:t>K</w:t>
-      </w:r>
-      <w:r>
-        <w:rPr>
-          <w:rFonts w:hint="cs"/>
-          <w:highlight w:val="red"/>
-          <w:rtl/>
-        </w:rPr>
-        <w:t xml:space="preserve"> שוב.</w:t>
-      </w:r>
-      <w:r>
-        <w:rPr>
-          <w:highlight w:val="red"/>
-          <w:rtl/>
-        </w:rPr>
-        <w:br/>
-      </w:r>
-      <w:r>
-        <w:rPr>
-          <w:highlight w:val="red"/>
-          <w:rtl/>
-        </w:rPr>
-        <w:tab/>
-      </w:r>
-      <w:r>
-        <w:rPr>
-          <w:rFonts w:hint="cs"/>
-          <w:highlight w:val="red"/>
-          <w:rtl/>
-        </w:rPr>
-        <w:t xml:space="preserve">אם </w:t>
-      </w:r>
-      <w:r>
-        <w:rPr>
-          <w:rFonts w:hint="cs"/>
-          <w:highlight w:val="red"/>
-        </w:rPr>
-        <w:t>A</w:t>
-      </w:r>
-      <w:r>
-        <w:rPr>
-          <w:rFonts w:hint="cs"/>
-          <w:highlight w:val="red"/>
-          <w:rtl/>
-        </w:rPr>
-        <w:t xml:space="preserve"> סיים לשלוח, הקו יהיה פנוי ולכן ישלח.</w:t>
-      </w:r>
-    </w:p>
-    <w:p>
-      <w:pPr>
-        <w:bidi/>
-        <w:rPr>
-          <w:rtl/>
-        </w:rPr>
-      </w:pPr>
-      <w:r>
-        <w:rPr>
-          <w:rFonts w:hint="cs"/>
-          <w:highlight w:val="red"/>
-          <w:rtl/>
-        </w:rPr>
-        <w:t>בכל מקרה, לא תהיה התנגשות בין 2 ה</w:t>
-      </w:r>
-      <w:r>
-        <w:rPr>
-          <w:rFonts w:hint="cs"/>
-          <w:highlight w:val="red"/>
-          <w:rtl/>
-        </w:rPr>
-        <w:t>חבילות שהיו מיועדות להשלח מראש.</w:t>
+          <w:rtl/>
+        </w:rPr>
+      </w:pPr>
+      <w:r>
+        <w:rPr>
+          <w:rFonts w:hint="cs"/>
+          <w:rtl/>
+        </w:rPr>
+        <w:t>בכל מ</w:t>
+      </w:r>
+      <w:bookmarkStart w:id="0" w:name="_GoBack"/>
+      <w:bookmarkEnd w:id="0"/>
+      <w:r>
+        <w:rPr>
+          <w:rFonts w:hint="cs"/>
+          <w:rtl/>
+        </w:rPr>
+        <w:t>קרה, לא תהיה התנגשות בין 2 ה</w:t>
+      </w:r>
+      <w:r>
+        <w:rPr>
+          <w:rFonts w:hint="cs"/>
+          <w:rtl/>
+        </w:rPr>
+        <w:t>חבילות שהיו מיועדות להשלח.</w:t>
       </w:r>
     </w:p>
     <w:p>
@@ -3621,7 +4459,6 @@
         <w:pStyle w:val="Heading2"/>
         <w:bidi/>
         <w:rPr>
-          <w:rFonts w:hint="cs"/>
           <w:rtl/>
         </w:rPr>
       </w:pPr>
@@ -3650,7 +4487,6 @@
       <w:pPr>
         <w:bidi/>
         <w:rPr>
-          <w:rFonts w:hint="cs"/>
           <w:rtl/>
         </w:rPr>
       </w:pPr>
@@ -3750,7 +4586,6 @@
           <w:p>
             <w:pPr>
               <w:rPr>
-                <w:rFonts w:hint="cs"/>
                 <w:rtl/>
               </w:rPr>
             </w:pPr>
@@ -3782,7 +4617,6 @@
           <w:p>
             <w:pPr>
               <w:rPr>
-                <w:rFonts w:hint="cs"/>
                 <w:b w:val="0"/>
                 <w:bCs w:val="0"/>
                 <w:rtl/>
@@ -3806,7 +4640,6 @@
             <w:pPr>
               <w:cnfStyle w:val="000000000000" w:firstRow="0" w:lastRow="0" w:firstColumn="0" w:lastColumn="0" w:oddVBand="0" w:evenVBand="0" w:oddHBand="0" w:evenHBand="0" w:firstRowFirstColumn="0" w:firstRowLastColumn="0" w:lastRowFirstColumn="0" w:lastRowLastColumn="0"/>
               <w:rPr>
-                <w:rFonts w:hint="cs"/>
                 <w:rtl/>
               </w:rPr>
             </w:pPr>
@@ -3828,7 +4661,6 @@
           <w:p>
             <w:pPr>
               <w:rPr>
-                <w:rFonts w:hint="cs"/>
                 <w:b w:val="0"/>
                 <w:bCs w:val="0"/>
                 <w:rtl/>
@@ -3844,7 +4676,6 @@
             <w:pPr>
               <w:cnfStyle w:val="000000000000" w:firstRow="0" w:lastRow="0" w:firstColumn="0" w:lastColumn="0" w:oddVBand="0" w:evenVBand="0" w:oddHBand="0" w:evenHBand="0" w:firstRowFirstColumn="0" w:firstRowLastColumn="0" w:lastRowFirstColumn="0" w:lastRowLastColumn="0"/>
               <w:rPr>
-                <w:rFonts w:hint="cs"/>
                 <w:rtl/>
               </w:rPr>
             </w:pPr>
@@ -3889,7 +4720,6 @@
           <w:p>
             <w:pPr>
               <w:rPr>
-                <w:rFonts w:hint="cs"/>
                 <w:rtl/>
               </w:rPr>
             </w:pPr>
@@ -3921,7 +4751,6 @@
           <w:p>
             <w:pPr>
               <w:rPr>
-                <w:rFonts w:hint="cs"/>
                 <w:b w:val="0"/>
                 <w:bCs w:val="0"/>
                 <w:rtl/>
@@ -3967,7 +4796,6 @@
           <w:p>
             <w:pPr>
               <w:rPr>
-                <w:rFonts w:hint="cs"/>
                 <w:b w:val="0"/>
                 <w:bCs w:val="0"/>
                 <w:rtl/>
@@ -3991,7 +4819,6 @@
             <w:pPr>
               <w:cnfStyle w:val="000000000000" w:firstRow="0" w:lastRow="0" w:firstColumn="0" w:lastColumn="0" w:oddVBand="0" w:evenVBand="0" w:oddHBand="0" w:evenHBand="0" w:firstRowFirstColumn="0" w:firstRowLastColumn="0" w:lastRowFirstColumn="0" w:lastRowLastColumn="0"/>
               <w:rPr>
-                <w:rFonts w:hint="cs"/>
                 <w:rtl/>
               </w:rPr>
             </w:pPr>
@@ -4041,7 +4868,6 @@
           <w:p>
             <w:pPr>
               <w:rPr>
-                <w:rFonts w:hint="cs"/>
                 <w:rtl/>
               </w:rPr>
             </w:pPr>
@@ -4073,7 +4899,6 @@
           <w:p>
             <w:pPr>
               <w:rPr>
-                <w:rFonts w:hint="cs"/>
                 <w:color w:val="FF0000"/>
                 <w:rtl/>
               </w:rPr>
@@ -4094,7 +4919,6 @@
             <w:pPr>
               <w:cnfStyle w:val="000000000000" w:firstRow="0" w:lastRow="0" w:firstColumn="0" w:lastColumn="0" w:oddVBand="0" w:evenVBand="0" w:oddHBand="0" w:evenHBand="0" w:firstRowFirstColumn="0" w:firstRowLastColumn="0" w:lastRowFirstColumn="0" w:lastRowLastColumn="0"/>
               <w:rPr>
-                <w:rFonts w:hint="cs"/>
                 <w:color w:val="FF0000"/>
                 <w:rtl/>
               </w:rPr>
@@ -4117,7 +4941,6 @@
           <w:p>
             <w:pPr>
               <w:rPr>
-                <w:rFonts w:hint="cs"/>
                 <w:rtl/>
               </w:rPr>
             </w:pPr>
@@ -4137,7 +4960,6 @@
             <w:pPr>
               <w:cnfStyle w:val="000000000000" w:firstRow="0" w:lastRow="0" w:firstColumn="0" w:lastColumn="0" w:oddVBand="0" w:evenVBand="0" w:oddHBand="0" w:evenHBand="0" w:firstRowFirstColumn="0" w:firstRowLastColumn="0" w:lastRowFirstColumn="0" w:lastRowLastColumn="0"/>
               <w:rPr>
-                <w:rFonts w:hint="cs"/>
                 <w:rtl/>
               </w:rPr>
             </w:pPr>
@@ -4227,7 +5049,6 @@
           <w:p>
             <w:pPr>
               <w:rPr>
-                <w:rFonts w:hint="cs"/>
                 <w:rtl/>
               </w:rPr>
             </w:pPr>
@@ -4259,7 +5080,6 @@
           <w:p>
             <w:pPr>
               <w:rPr>
-                <w:rFonts w:hint="cs"/>
                 <w:b w:val="0"/>
                 <w:bCs w:val="0"/>
                 <w:rtl/>
@@ -4283,7 +5103,6 @@
             <w:pPr>
               <w:cnfStyle w:val="000000000000" w:firstRow="0" w:lastRow="0" w:firstColumn="0" w:lastColumn="0" w:oddVBand="0" w:evenVBand="0" w:oddHBand="0" w:evenHBand="0" w:firstRowFirstColumn="0" w:firstRowLastColumn="0" w:lastRowFirstColumn="0" w:lastRowLastColumn="0"/>
               <w:rPr>
-                <w:rFonts w:hint="cs"/>
                 <w:rtl/>
               </w:rPr>
             </w:pPr>
@@ -4305,7 +5124,6 @@
           <w:p>
             <w:pPr>
               <w:rPr>
-                <w:rFonts w:hint="cs"/>
                 <w:b w:val="0"/>
                 <w:bCs w:val="0"/>
                 <w:rtl/>
@@ -4329,7 +5147,6 @@
             <w:pPr>
               <w:cnfStyle w:val="000000000000" w:firstRow="0" w:lastRow="0" w:firstColumn="0" w:lastColumn="0" w:oddVBand="0" w:evenVBand="0" w:oddHBand="0" w:evenHBand="0" w:firstRowFirstColumn="0" w:firstRowLastColumn="0" w:lastRowFirstColumn="0" w:lastRowLastColumn="0"/>
               <w:rPr>
-                <w:rFonts w:hint="cs"/>
                 <w:rtl/>
               </w:rPr>
             </w:pPr>
@@ -5133,7 +5950,6 @@
       <w:pPr>
         <w:bidi/>
         <w:rPr>
-          <w:rFonts w:hint="cs"/>
           <w:rtl/>
         </w:rPr>
       </w:pPr>
@@ -5351,7 +6167,7 @@
       <w:pPr>
         <w:bidi/>
         <w:rPr>
-          <w:rFonts w:eastAsiaTheme="minorEastAsia" w:hint="cs"/>
+          <w:rFonts w:eastAsiaTheme="minorEastAsia"/>
           <w:rtl/>
         </w:rPr>
       </w:pPr>
@@ -5705,14 +6521,7 @@
                 <w:rFonts w:ascii="Cambria Math" w:hAnsi="Cambria Math"/>
                 <w:color w:val="FF0000"/>
               </w:rPr>
-              <m:t>&lt;</m:t>
-            </m:r>
-            <m:r>
-              <w:rPr>
-                <w:rFonts w:ascii="Cambria Math" w:hAnsi="Cambria Math"/>
-                <w:color w:val="FF0000"/>
-              </w:rPr>
-              <m:t>Z</m:t>
+              <m:t>&lt;Z</m:t>
             </m:r>
           </m:e>
           <m:sub>
@@ -5721,14 +6530,7 @@
                 <w:rFonts w:ascii="Cambria Math" w:hAnsi="Cambria Math"/>
                 <w:color w:val="FF0000"/>
               </w:rPr>
-              <m:t>i</m:t>
-            </m:r>
-            <m:r>
-              <w:rPr>
-                <w:rFonts w:ascii="Cambria Math" w:hAnsi="Cambria Math"/>
-                <w:color w:val="FF0000"/>
-              </w:rPr>
-              <m:t xml:space="preserve">, </m:t>
+              <m:t xml:space="preserve">i, </m:t>
             </m:r>
           </m:sub>
         </m:sSub>
@@ -6136,14 +6938,7 @@
           <w:rFonts w:eastAsiaTheme="minorEastAsia" w:hint="cs"/>
           <w:rtl/>
         </w:rPr>
-        <w:t>ונגדי</w:t>
-      </w:r>
-      <w:r>
-        <w:rPr>
-          <w:rFonts w:eastAsiaTheme="minorEastAsia" w:hint="cs"/>
-          <w:rtl/>
-        </w:rPr>
-        <w:t xml:space="preserve">ר את </w:t>
+        <w:t xml:space="preserve">ונגדיר את </w:t>
       </w:r>
       <w:proofErr w:type="spellStart"/>
       <w:r>
@@ -6164,37 +6959,23 @@
           <w:rFonts w:eastAsiaTheme="minorEastAsia" w:hint="cs"/>
           <w:rtl/>
         </w:rPr>
-        <w:t xml:space="preserve"> להיות קובצת כל הקודים </w:t>
-      </w:r>
-      <w:r>
-        <w:rPr>
-          <w:rFonts w:eastAsiaTheme="minorEastAsia" w:hint="cs"/>
-          <w:rtl/>
-        </w:rPr>
-        <w:t>המיצגים 1-.</w:t>
+        <w:t xml:space="preserve"> להיות קובצת כל הקודים המיצגים 1-.</w:t>
       </w:r>
     </w:p>
     <w:p>
       <w:pPr>
         <w:bidi/>
         <w:rPr>
-          <w:rFonts w:eastAsiaTheme="minorEastAsia" w:hint="cs"/>
-          <w:rtl/>
-        </w:rPr>
-      </w:pPr>
-      <w:r>
-        <w:rPr>
-          <w:rFonts w:eastAsiaTheme="minorEastAsia" w:hint="cs"/>
-          <w:rtl/>
-        </w:rPr>
-        <w:t>כעת ניתן להגדיר את ה</w:t>
-      </w:r>
-      <w:r>
-        <w:rPr>
-          <w:rFonts w:eastAsiaTheme="minorEastAsia" w:hint="cs"/>
-          <w:rtl/>
-        </w:rPr>
-        <w:t xml:space="preserve">סיגנל </w:t>
+          <w:rFonts w:eastAsiaTheme="minorEastAsia"/>
+          <w:rtl/>
+        </w:rPr>
+      </w:pPr>
+      <w:r>
+        <w:rPr>
+          <w:rFonts w:eastAsiaTheme="minorEastAsia" w:hint="cs"/>
+          <w:rtl/>
+        </w:rPr>
+        <w:t xml:space="preserve">כעת ניתן להגדיר את הסיגנל </w:t>
       </w:r>
       <m:oMath>
         <m:sSub>
@@ -6342,25 +7123,7 @@
               <w:rPr>
                 <w:rFonts w:ascii="Cambria Math" w:hAnsi="Cambria Math"/>
               </w:rPr>
-              <m:t>C</m:t>
-            </m:r>
-            <m:r>
-              <w:rPr>
-                <w:rFonts w:ascii="Cambria Math" w:hAnsi="Cambria Math"/>
-              </w:rPr>
-              <m:t xml:space="preserve">k </m:t>
-            </m:r>
-            <m:r>
-              <w:rPr>
-                <w:rFonts w:ascii="Cambria Math" w:hAnsi="Cambria Math"/>
-              </w:rPr>
-              <m:t>∈C</m:t>
-            </m:r>
-            <m:r>
-              <w:rPr>
-                <w:rFonts w:ascii="Cambria Math" w:hAnsi="Cambria Math"/>
-              </w:rPr>
-              <m:t>minux</m:t>
+              <m:t>Ck ∈Cminux</m:t>
             </m:r>
           </m:sub>
           <m:sup>
@@ -6510,7 +7273,7 @@
       <w:pPr>
         <w:bidi/>
         <w:rPr>
-          <w:rFonts w:eastAsiaTheme="minorEastAsia" w:hint="cs"/>
+          <w:rFonts w:eastAsiaTheme="minorEastAsia"/>
           <w:rtl/>
         </w:rPr>
       </w:pPr>
@@ -7595,14 +8358,7 @@
             <w:rFonts w:ascii="Cambria Math" w:hAnsi="Cambria Math"/>
             <w:color w:val="7030A0"/>
           </w:rPr>
-          <m:t>&gt;</m:t>
-        </m:r>
-        <m:r>
-          <w:rPr>
-            <w:rFonts w:ascii="Cambria Math" w:hAnsi="Cambria Math"/>
-            <w:color w:val="7030A0"/>
-          </w:rPr>
-          <m:t>=</m:t>
+          <m:t>&gt;=</m:t>
         </m:r>
         <m:sSup>
           <m:sSupPr>
@@ -7618,13 +8374,7 @@
               <w:rPr>
                 <w:rFonts w:ascii="Cambria Math" w:hAnsi="Cambria Math"/>
               </w:rPr>
-              <m:t>&lt;</m:t>
-            </m:r>
-            <m:r>
-              <w:rPr>
-                <w:rFonts w:ascii="Cambria Math" w:hAnsi="Cambria Math"/>
-              </w:rPr>
-              <m:t>C</m:t>
+              <m:t>&lt;C</m:t>
             </m:r>
           </m:e>
           <m:sup>
@@ -7923,14 +8673,7 @@
             <w:rFonts w:ascii="Cambria Math" w:hAnsi="Cambria Math"/>
             <w:color w:val="7030A0"/>
           </w:rPr>
-          <m:t>&gt;</m:t>
-        </m:r>
-        <m:r>
-          <w:rPr>
-            <w:rFonts w:ascii="Cambria Math" w:hAnsi="Cambria Math"/>
-            <w:color w:val="7030A0"/>
-          </w:rPr>
-          <m:t xml:space="preserve"> = </m:t>
+          <m:t xml:space="preserve">&gt; = </m:t>
         </m:r>
         <m:sSup>
           <m:sSupPr>
@@ -7946,19 +8689,7 @@
               <w:rPr>
                 <w:rFonts w:ascii="Cambria Math" w:hAnsi="Cambria Math"/>
               </w:rPr>
-              <m:t>&lt;</m:t>
-            </m:r>
-            <m:r>
-              <w:rPr>
-                <w:rFonts w:ascii="Cambria Math" w:hAnsi="Cambria Math"/>
-              </w:rPr>
-              <m:t>-</m:t>
-            </m:r>
-            <m:r>
-              <w:rPr>
-                <w:rFonts w:ascii="Cambria Math" w:hAnsi="Cambria Math"/>
-              </w:rPr>
-              <m:t>C</m:t>
+              <m:t>&lt;-C</m:t>
             </m:r>
           </m:e>
           <m:sup>
@@ -8015,25 +8746,7 @@
           <w:rPr>
             <w:rFonts w:ascii="Cambria Math" w:eastAsiaTheme="minorEastAsia" w:hAnsi="Cambria Math"/>
           </w:rPr>
-          <m:t>=</m:t>
-        </m:r>
-        <m:r>
-          <m:rPr>
-            <m:sty m:val="b"/>
-          </m:rPr>
-          <w:rPr>
-            <w:rFonts w:ascii="Cambria Math" w:eastAsiaTheme="minorEastAsia" w:hAnsi="Cambria Math"/>
-          </w:rPr>
-          <m:t>-</m:t>
-        </m:r>
-        <m:r>
-          <m:rPr>
-            <m:sty m:val="b"/>
-          </m:rPr>
-          <w:rPr>
-            <w:rFonts w:ascii="Cambria Math" w:eastAsiaTheme="minorEastAsia" w:hAnsi="Cambria Math"/>
-          </w:rPr>
-          <m:t>M</m:t>
+          <m:t>=-M</m:t>
         </m:r>
       </m:oMath>
       <w:r>
@@ -8048,7 +8761,7 @@
       <w:pPr>
         <w:bidi/>
         <w:rPr>
-          <w:rFonts w:eastAsiaTheme="minorEastAsia" w:hint="cs"/>
+          <w:rFonts w:eastAsiaTheme="minorEastAsia"/>
           <w:i/>
           <w:rtl/>
         </w:rPr>
@@ -8129,7 +8842,7 @@
       <w:pPr>
         <w:bidi/>
         <w:rPr>
-          <w:rFonts w:eastAsiaTheme="minorEastAsia" w:hint="cs"/>
+          <w:rFonts w:eastAsiaTheme="minorEastAsia"/>
           <w:i/>
           <w:u w:val="single"/>
           <w:rtl/>
@@ -8150,7 +8863,7 @@
       <w:pPr>
         <w:bidi/>
         <w:rPr>
-          <w:rFonts w:eastAsiaTheme="minorEastAsia" w:hint="cs"/>
+          <w:rFonts w:eastAsiaTheme="minorEastAsia"/>
           <w:i/>
           <w:rtl/>
         </w:rPr>
@@ -9903,7 +10616,7 @@
 </file>
 
 <file path=customXml/itemProps1.xml><?xml version="1.0" encoding="utf-8"?>
-<ds:datastoreItem xmlns:ds="http://schemas.openxmlformats.org/officeDocument/2006/customXml" ds:itemID="{0CEAFB4C-C4F8-4BC2-9390-9543A7DF2886}">
+<ds:datastoreItem xmlns:ds="http://schemas.openxmlformats.org/officeDocument/2006/customXml" ds:itemID="{5DA0E1D6-2BA6-4429-AE3E-1F580EF71121}">
   <ds:schemaRefs>
     <ds:schemaRef ds:uri="http://schemas.openxmlformats.org/officeDocument/2006/bibliography"/>
   </ds:schemaRefs>

</xml_diff>

<commit_message>
just added 'bit-times' to cooment on q3
</commit_message>
<xml_diff>
--- a/ans_ex-theory-1-2017a.docx
+++ b/ans_ex-theory-1-2017a.docx
@@ -3271,7 +3271,16 @@
           <w:rFonts w:hint="cs"/>
           <w:rtl/>
         </w:rPr>
-        <w:t>ההמתנה</w:t>
+        <w:t>ה</w:t>
+      </w:r>
+      <w:bookmarkStart w:id="0" w:name="_GoBack"/>
+      <w:bookmarkEnd w:id="0"/>
+      <w:r>
+        <w:rPr>
+          <w:rFonts w:hint="cs"/>
+          <w:rtl/>
+        </w:rPr>
+        <w:t>המתנה</w:t>
       </w:r>
       <w:r>
         <w:rPr>
@@ -3342,27 +3351,27 @@
           <w:szCs w:val="20"/>
           <w:rtl/>
         </w:rPr>
-        <w:t>הזמנים בתשובה הם ביחס לזמן בחירת ה-</w:t>
-      </w:r>
-      <w:r>
-        <w:rPr>
+        <w:t>הזמנים בתשובה הם</w:t>
+      </w:r>
+      <w:r>
+        <w:rPr>
+          <w:rFonts w:hint="cs"/>
           <w:b/>
           <w:bCs/>
           <w:sz w:val="20"/>
           <w:szCs w:val="20"/>
-        </w:rPr>
-        <w:t>k</w:t>
-      </w:r>
-      <w:r>
-        <w:rPr>
-          <w:rFonts w:hint="cs"/>
+          <w:rtl/>
+        </w:rPr>
+        <w:t xml:space="preserve"> ב</w:t>
+      </w:r>
+      <w:r>
+        <w:rPr>
           <w:b/>
           <w:bCs/>
           <w:sz w:val="20"/>
           <w:szCs w:val="20"/>
-          <w:rtl/>
-        </w:rPr>
-        <w:t>ים, מיכוון שהוא זהה בשתי תחנות הקצה)</w:t>
+        </w:rPr>
+        <w:t>bit times</w:t>
       </w:r>
       <w:r>
         <w:rPr>
@@ -3373,6 +3382,37 @@
           <w:szCs w:val="20"/>
           <w:rtl/>
         </w:rPr>
+        <w:t xml:space="preserve"> ביחס לזמן בחירת ה-</w:t>
+      </w:r>
+      <w:r>
+        <w:rPr>
+          <w:b/>
+          <w:bCs/>
+          <w:sz w:val="20"/>
+          <w:szCs w:val="20"/>
+        </w:rPr>
+        <w:t>k</w:t>
+      </w:r>
+      <w:r>
+        <w:rPr>
+          <w:rFonts w:hint="cs"/>
+          <w:b/>
+          <w:bCs/>
+          <w:sz w:val="20"/>
+          <w:szCs w:val="20"/>
+          <w:rtl/>
+        </w:rPr>
+        <w:t>ים, מיכוון שהוא זהה בשתי תחנות הקצה)</w:t>
+      </w:r>
+      <w:r>
+        <w:rPr>
+          <w:rFonts w:hint="cs"/>
+          <w:b/>
+          <w:bCs/>
+          <w:sz w:val="20"/>
+          <w:szCs w:val="20"/>
+          <w:rtl/>
+        </w:rPr>
         <w:t>.</w:t>
       </w:r>
       <w:r>
@@ -3800,16 +3840,7 @@
           <w:rFonts w:hint="cs"/>
           <w:rtl/>
         </w:rPr>
-        <w:t>בכל מ</w:t>
-      </w:r>
-      <w:bookmarkStart w:id="0" w:name="_GoBack"/>
-      <w:bookmarkEnd w:id="0"/>
-      <w:r>
-        <w:rPr>
-          <w:rFonts w:hint="cs"/>
-          <w:rtl/>
-        </w:rPr>
-        <w:t>קרה, לא תהיה התנגשות בין 2 ה</w:t>
+        <w:t>בכל מקרה, לא תהיה התנגשות בין 2 ה</w:t>
       </w:r>
       <w:r>
         <w:rPr>
@@ -10616,7 +10647,7 @@
 </file>
 
 <file path=customXml/itemProps1.xml><?xml version="1.0" encoding="utf-8"?>
-<ds:datastoreItem xmlns:ds="http://schemas.openxmlformats.org/officeDocument/2006/customXml" ds:itemID="{5DA0E1D6-2BA6-4429-AE3E-1F580EF71121}">
+<ds:datastoreItem xmlns:ds="http://schemas.openxmlformats.org/officeDocument/2006/customXml" ds:itemID="{366CB5A9-1044-4028-B3AE-CDC26F787581}">
   <ds:schemaRefs>
     <ds:schemaRef ds:uri="http://schemas.openxmlformats.org/officeDocument/2006/bibliography"/>
   </ds:schemaRefs>

</xml_diff>

<commit_message>
fixed 3 and 2.c
</commit_message>
<xml_diff>
--- a/ans_ex-theory-1-2017a.docx
+++ b/ans_ex-theory-1-2017a.docx
@@ -1,6 +1,6 @@
 
 <file path=word/document.xml><?xml version="1.0" encoding="utf-8"?>
-<w:document xmlns:wpc="http://schemas.microsoft.com/office/word/2010/wordprocessingCanvas" xmlns:cx="http://schemas.microsoft.com/office/drawing/2014/chartex" xmlns:cx1="http://schemas.microsoft.com/office/drawing/2015/9/8/chartex" xmlns:cx2="http://schemas.microsoft.com/office/drawing/2015/10/21/chartex" xmlns:cx3="http://schemas.microsoft.com/office/drawing/2016/5/9/chartex" xmlns:cx4="http://schemas.microsoft.com/office/drawing/2016/5/10/chartex" xmlns:cx5="http://schemas.microsoft.com/office/drawing/2016/5/11/chartex" xmlns:mc="http://schemas.openxmlformats.org/markup-compatibility/2006" xmlns:o="urn:schemas-microsoft-com:office:office" xmlns:r="http://schemas.openxmlformats.org/officeDocument/2006/relationships" xmlns:m="http://schemas.openxmlformats.org/officeDocument/2006/math" xmlns:v="urn:schemas-microsoft-com:vml" xmlns:wp14="http://schemas.microsoft.com/office/word/2010/wordprocessingDrawing" xmlns:wp="http://schemas.openxmlformats.org/drawingml/2006/wordprocessingDrawing" xmlns:w10="urn:schemas-microsoft-com:office:word" xmlns:w="http://schemas.openxmlformats.org/wordprocessingml/2006/main" xmlns:w14="http://schemas.microsoft.com/office/word/2010/wordml" xmlns:w15="http://schemas.microsoft.com/office/word/2012/wordml" xmlns:w16se="http://schemas.microsoft.com/office/word/2015/wordml/symex" xmlns:wpg="http://schemas.microsoft.com/office/word/2010/wordprocessingGroup" xmlns:wpi="http://schemas.microsoft.com/office/word/2010/wordprocessingInk" xmlns:wne="http://schemas.microsoft.com/office/word/2006/wordml" xmlns:wps="http://schemas.microsoft.com/office/word/2010/wordprocessingShape" mc:Ignorable="w14 w15 w16se wp14">
+<w:document xmlns:wpc="http://schemas.microsoft.com/office/word/2010/wordprocessingCanvas" xmlns:mc="http://schemas.openxmlformats.org/markup-compatibility/2006" xmlns:o="urn:schemas-microsoft-com:office:office" xmlns:r="http://schemas.openxmlformats.org/officeDocument/2006/relationships" xmlns:m="http://schemas.openxmlformats.org/officeDocument/2006/math" xmlns:v="urn:schemas-microsoft-com:vml" xmlns:wp14="http://schemas.microsoft.com/office/word/2010/wordprocessingDrawing" xmlns:wp="http://schemas.openxmlformats.org/drawingml/2006/wordprocessingDrawing" xmlns:w10="urn:schemas-microsoft-com:office:word" xmlns:w="http://schemas.openxmlformats.org/wordprocessingml/2006/main" xmlns:w14="http://schemas.microsoft.com/office/word/2010/wordml" xmlns:w15="http://schemas.microsoft.com/office/word/2012/wordml" xmlns:wpg="http://schemas.microsoft.com/office/word/2010/wordprocessingGroup" xmlns:wpi="http://schemas.microsoft.com/office/word/2010/wordprocessingInk" xmlns:wne="http://schemas.microsoft.com/office/word/2006/wordml" xmlns:wps="http://schemas.microsoft.com/office/word/2010/wordprocessingShape" mc:Ignorable="w14 w15 wp14">
   <w:body>
     <w:p>
       <w:pPr>
@@ -3133,39 +3133,50 @@
         </w:numPr>
         <w:bidi/>
         <w:rPr>
-          <w:highlight w:val="red"/>
-          <w:rtl/>
-        </w:rPr>
-      </w:pPr>
-      <w:r>
-        <w:rPr>
-          <w:rFonts w:hint="cs"/>
-          <w:highlight w:val="red"/>
-          <w:rtl/>
-        </w:rPr>
-        <w:t xml:space="preserve">אין סיבה במידה </w:t>
-      </w:r>
-      <w:r>
-        <w:rPr>
-          <w:rFonts w:hint="cs"/>
-          <w:highlight w:val="red"/>
-          <w:rtl/>
-        </w:rPr>
-        <w:t xml:space="preserve">ויש יכולות סנכרון בין מכשירים מיכוון שלכל גודל רשת </w:t>
-      </w:r>
-      <w:r>
-        <w:rPr>
-          <w:highlight w:val="red"/>
-        </w:rPr>
-        <w:t>slotted aloha</w:t>
-      </w:r>
-      <w:r>
-        <w:rPr>
-          <w:rFonts w:hint="cs"/>
-          <w:highlight w:val="red"/>
-          <w:rtl/>
-        </w:rPr>
-        <w:t xml:space="preserve"> מגדיל את סיכוי השליחה של חבילה.</w:t>
+          <w:rtl/>
+        </w:rPr>
+      </w:pPr>
+      <w:r>
+        <w:rPr>
+          <w:rFonts w:hint="cs"/>
+          <w:rtl/>
+        </w:rPr>
+        <w:t>במקרה ואין הרבה תחנות ברשת או כאשר הסיכויים לשידור הם נמוכים, השימוש ב-</w:t>
+      </w:r>
+      <w:r>
+        <w:t>pure aloha</w:t>
+      </w:r>
+      <w:r>
+        <w:rPr>
+          <w:rFonts w:hint="cs"/>
+        </w:rPr>
+        <w:t xml:space="preserve"> </w:t>
+      </w:r>
+      <w:r>
+        <w:rPr>
+          <w:rFonts w:hint="cs"/>
+          <w:rtl/>
+        </w:rPr>
+        <w:t xml:space="preserve"> יאפשר לתחנות לש</w:t>
+      </w:r>
+      <w:bookmarkStart w:id="0" w:name="_GoBack"/>
+      <w:bookmarkEnd w:id="0"/>
+      <w:r>
+        <w:rPr>
+          <w:rFonts w:hint="cs"/>
+          <w:rtl/>
+        </w:rPr>
+        <w:t>דר באיזה זמן שהן רוצות מבלי לחכות ל-</w:t>
+      </w:r>
+      <w:r>
+        <w:t>slot</w:t>
+      </w:r>
+      <w:r>
+        <w:rPr>
+          <w:rFonts w:hint="cs"/>
+          <w:rtl/>
+        </w:rPr>
+        <w:t>.</w:t>
       </w:r>
     </w:p>
     <w:p>
@@ -3215,70 +3226,118 @@
       <w:pPr>
         <w:bidi/>
         <w:rPr>
-          <w:rtl/>
-        </w:rPr>
-      </w:pPr>
-      <w:r>
-        <w:rPr>
-          <w:rFonts w:hint="cs"/>
-          <w:rtl/>
-        </w:rPr>
-        <w:t>נתון ש</w:t>
-      </w:r>
-      <w:r>
-        <w:rPr>
-          <w:rFonts w:hint="cs"/>
-          <w:rtl/>
-        </w:rPr>
-        <w:t>ה</w:t>
-      </w:r>
-      <w:r>
-        <w:rPr>
-          <w:rFonts w:hint="cs"/>
-          <w:rtl/>
-        </w:rPr>
-        <w:t>חבילות שהתנגשו יצאו מ-</w:t>
-      </w:r>
-      <w:r>
-        <w:rPr>
-          <w:rFonts w:hint="cs"/>
-        </w:rPr>
-        <w:t>A</w:t>
-      </w:r>
-      <w:r>
-        <w:rPr>
-          <w:rFonts w:hint="cs"/>
-          <w:rtl/>
-        </w:rPr>
-        <w:t xml:space="preserve"> ומ</w:t>
-      </w:r>
-      <w:r>
-        <w:rPr>
-          <w:rFonts w:hint="cs"/>
-        </w:rPr>
-        <w:t>B</w:t>
-      </w:r>
-      <w:r>
-        <w:rPr>
-          <w:rFonts w:hint="cs"/>
-          <w:rtl/>
-        </w:rPr>
-        <w:t xml:space="preserve"> באותו הזמן </w:t>
-      </w:r>
-      <w:r>
-        <w:sym w:font="Wingdings" w:char="F0E7"/>
-      </w:r>
-      <w:r>
-        <w:rPr>
-          <w:rFonts w:hint="cs"/>
-          <w:rtl/>
-        </w:rPr>
-        <w:t xml:space="preserve"> הם יקבלו את ההודעה על ההתנגשות באותו זמן.</w:t>
-      </w:r>
-      <w:r>
-        <w:rPr>
-          <w:rtl/>
-        </w:rPr>
+          <w:color w:val="7030A0"/>
+          <w:rtl/>
+        </w:rPr>
+      </w:pPr>
+      <w:r>
+        <w:rPr>
+          <w:rFonts w:hint="cs"/>
+          <w:rtl/>
+        </w:rPr>
+        <w:t>נקח את המקרה הגרוע ביותר שהו</w:t>
+      </w:r>
+      <w:r>
+        <w:rPr>
+          <w:rFonts w:hint="cs"/>
+          <w:rtl/>
+        </w:rPr>
+        <w:t>א</w:t>
+      </w:r>
+      <w:r>
+        <w:rPr>
+          <w:rFonts w:hint="cs"/>
+          <w:rtl/>
+        </w:rPr>
+        <w:t xml:space="preserve"> </w:t>
+      </w:r>
+      <w:r>
+        <w:rPr>
+          <w:rFonts w:hint="cs"/>
+          <w:rtl/>
+        </w:rPr>
+        <w:t>כש</w:t>
+      </w:r>
+      <w:r>
+        <w:rPr>
+          <w:rFonts w:hint="cs"/>
+          <w:rtl/>
+        </w:rPr>
+        <w:t xml:space="preserve">ההפרש </w:t>
+      </w:r>
+      <w:r>
+        <w:rPr>
+          <w:rFonts w:hint="cs"/>
+          <w:rtl/>
+        </w:rPr>
+        <w:t>בין ה-</w:t>
+      </w:r>
+      <w:r>
+        <w:t>k</w:t>
+      </w:r>
+      <w:r>
+        <w:rPr>
+          <w:rFonts w:hint="cs"/>
+          <w:rtl/>
+        </w:rPr>
+        <w:t>ים</w:t>
+      </w:r>
+      <w:r>
+        <w:rPr>
+          <w:rFonts w:hint="cs"/>
+          <w:rtl/>
+        </w:rPr>
+        <w:t xml:space="preserve"> הוא 1.</w:t>
+      </w:r>
+      <w:r>
+        <w:rPr>
+          <w:rtl/>
+        </w:rPr>
+        <w:t xml:space="preserve"> </w:t>
+      </w:r>
+      <w:r>
+        <w:rPr>
+          <w:rFonts w:hint="cs"/>
+          <w:rtl/>
+        </w:rPr>
+        <w:t>(כי כ</w:t>
+      </w:r>
+      <w:r>
+        <w:rPr>
+          <w:rFonts w:hint="cs"/>
+          <w:rtl/>
+        </w:rPr>
+        <w:t>כ</w:t>
+      </w:r>
+      <w:r>
+        <w:rPr>
+          <w:rFonts w:hint="cs"/>
+          <w:rtl/>
+        </w:rPr>
+        <w:t xml:space="preserve">ל </w:t>
+      </w:r>
+      <w:r>
+        <w:rPr>
+          <w:rFonts w:hint="cs"/>
+          <w:rtl/>
+        </w:rPr>
+        <w:t>ש</w:t>
+      </w:r>
+      <w:r>
+        <w:rPr>
+          <w:rFonts w:hint="cs"/>
+          <w:rtl/>
+        </w:rPr>
+        <w:t xml:space="preserve">הפרש גדול יותר את הסיכוי </w:t>
+      </w:r>
+      <w:r>
+        <w:rPr>
+          <w:rFonts w:hint="cs"/>
+          <w:rtl/>
+        </w:rPr>
+        <w:t xml:space="preserve">להתנגשות קטן), ונחלק אותו ל-2 אפשרויות: </w:t>
+      </w:r>
+      <w:r>
         <w:br/>
       </w:r>
       <w:r>
@@ -3286,38 +3345,20 @@
           <w:rFonts w:hint="cs"/>
           <w:rtl/>
         </w:rPr>
-        <w:t xml:space="preserve">בנוסף, </w:t>
-      </w:r>
-      <w:r>
-        <w:rPr>
-          <w:rFonts w:hint="cs"/>
-          <w:rtl/>
-        </w:rPr>
-        <w:t xml:space="preserve">נתון שהוגרלו </w:t>
-      </w:r>
-      <w:r>
-        <w:t>k</w:t>
-      </w:r>
-      <w:r>
-        <w:rPr>
-          <w:rFonts w:hint="cs"/>
-          <w:rtl/>
-        </w:rPr>
-        <w:t>ים שונים</w:t>
-      </w:r>
-      <w:r>
-        <w:rPr>
-          <w:rFonts w:hint="cs"/>
-          <w:rtl/>
-        </w:rPr>
-        <w:t>, נקח את המקרה הגרוע ביותר שהו</w:t>
-      </w:r>
-      <w:r>
-        <w:rPr>
-          <w:rFonts w:hint="cs"/>
-          <w:rtl/>
-        </w:rPr>
-        <w:t>א</w:t>
+        <w:t xml:space="preserve">1) </w:t>
+      </w:r>
+      <w:r>
+        <w:t>k=0</w:t>
+      </w:r>
+      <w:r>
+        <w:rPr>
+          <w:rFonts w:hint="cs"/>
+          <w:rtl/>
+        </w:rPr>
+        <w:t xml:space="preserve">, </w:t>
+      </w:r>
+      <w:r>
+        <w:t>k=1</w:t>
       </w:r>
       <w:r>
         <w:rPr>
@@ -3328,33 +3369,6 @@
       </w:r>
       <w:r>
         <w:rPr>
-          <w:rFonts w:hint="cs"/>
-          <w:rtl/>
-        </w:rPr>
-        <w:t>כש</w:t>
-      </w:r>
-      <w:r>
-        <w:rPr>
-          <w:rFonts w:hint="cs"/>
-          <w:rtl/>
-        </w:rPr>
-        <w:t>ההפרש בינהם הוא 1.</w:t>
-      </w:r>
-      <w:r>
-        <w:rPr>
-          <w:rtl/>
-        </w:rPr>
-        <w:t xml:space="preserve"> </w:t>
-      </w:r>
-      <w:r>
-        <w:rPr>
-          <w:rFonts w:hint="cs"/>
-          <w:rtl/>
-        </w:rPr>
-        <w:t>(כי כל הפרש גדול יותר מקטין את הסיכוי להתנגשות בינהם).</w:t>
-      </w:r>
-      <w:r>
-        <w:rPr>
           <w:rtl/>
         </w:rPr>
         <w:br/>
@@ -3362,104 +3376,22 @@
       <w:r>
         <w:rPr>
           <w:rFonts w:hint="cs"/>
-          <w:color w:val="7030A0"/>
-          <w:rtl/>
-        </w:rPr>
-        <w:t>(</w:t>
-      </w:r>
-      <w:r>
-        <w:rPr>
-          <w:rFonts w:hint="cs"/>
-          <w:color w:val="7030A0"/>
-          <w:rtl/>
-        </w:rPr>
-        <w:t>*</w:t>
-      </w:r>
-      <w:r>
-        <w:rPr>
-          <w:rFonts w:hint="cs"/>
-          <w:color w:val="7030A0"/>
-          <w:rtl/>
-        </w:rPr>
-        <w:t>)</w:t>
-      </w:r>
-      <w:r>
-        <w:rPr>
-          <w:rFonts w:hint="cs"/>
-          <w:rtl/>
-        </w:rPr>
-        <w:t xml:space="preserve"> </w:t>
-      </w:r>
-      <w:r>
-        <w:rPr>
-          <w:rFonts w:hint="cs"/>
-        </w:rPr>
-        <w:t>CSMA</w:t>
-      </w:r>
-      <w:r>
-        <w:t>/CD</w:t>
-      </w:r>
-      <w:r>
-        <w:rPr>
-          <w:rFonts w:hint="cs"/>
-          <w:rtl/>
-        </w:rPr>
-        <w:t xml:space="preserve"> מגדיר את </w:t>
-      </w:r>
-      <w:r>
-        <w:rPr>
-          <w:rFonts w:hint="cs"/>
-          <w:rtl/>
-        </w:rPr>
-        <w:t xml:space="preserve">זמן </w:t>
-      </w:r>
-      <w:r>
-        <w:rPr>
-          <w:rFonts w:hint="cs"/>
-          <w:rtl/>
-        </w:rPr>
-        <w:t>ההמתנה</w:t>
-      </w:r>
-      <w:r>
-        <w:rPr>
-          <w:rFonts w:hint="cs"/>
-          <w:rtl/>
-        </w:rPr>
-        <w:t xml:space="preserve"> לפני שליחה </w:t>
-      </w:r>
-      <w:r>
-        <w:rPr>
-          <w:rFonts w:hint="cs"/>
-          <w:rtl/>
-        </w:rPr>
-        <w:t xml:space="preserve"> </w:t>
-      </w:r>
-      <w:r>
-        <w:rPr>
-          <w:rFonts w:hint="cs"/>
-          <w:rtl/>
-        </w:rPr>
-        <w:t xml:space="preserve">להיות </w:t>
-      </w:r>
-      <w:r>
-        <w:t>512* k</w:t>
-      </w:r>
-      <w:r>
-        <w:rPr>
-          <w:rFonts w:hint="cs"/>
-          <w:rtl/>
-        </w:rPr>
-        <w:t xml:space="preserve"> </w:t>
-      </w:r>
-      <w:r>
-        <w:t>bit-times</w:t>
-      </w:r>
-      <w:r>
-        <w:rPr>
-          <w:rFonts w:hint="cs"/>
-          <w:rtl/>
-        </w:rPr>
-        <w:t>.</w:t>
+          <w:rtl/>
+        </w:rPr>
+        <w:t xml:space="preserve">2) </w:t>
+      </w:r>
+      <w:r>
+        <w:t>k=r</w:t>
+      </w:r>
+      <w:r>
+        <w:rPr>
+          <w:rFonts w:hint="cs"/>
+          <w:rtl/>
+        </w:rPr>
+        <w:t xml:space="preserve">, </w:t>
+      </w:r>
+      <w:r>
+        <w:t>k=r+1</w:t>
       </w:r>
     </w:p>
     <w:p>
@@ -3472,99 +3404,822 @@
       <w:r>
         <w:rPr>
           <w:rFonts w:hint="cs"/>
+          <w:color w:val="7030A0"/>
+          <w:rtl/>
+        </w:rPr>
+        <w:t xml:space="preserve">הנחות: </w:t>
+      </w:r>
+    </w:p>
+    <w:p>
+      <w:pPr>
+        <w:pStyle w:val="ListParagraph"/>
+        <w:numPr>
+          <w:ilvl w:val="0"/>
+          <w:numId w:val="5"/>
+        </w:numPr>
+        <w:bidi/>
+        <w:rPr>
+          <w:rtl/>
+        </w:rPr>
+      </w:pPr>
+      <w:r>
+        <w:rPr>
+          <w:rFonts w:hint="cs"/>
+        </w:rPr>
+        <w:t>CSMA</w:t>
+      </w:r>
+      <w:r>
+        <w:t>/CD</w:t>
+      </w:r>
+      <w:r>
+        <w:rPr>
+          <w:rFonts w:hint="cs"/>
+          <w:rtl/>
+        </w:rPr>
+        <w:t xml:space="preserve"> </w:t>
+      </w:r>
+      <w:r>
+        <w:rPr>
+          <w:rFonts w:hint="cs"/>
+          <w:rtl/>
+        </w:rPr>
+        <w:t xml:space="preserve">מגדיר את </w:t>
+      </w:r>
+      <w:r>
+        <w:rPr>
+          <w:rFonts w:hint="cs"/>
+          <w:rtl/>
+        </w:rPr>
+        <w:t xml:space="preserve">זמן ההמתנה לפני שליחה  </w:t>
+      </w:r>
+      <w:r>
+        <w:rPr>
+          <w:rFonts w:hint="cs"/>
+          <w:rtl/>
+        </w:rPr>
+        <w:t xml:space="preserve">להיות </w:t>
+      </w:r>
+      <w:r>
+        <w:t>512* k</w:t>
+      </w:r>
+      <w:r>
+        <w:rPr>
+          <w:rFonts w:hint="cs"/>
+          <w:rtl/>
+        </w:rPr>
+        <w:t xml:space="preserve"> </w:t>
+      </w:r>
+      <w:r>
+        <w:t>bit-times</w:t>
+      </w:r>
+    </w:p>
+    <w:p>
+      <w:pPr>
+        <w:pStyle w:val="ListParagraph"/>
+        <w:numPr>
+          <w:ilvl w:val="0"/>
+          <w:numId w:val="5"/>
+        </w:numPr>
+        <w:bidi/>
+        <w:rPr>
+          <w:rStyle w:val="apple-converted-space"/>
+        </w:rPr>
+      </w:pPr>
+      <w:proofErr w:type="gramStart"/>
+      <w:r>
+        <w:rPr>
+          <w:rFonts w:ascii="Arial" w:hAnsi="Arial" w:cs="Arial"/>
+          <w:color w:val="000000"/>
+          <w:sz w:val="21"/>
+          <w:szCs w:val="21"/>
+          <w:shd w:val="clear" w:color="auto" w:fill="FFFFFF"/>
+        </w:rPr>
+        <w:t>jam</w:t>
+      </w:r>
+      <w:proofErr w:type="gramEnd"/>
+      <w:r>
+        <w:rPr>
+          <w:rFonts w:ascii="Arial" w:hAnsi="Arial" w:cs="Arial"/>
+          <w:color w:val="000000"/>
+          <w:sz w:val="21"/>
+          <w:szCs w:val="21"/>
+          <w:shd w:val="clear" w:color="auto" w:fill="FFFFFF"/>
+        </w:rPr>
+        <w:t xml:space="preserve"> signal = 32bit </w:t>
+      </w:r>
+      <w:r>
+        <w:rPr>
+          <w:rFonts w:ascii="Arial" w:hAnsi="Arial" w:cs="Arial" w:hint="cs"/>
+          <w:color w:val="000000"/>
+          <w:sz w:val="21"/>
+          <w:szCs w:val="21"/>
+          <w:shd w:val="clear" w:color="auto" w:fill="FFFFFF"/>
+          <w:rtl/>
+        </w:rPr>
+        <w:t xml:space="preserve">, </w:t>
+      </w:r>
+      <w:r>
+        <w:rPr>
+          <w:rFonts w:ascii="Arial" w:hAnsi="Arial" w:cs="Arial"/>
+          <w:color w:val="000000"/>
+          <w:sz w:val="21"/>
+          <w:szCs w:val="21"/>
+          <w:shd w:val="clear" w:color="auto" w:fill="FFFFFF"/>
+          <w:rtl/>
+        </w:rPr>
+        <w:t>ו</w:t>
+      </w:r>
+      <w:proofErr w:type="spellStart"/>
+      <w:r>
+        <w:rPr>
+          <w:rFonts w:ascii="Arial" w:hAnsi="Arial" w:cs="Arial"/>
+          <w:color w:val="000000"/>
+          <w:sz w:val="21"/>
+          <w:szCs w:val="21"/>
+          <w:shd w:val="clear" w:color="auto" w:fill="FFFFFF"/>
+        </w:rPr>
+        <w:t>init</w:t>
+      </w:r>
+      <w:proofErr w:type="spellEnd"/>
+      <w:r>
+        <w:rPr>
+          <w:rFonts w:ascii="Arial" w:hAnsi="Arial" w:cs="Arial"/>
+          <w:color w:val="000000"/>
+          <w:sz w:val="21"/>
+          <w:szCs w:val="21"/>
+          <w:shd w:val="clear" w:color="auto" w:fill="FFFFFF"/>
+        </w:rPr>
+        <w:t xml:space="preserve"> step = 96 bit time</w:t>
+      </w:r>
+      <w:r>
+        <w:rPr>
+          <w:rStyle w:val="apple-converted-space"/>
+          <w:rFonts w:ascii="Arial" w:hAnsi="Arial" w:cs="Arial"/>
+          <w:color w:val="000000"/>
+          <w:sz w:val="21"/>
+          <w:szCs w:val="21"/>
+          <w:shd w:val="clear" w:color="auto" w:fill="FFFFFF"/>
+        </w:rPr>
+        <w:t> </w:t>
+      </w:r>
+      <w:r>
+        <w:rPr>
+          <w:rStyle w:val="apple-converted-space"/>
+          <w:rFonts w:ascii="Arial" w:hAnsi="Arial" w:cs="Arial" w:hint="cs"/>
+          <w:color w:val="000000"/>
+          <w:sz w:val="21"/>
+          <w:szCs w:val="21"/>
+          <w:shd w:val="clear" w:color="auto" w:fill="FFFFFF"/>
+          <w:rtl/>
+        </w:rPr>
+        <w:t>.</w:t>
+      </w:r>
+    </w:p>
+    <w:p>
+      <w:pPr>
+        <w:pStyle w:val="ListParagraph"/>
+        <w:numPr>
+          <w:ilvl w:val="0"/>
+          <w:numId w:val="5"/>
+        </w:numPr>
+        <w:bidi/>
+        <w:rPr>
+          <w:rtl/>
+        </w:rPr>
+      </w:pPr>
+      <w:r>
+        <w:rPr>
+          <w:rStyle w:val="apple-converted-space"/>
+          <w:rFonts w:ascii="Arial" w:hAnsi="Arial" w:cs="Arial" w:hint="cs"/>
+          <w:color w:val="000000"/>
+          <w:sz w:val="21"/>
+          <w:szCs w:val="21"/>
+          <w:shd w:val="clear" w:color="auto" w:fill="FFFFFF"/>
+          <w:rtl/>
+        </w:rPr>
+        <w:t xml:space="preserve">בלי הגבלת הכלליות, </w:t>
+      </w:r>
+      <w:r>
+        <w:rPr>
+          <w:rStyle w:val="apple-converted-space"/>
+          <w:rFonts w:ascii="Arial" w:hAnsi="Arial" w:cs="Arial"/>
+          <w:color w:val="000000"/>
+          <w:sz w:val="21"/>
+          <w:szCs w:val="21"/>
+          <w:shd w:val="clear" w:color="auto" w:fill="FFFFFF"/>
+        </w:rPr>
+        <w:t>k</w:t>
+      </w:r>
+      <w:r>
+        <w:rPr>
+          <w:rStyle w:val="apple-converted-space"/>
+          <w:rFonts w:ascii="Arial" w:hAnsi="Arial" w:cs="Arial" w:hint="cs"/>
+          <w:color w:val="000000"/>
+          <w:sz w:val="21"/>
+          <w:szCs w:val="21"/>
+          <w:shd w:val="clear" w:color="auto" w:fill="FFFFFF"/>
+          <w:rtl/>
+        </w:rPr>
+        <w:t xml:space="preserve"> של </w:t>
+      </w:r>
+      <w:r>
+        <w:rPr>
+          <w:rStyle w:val="apple-converted-space"/>
+          <w:rFonts w:ascii="Arial" w:hAnsi="Arial" w:cs="Arial" w:hint="cs"/>
+          <w:color w:val="000000"/>
+          <w:sz w:val="21"/>
+          <w:szCs w:val="21"/>
+          <w:shd w:val="clear" w:color="auto" w:fill="FFFFFF"/>
+        </w:rPr>
+        <w:t>A</w:t>
+      </w:r>
+      <w:r>
+        <w:rPr>
+          <w:rStyle w:val="apple-converted-space"/>
+          <w:rFonts w:ascii="Arial" w:hAnsi="Arial" w:cs="Arial" w:hint="cs"/>
+          <w:color w:val="000000"/>
+          <w:sz w:val="21"/>
+          <w:szCs w:val="21"/>
+          <w:shd w:val="clear" w:color="auto" w:fill="FFFFFF"/>
+          <w:rtl/>
+        </w:rPr>
+        <w:t xml:space="preserve"> קטן מ-</w:t>
+      </w:r>
+      <w:r>
+        <w:rPr>
+          <w:rStyle w:val="apple-converted-space"/>
+          <w:rFonts w:ascii="Arial" w:hAnsi="Arial" w:cs="Arial"/>
+          <w:color w:val="000000"/>
+          <w:sz w:val="21"/>
+          <w:szCs w:val="21"/>
+          <w:shd w:val="clear" w:color="auto" w:fill="FFFFFF"/>
+        </w:rPr>
+        <w:t>k</w:t>
+      </w:r>
+      <w:r>
+        <w:rPr>
+          <w:rStyle w:val="apple-converted-space"/>
+          <w:rFonts w:ascii="Arial" w:hAnsi="Arial" w:cs="Arial" w:hint="cs"/>
+          <w:color w:val="000000"/>
+          <w:sz w:val="21"/>
+          <w:szCs w:val="21"/>
+          <w:shd w:val="clear" w:color="auto" w:fill="FFFFFF"/>
+          <w:rtl/>
+        </w:rPr>
+        <w:t xml:space="preserve"> של </w:t>
+      </w:r>
+      <w:r>
+        <w:rPr>
+          <w:rStyle w:val="apple-converted-space"/>
+          <w:rFonts w:ascii="Arial" w:hAnsi="Arial" w:cs="Arial" w:hint="cs"/>
+          <w:color w:val="000000"/>
+          <w:sz w:val="21"/>
+          <w:szCs w:val="21"/>
+          <w:shd w:val="clear" w:color="auto" w:fill="FFFFFF"/>
+        </w:rPr>
+        <w:t>B</w:t>
+      </w:r>
+      <w:r>
+        <w:rPr>
+          <w:rStyle w:val="apple-converted-space"/>
+          <w:rFonts w:ascii="Arial" w:hAnsi="Arial" w:cs="Arial" w:hint="cs"/>
+          <w:color w:val="000000"/>
+          <w:sz w:val="21"/>
+          <w:szCs w:val="21"/>
+          <w:shd w:val="clear" w:color="auto" w:fill="FFFFFF"/>
+          <w:rtl/>
+        </w:rPr>
+        <w:t>.</w:t>
+      </w:r>
+    </w:p>
+    <w:p>
+      <w:pPr>
+        <w:bidi/>
+        <w:rPr>
+          <w:u w:val="single"/>
+          <w:rtl/>
+        </w:rPr>
+      </w:pPr>
+      <w:r>
+        <w:rPr>
+          <w:rFonts w:hint="cs"/>
+          <w:u w:val="single"/>
+          <w:rtl/>
+        </w:rPr>
+        <w:t>ההתחלה בשני המקריים שקולה:</w:t>
+      </w:r>
+      <w:r>
+        <w:rPr>
+          <w:u w:val="single"/>
+          <w:rtl/>
+        </w:rPr>
+        <w:br/>
+      </w:r>
+      <w:r>
+        <w:rPr>
+          <w:rFonts w:hint="cs"/>
+          <w:rtl/>
+        </w:rPr>
+        <w:t xml:space="preserve">זמן </w:t>
+      </w:r>
+      <w:r>
+        <w:rPr>
           <w:b/>
           <w:bCs/>
-          <w:sz w:val="20"/>
-          <w:szCs w:val="20"/>
-          <w:rtl/>
-        </w:rPr>
-        <w:t xml:space="preserve">(הערה: </w:t>
-      </w:r>
-      <w:r>
-        <w:rPr>
-          <w:rFonts w:hint="cs"/>
+        </w:rPr>
+        <w:t>t=0</w:t>
+      </w:r>
+      <w:r>
+        <w:rPr>
+          <w:rFonts w:hint="cs"/>
+          <w:rtl/>
+        </w:rPr>
+        <w:t xml:space="preserve">, </w:t>
+      </w:r>
+      <w:r>
+        <w:rPr>
+          <w:rFonts w:hint="cs"/>
+        </w:rPr>
+        <w:t>A</w:t>
+      </w:r>
+      <w:r>
+        <w:rPr>
+          <w:rFonts w:hint="cs"/>
+          <w:rtl/>
+        </w:rPr>
+        <w:t xml:space="preserve"> ו-</w:t>
+      </w:r>
+      <w:r>
+        <w:rPr>
+          <w:rFonts w:hint="cs"/>
+        </w:rPr>
+        <w:t>B</w:t>
+      </w:r>
+      <w:r>
+        <w:rPr>
+          <w:rFonts w:hint="cs"/>
+          <w:rtl/>
+        </w:rPr>
+        <w:t xml:space="preserve"> שולחים את ההודעות.</w:t>
+      </w:r>
+      <w:r>
+        <w:rPr>
+          <w:rtl/>
+        </w:rPr>
+        <w:br/>
+      </w:r>
+      <w:r>
+        <w:rPr>
+          <w:rFonts w:hint="cs"/>
+          <w:rtl/>
+        </w:rPr>
+        <w:t xml:space="preserve">זמן </w:t>
+      </w:r>
+      <w:r>
+        <w:rPr>
           <w:b/>
           <w:bCs/>
-          <w:sz w:val="20"/>
-          <w:szCs w:val="20"/>
-          <w:rtl/>
-        </w:rPr>
-        <w:t>הזמנים בתשובה הם</w:t>
-      </w:r>
-      <w:r>
-        <w:rPr>
-          <w:rFonts w:hint="cs"/>
+        </w:rPr>
+        <w:t>t=225</w:t>
+      </w:r>
+      <w:r>
+        <w:rPr>
+          <w:rFonts w:hint="cs"/>
+          <w:rtl/>
+        </w:rPr>
+        <w:t xml:space="preserve">, </w:t>
+      </w:r>
+      <w:r>
+        <w:rPr>
+          <w:rFonts w:hint="cs"/>
+        </w:rPr>
+        <w:t>A</w:t>
+      </w:r>
+      <w:r>
+        <w:rPr>
+          <w:rFonts w:hint="cs"/>
+          <w:rtl/>
+        </w:rPr>
+        <w:t xml:space="preserve"> ו-</w:t>
+      </w:r>
+      <w:r>
+        <w:rPr>
+          <w:rFonts w:hint="cs"/>
+        </w:rPr>
+        <w:t>B</w:t>
+      </w:r>
+      <w:r>
+        <w:rPr>
+          <w:rFonts w:hint="cs"/>
+          <w:rtl/>
+        </w:rPr>
+        <w:t xml:space="preserve"> מזהים שיש התנגשות ומתחילים בשליחת </w:t>
+      </w:r>
+      <w:r>
+        <w:t>jam signal</w:t>
+      </w:r>
+      <w:r>
+        <w:rPr>
+          <w:rFonts w:hint="cs"/>
+          <w:rtl/>
+        </w:rPr>
+        <w:t>.</w:t>
+      </w:r>
+      <w:r>
+        <w:rPr>
+          <w:rtl/>
+        </w:rPr>
+        <w:br/>
+      </w:r>
+      <w:r>
+        <w:rPr>
+          <w:rFonts w:hint="cs"/>
+          <w:rtl/>
+        </w:rPr>
+        <w:t xml:space="preserve">זמן </w:t>
+      </w:r>
+      <w:r>
+        <w:rPr>
           <w:b/>
           <w:bCs/>
-          <w:sz w:val="20"/>
-          <w:szCs w:val="20"/>
-          <w:rtl/>
-        </w:rPr>
-        <w:t xml:space="preserve"> ב</w:t>
+        </w:rPr>
+        <w:t>t=257</w:t>
+      </w:r>
+      <w:r>
+        <w:rPr>
+          <w:rFonts w:hint="cs"/>
+          <w:rtl/>
+        </w:rPr>
+        <w:t xml:space="preserve">, </w:t>
+      </w:r>
+      <w:r>
+        <w:rPr>
+          <w:rFonts w:hint="cs"/>
+        </w:rPr>
+        <w:t>A</w:t>
+      </w:r>
+      <w:r>
+        <w:rPr>
+          <w:rFonts w:hint="cs"/>
+          <w:rtl/>
+        </w:rPr>
+        <w:t xml:space="preserve"> ו-</w:t>
+      </w:r>
+      <w:r>
+        <w:rPr>
+          <w:rFonts w:hint="cs"/>
+        </w:rPr>
+        <w:t>B</w:t>
+      </w:r>
+      <w:r>
+        <w:rPr>
+          <w:rFonts w:hint="cs"/>
+          <w:rtl/>
+        </w:rPr>
+        <w:t xml:space="preserve"> מסיימים לשלוח את ה-</w:t>
+      </w:r>
+      <w:r>
+        <w:t>jam signal</w:t>
+      </w:r>
+      <w:r>
+        <w:rPr>
+          <w:rFonts w:hint="cs"/>
+          <w:rtl/>
+        </w:rPr>
+        <w:t xml:space="preserve">, </w:t>
+      </w:r>
+      <w:r>
+        <w:rPr>
+          <w:rFonts w:hint="cs"/>
+        </w:rPr>
+        <w:t>A</w:t>
+      </w:r>
+      <w:r>
+        <w:rPr>
+          <w:rFonts w:hint="cs"/>
+          <w:rtl/>
+        </w:rPr>
+        <w:t xml:space="preserve"> וב-</w:t>
+      </w:r>
+      <w:r>
+        <w:rPr>
+          <w:rFonts w:hint="cs"/>
+        </w:rPr>
+        <w:t>B</w:t>
+      </w:r>
+      <w:r>
+        <w:rPr>
+          <w:rFonts w:hint="cs"/>
+          <w:rtl/>
+        </w:rPr>
+        <w:t xml:space="preserve"> מגרילים </w:t>
+      </w:r>
+      <w:r>
+        <w:t>k</w:t>
+      </w:r>
+      <w:r>
+        <w:rPr>
+          <w:rFonts w:hint="cs"/>
+          <w:rtl/>
+        </w:rPr>
+        <w:t>ים:</w:t>
+      </w:r>
+    </w:p>
+    <w:p>
+      <w:pPr>
+        <w:pStyle w:val="ListParagraph"/>
+        <w:numPr>
+          <w:ilvl w:val="0"/>
+          <w:numId w:val="6"/>
+        </w:numPr>
+        <w:bidi/>
+        <w:rPr>
+          <w:rtl/>
+        </w:rPr>
+      </w:pPr>
+      <w:r>
+        <w:rPr>
+          <w:u w:val="single"/>
+        </w:rPr>
+        <w:t>k=0</w:t>
+      </w:r>
+      <w:r>
+        <w:rPr>
+          <w:rFonts w:hint="cs"/>
+          <w:u w:val="single"/>
+          <w:rtl/>
+        </w:rPr>
+        <w:t xml:space="preserve">, </w:t>
+      </w:r>
+      <w:r>
+        <w:rPr>
+          <w:u w:val="single"/>
+        </w:rPr>
+        <w:t>k=1</w:t>
+      </w:r>
+      <w:r>
+        <w:rPr>
+          <w:rtl/>
+        </w:rPr>
+        <w:br/>
+      </w:r>
+      <w:r>
+        <w:rPr>
+          <w:rFonts w:hint="cs"/>
+          <w:rtl/>
+        </w:rPr>
+        <w:t xml:space="preserve">זמן </w:t>
       </w:r>
       <w:r>
         <w:rPr>
           <w:b/>
           <w:bCs/>
-          <w:sz w:val="20"/>
-          <w:szCs w:val="20"/>
-        </w:rPr>
-        <w:t>bit times</w:t>
-      </w:r>
-      <w:r>
-        <w:rPr>
-          <w:rFonts w:hint="cs"/>
+        </w:rPr>
+        <w:t>t= 482</w:t>
+      </w:r>
+      <w:r>
+        <w:rPr>
+          <w:rFonts w:hint="cs"/>
+          <w:rtl/>
+        </w:rPr>
+        <w:t xml:space="preserve">, </w:t>
+      </w:r>
+      <w:r>
+        <w:rPr>
+          <w:rFonts w:hint="cs"/>
+        </w:rPr>
+        <w:t>A</w:t>
+      </w:r>
+      <w:r>
+        <w:rPr>
+          <w:rFonts w:hint="cs"/>
+          <w:rtl/>
+        </w:rPr>
+        <w:t xml:space="preserve"> ו-</w:t>
+      </w:r>
+      <w:r>
+        <w:rPr>
+          <w:rFonts w:hint="cs"/>
+        </w:rPr>
+        <w:t>B</w:t>
+      </w:r>
+      <w:r>
+        <w:rPr>
+          <w:rFonts w:hint="cs"/>
+          <w:rtl/>
+        </w:rPr>
+        <w:t xml:space="preserve"> סיימו לקבל את כל ה-</w:t>
+      </w:r>
+      <w:r>
+        <w:t>jam signal</w:t>
+      </w:r>
+      <w:r>
+        <w:rPr>
+          <w:rFonts w:hint="cs"/>
+          <w:rtl/>
+        </w:rPr>
+        <w:t>.</w:t>
+      </w:r>
+      <w:r>
+        <w:t xml:space="preserve">  </w:t>
+      </w:r>
+      <w:r>
+        <w:rPr>
+          <w:rFonts w:hint="cs"/>
+          <w:rtl/>
+        </w:rPr>
+        <w:t>(</w:t>
+      </w:r>
+      <w:r>
+        <w:t>= 482</w:t>
+      </w:r>
+      <w:r>
+        <w:rPr>
+          <w:rFonts w:hint="cs"/>
+          <w:rtl/>
+        </w:rPr>
+        <w:t xml:space="preserve"> </w:t>
+      </w:r>
+      <w:r>
+        <w:t>257 +</w:t>
+      </w:r>
+      <w:proofErr w:type="spellStart"/>
+      <w:r>
+        <w:t>propTime</w:t>
+      </w:r>
+      <w:proofErr w:type="spellEnd"/>
+      <w:r>
+        <w:rPr>
+          <w:rFonts w:hint="cs"/>
+          <w:rtl/>
+        </w:rPr>
+        <w:t>)</w:t>
+      </w:r>
+      <w:r>
+        <w:rPr>
+          <w:rtl/>
+        </w:rPr>
+        <w:br/>
+      </w:r>
+      <w:r>
+        <w:rPr>
+          <w:rFonts w:hint="cs"/>
+          <w:rtl/>
+        </w:rPr>
+        <w:t xml:space="preserve">זמן </w:t>
+      </w:r>
+      <w:r>
+        <w:rPr>
           <w:b/>
           <w:bCs/>
-          <w:sz w:val="20"/>
-          <w:szCs w:val="20"/>
-          <w:rtl/>
-        </w:rPr>
-        <w:t xml:space="preserve"> ביחס לזמן בחירת ה-</w:t>
+        </w:rPr>
+        <w:t>t=578</w:t>
+      </w:r>
+      <w:r>
+        <w:rPr>
+          <w:rFonts w:hint="cs"/>
+          <w:rtl/>
+        </w:rPr>
+        <w:t xml:space="preserve">, </w:t>
+      </w:r>
+      <w:r>
+        <w:rPr>
+          <w:rFonts w:hint="cs"/>
+        </w:rPr>
+        <w:t>A</w:t>
+      </w:r>
+      <w:r>
+        <w:rPr>
+          <w:rFonts w:hint="cs"/>
+          <w:rtl/>
+        </w:rPr>
+        <w:t xml:space="preserve"> חכה </w:t>
+      </w:r>
+      <w:r>
+        <w:t>96 bit times</w:t>
+      </w:r>
+      <w:r>
+        <w:rPr>
+          <w:rFonts w:hint="cs"/>
+          <w:rtl/>
+        </w:rPr>
+        <w:t>, ומתחיל לשלוח את ההודעה שלו.</w:t>
+      </w:r>
+      <w:r>
+        <w:rPr>
+          <w:rtl/>
+        </w:rPr>
+        <w:br/>
+      </w:r>
+      <w:r>
+        <w:rPr>
+          <w:rFonts w:hint="cs"/>
+          <w:rtl/>
+        </w:rPr>
+        <w:t xml:space="preserve">זמן </w:t>
       </w:r>
       <w:r>
         <w:rPr>
           <w:b/>
           <w:bCs/>
-          <w:sz w:val="20"/>
-          <w:szCs w:val="20"/>
-        </w:rPr>
-        <w:t>k</w:t>
+        </w:rPr>
+        <w:t>t=796</w:t>
+      </w:r>
+      <w:r>
+        <w:rPr>
+          <w:rFonts w:hint="cs"/>
+          <w:rtl/>
+        </w:rPr>
+        <w:t xml:space="preserve">, עברו </w:t>
+      </w:r>
+      <w:r>
+        <w:t>512 bit times</w:t>
+      </w:r>
+      <w:r>
+        <w:rPr>
+          <w:rFonts w:hint="cs"/>
+          <w:rtl/>
+        </w:rPr>
+        <w:t xml:space="preserve"> עבור </w:t>
+      </w:r>
+      <w:r>
+        <w:rPr>
+          <w:rFonts w:hint="cs"/>
+        </w:rPr>
+        <w:t>B</w:t>
+      </w:r>
+      <w:r>
+        <w:rPr>
+          <w:rFonts w:hint="cs"/>
+          <w:rtl/>
+        </w:rPr>
+        <w:t xml:space="preserve">, ולכן הוא מבצע בדיקה האם הקו פנוי למשך </w:t>
+      </w:r>
+      <w:r>
+        <w:t>96 bit times</w:t>
+      </w:r>
+      <w:r>
+        <w:rPr>
+          <w:rFonts w:hint="cs"/>
+          <w:rtl/>
+        </w:rPr>
+        <w:t>.</w:t>
+      </w:r>
+      <w:r>
+        <w:rPr>
+          <w:rtl/>
+        </w:rPr>
+        <w:br/>
+      </w:r>
+      <w:r>
+        <w:rPr>
+          <w:rFonts w:hint="cs"/>
+          <w:rtl/>
+        </w:rPr>
+        <w:t xml:space="preserve">זמן </w:t>
       </w:r>
       <w:r>
         <w:rPr>
           <w:rFonts w:hint="cs"/>
           <w:b/>
           <w:bCs/>
-          <w:sz w:val="20"/>
-          <w:szCs w:val="20"/>
-          <w:rtl/>
-        </w:rPr>
-        <w:t>ים, מיכוון שהוא זהה בשתי תחנות הקצה)</w:t>
-      </w:r>
-      <w:r>
-        <w:rPr>
-          <w:rFonts w:hint="cs"/>
+          <w:rtl/>
+        </w:rPr>
+        <w:t>803</w:t>
+      </w:r>
+      <w:r>
+        <w:rPr>
           <w:b/>
           <w:bCs/>
-          <w:sz w:val="20"/>
-          <w:szCs w:val="20"/>
-          <w:rtl/>
-        </w:rPr>
-        <w:t>.</w:t>
-      </w:r>
-      <w:r>
-        <w:rPr>
-          <w:rtl/>
-        </w:rPr>
-        <w:br/>
-      </w:r>
-      <w:r>
-        <w:rPr>
-          <w:rFonts w:hint="cs"/>
-          <w:rtl/>
-        </w:rPr>
-        <w:t>נניח בלי הגבלת הכלליות ש-</w:t>
+        </w:rPr>
+        <w:t>t=</w:t>
+      </w:r>
+      <w:r>
+        <w:t xml:space="preserve"> </w:t>
+      </w:r>
+      <w:r>
+        <w:rPr>
+          <w:rFonts w:hint="cs"/>
+          <w:rtl/>
+        </w:rPr>
+        <w:t>,</w:t>
+      </w:r>
+      <w:r>
+        <w:rPr>
+          <w:rFonts w:hint="cs"/>
+          <w:rtl/>
+        </w:rPr>
+        <w:t xml:space="preserve"> עברו </w:t>
+      </w:r>
+      <w:r>
+        <w:t>225 bit time</w:t>
+      </w:r>
+      <w:r>
+        <w:rPr>
+          <w:rFonts w:hint="cs"/>
+          <w:rtl/>
+        </w:rPr>
+        <w:t xml:space="preserve"> מאז שליחת ההודעה מ-</w:t>
       </w:r>
       <w:r>
         <w:rPr>
@@ -3577,141 +4232,7 @@
           <w:rFonts w:hint="cs"/>
           <w:rtl/>
         </w:rPr>
-        <w:t xml:space="preserve"> הגריל את ה-</w:t>
-      </w:r>
-      <w:r>
-        <w:t>k</w:t>
-      </w:r>
-      <w:r>
-        <w:rPr>
-          <w:rFonts w:hint="cs"/>
-          <w:rtl/>
-        </w:rPr>
-        <w:t xml:space="preserve"> הקטן יותר</w:t>
-      </w:r>
-      <w:r>
-        <w:rPr>
-          <w:rFonts w:hint="cs"/>
-          <w:rtl/>
-        </w:rPr>
-        <w:t>.</w:t>
-      </w:r>
-      <w:r>
-        <w:rPr>
-          <w:rtl/>
-        </w:rPr>
-        <w:br/>
-      </w:r>
-      <w:r>
-        <w:rPr>
-          <w:rFonts w:hint="cs"/>
-        </w:rPr>
-        <w:t>A</w:t>
-      </w:r>
-      <w:r>
-        <w:rPr>
-          <w:rFonts w:hint="cs"/>
-          <w:rtl/>
-        </w:rPr>
-        <w:t xml:space="preserve"> </w:t>
-      </w:r>
-      <w:r>
-        <w:rPr>
-          <w:rFonts w:hint="cs"/>
-          <w:rtl/>
-        </w:rPr>
-        <w:t>ה</w:t>
-      </w:r>
-      <w:r>
-        <w:rPr>
-          <w:rFonts w:hint="cs"/>
-          <w:rtl/>
-        </w:rPr>
-        <w:t>תחיל לשלוח את ההודעה (ללא הפרעה)</w:t>
-      </w:r>
-      <w:r>
-        <w:rPr>
-          <w:rFonts w:hint="cs"/>
-          <w:rtl/>
-        </w:rPr>
-        <w:t xml:space="preserve"> כעבור 96 </w:t>
-      </w:r>
-      <w:r>
-        <w:t xml:space="preserve"> </w:t>
-      </w:r>
-      <w:proofErr w:type="spellStart"/>
-      <w:r>
-        <w:t>init</w:t>
-      </w:r>
-      <w:proofErr w:type="spellEnd"/>
-      <w:r>
-        <w:t xml:space="preserve"> bit times</w:t>
-      </w:r>
-      <w:r>
-        <w:rPr>
-          <w:rFonts w:hint="cs"/>
-          <w:rtl/>
-        </w:rPr>
-        <w:t xml:space="preserve"> </w:t>
-      </w:r>
-      <w:r>
-        <w:rPr>
-          <w:rtl/>
-        </w:rPr>
-        <w:t>–</w:t>
-      </w:r>
-      <w:r>
-        <w:rPr>
-          <w:rFonts w:hint="cs"/>
-          <w:rtl/>
-        </w:rPr>
-        <w:t xml:space="preserve"> בהם הוא בדק שהקו פנוי.</w:t>
-      </w:r>
-      <w:r>
-        <w:rPr>
-          <w:rtl/>
-        </w:rPr>
-        <w:br/>
-      </w:r>
-      <w:r>
-        <w:rPr>
-          <w:rFonts w:hint="cs"/>
-          <w:rtl/>
-        </w:rPr>
-        <w:t>מיכוון שה</w:t>
-      </w:r>
-      <w:r>
-        <w:t xml:space="preserve">propagation time </w:t>
-      </w:r>
-      <w:r>
-        <w:rPr>
-          <w:rFonts w:hint="cs"/>
-          <w:rtl/>
-        </w:rPr>
-        <w:t xml:space="preserve"> הוא 225, בזמן </w:t>
-      </w:r>
-      <w:r>
-        <w:t>96+225 = 321</w:t>
-      </w:r>
-      <w:r>
-        <w:rPr>
-          <w:rFonts w:hint="cs"/>
-          <w:rtl/>
-        </w:rPr>
-        <w:t>, הביט הראשון שנשנלח מ-</w:t>
-      </w:r>
-      <w:r>
-        <w:rPr>
-          <w:rFonts w:hint="cs"/>
-        </w:rPr>
-        <w:t>A</w:t>
-      </w:r>
-      <w:r>
-        <w:rPr>
-          <w:rFonts w:hint="cs"/>
-          <w:rtl/>
-        </w:rPr>
-        <w:t xml:space="preserve"> הגיע ל-</w:t>
+        <w:t xml:space="preserve"> ל-</w:t>
       </w:r>
       <w:r>
         <w:rPr>
@@ -3724,22 +4245,12 @@
           <w:rFonts w:hint="cs"/>
           <w:rtl/>
         </w:rPr>
-        <w:t xml:space="preserve"> ללא כל התנגשות </w:t>
-      </w:r>
-      <w:r>
-        <w:rPr>
-          <w:rtl/>
-        </w:rPr>
-        <w:t>–</w:t>
-      </w:r>
-      <w:r>
-        <w:rPr>
-          <w:rFonts w:hint="cs"/>
-          <w:rtl/>
-        </w:rPr>
-        <w:t xml:space="preserve"> מיכוון שתורו של </w:t>
-      </w:r>
-      <w:r>
+        <w:t xml:space="preserve">, ולכן </w:t>
+      </w:r>
+      <w:r>
+        <w:rPr>
+          <w:rFonts w:hint="cs"/>
+        </w:rPr>
         <w:t>B</w:t>
       </w:r>
       <w:r>
@@ -3747,264 +4258,465 @@
           <w:rFonts w:hint="cs"/>
           <w:rtl/>
         </w:rPr>
-        <w:t xml:space="preserve"> לנסות לשלוח יגיע רק בזמן </w:t>
-      </w:r>
-      <w:r>
-        <w:t>512</w:t>
-      </w:r>
-      <w:r>
-        <w:rPr>
-          <w:rFonts w:hint="cs"/>
-          <w:rtl/>
-        </w:rPr>
-        <w:t xml:space="preserve"> (נובע מ-</w:t>
-      </w:r>
-      <w:r>
-        <w:rPr>
-          <w:rFonts w:hint="cs"/>
-          <w:color w:val="7030A0"/>
-          <w:rtl/>
-        </w:rPr>
-        <w:t>(</w:t>
-      </w:r>
-      <w:r>
-        <w:rPr>
-          <w:rFonts w:hint="cs"/>
-          <w:color w:val="7030A0"/>
-          <w:rtl/>
-        </w:rPr>
-        <w:t>*</w:t>
-      </w:r>
-      <w:r>
-        <w:rPr>
-          <w:rFonts w:hint="cs"/>
-          <w:color w:val="7030A0"/>
-          <w:rtl/>
-        </w:rPr>
-        <w:t>)</w:t>
-      </w:r>
-      <w:r>
-        <w:rPr>
-          <w:rFonts w:hint="cs"/>
-          <w:rtl/>
-        </w:rPr>
-        <w:t>)</w:t>
-      </w:r>
-      <w:r>
-        <w:rPr>
-          <w:rFonts w:hint="cs"/>
-          <w:rtl/>
-        </w:rPr>
-        <w:t>.</w:t>
-      </w:r>
-      <w:r>
-        <w:rPr>
-          <w:rtl/>
-        </w:rPr>
-        <w:br/>
-      </w:r>
-      <w:r>
-        <w:rPr>
-          <w:rFonts w:hint="cs"/>
-          <w:rtl/>
-        </w:rPr>
-        <w:t>נשים לב שאין</w:t>
-      </w:r>
-      <w:r>
-        <w:rPr>
-          <w:rFonts w:hint="cs"/>
-          <w:rtl/>
-        </w:rPr>
-        <w:t xml:space="preserve"> תלות באורך ההודעה של </w:t>
-      </w:r>
-      <w:r>
-        <w:rPr>
-          <w:rFonts w:hint="cs"/>
-        </w:rPr>
-        <w:t>A</w:t>
-      </w:r>
-      <w:r>
-        <w:rPr>
-          <w:rFonts w:hint="cs"/>
-          <w:rtl/>
-        </w:rPr>
-        <w:t xml:space="preserve"> ל</w:t>
-      </w:r>
-      <w:r>
-        <w:rPr>
-          <w:rFonts w:hint="cs"/>
-          <w:rtl/>
-        </w:rPr>
-        <w:t>שאלה האם</w:t>
-      </w:r>
-      <w:r>
-        <w:rPr>
-          <w:rFonts w:hint="cs"/>
-          <w:rtl/>
-        </w:rPr>
-        <w:t xml:space="preserve"> תהיה התנגשות או לא</w:t>
-      </w:r>
-      <w:r>
-        <w:rPr>
-          <w:rFonts w:hint="cs"/>
-          <w:rtl/>
-        </w:rPr>
-        <w:t xml:space="preserve">, </w:t>
-      </w:r>
-      <w:r>
-        <w:rPr>
-          <w:rFonts w:hint="cs"/>
-          <w:rtl/>
-        </w:rPr>
-        <w:t xml:space="preserve">זאת </w:t>
-      </w:r>
-      <w:r>
-        <w:rPr>
-          <w:rFonts w:hint="cs"/>
-          <w:rtl/>
-        </w:rPr>
-        <w:t xml:space="preserve">מיכוון </w:t>
-      </w:r>
-      <w:r>
-        <w:rPr>
-          <w:rFonts w:hint="cs"/>
-          <w:rtl/>
-        </w:rPr>
-        <w:t>ש</w:t>
-      </w:r>
-      <w:r>
-        <w:rPr>
-          <w:rFonts w:hint="cs"/>
-          <w:rtl/>
-        </w:rPr>
-        <w:t xml:space="preserve">בפרוטקול מוגדר לבצע בדיקה שהקו פנוי לפני שליחה, כאשר תורו של </w:t>
-      </w:r>
-      <w:r>
-        <w:rPr>
-          <w:rFonts w:hint="cs"/>
-        </w:rPr>
-        <w:t>B</w:t>
-      </w:r>
-      <w:r>
-        <w:rPr>
-          <w:rFonts w:hint="cs"/>
-          <w:rtl/>
-        </w:rPr>
-        <w:t xml:space="preserve"> יגיע לשליחה, הוא יבצע בדיקה:</w:t>
+        <w:t xml:space="preserve"> מזהה אותה ולא מבצע שליחה.</w:t>
       </w:r>
     </w:p>
     <w:p>
       <w:pPr>
+        <w:pStyle w:val="ListParagraph"/>
+        <w:numPr>
+          <w:ilvl w:val="0"/>
+          <w:numId w:val="7"/>
+        </w:numPr>
         <w:bidi/>
-        <w:rPr>
-          <w:rtl/>
-        </w:rPr>
-      </w:pPr>
-      <w:r>
-        <w:rPr>
-          <w:rtl/>
-        </w:rPr>
-        <w:tab/>
-      </w:r>
-      <w:r>
-        <w:rPr>
-          <w:rFonts w:hint="cs"/>
-          <w:rtl/>
-        </w:rPr>
-        <w:t xml:space="preserve">אם </w:t>
-      </w:r>
-      <w:r>
-        <w:rPr>
-          <w:rFonts w:hint="cs"/>
-        </w:rPr>
-        <w:t>A</w:t>
-      </w:r>
-      <w:r>
-        <w:rPr>
-          <w:rFonts w:hint="cs"/>
-          <w:rtl/>
-        </w:rPr>
-        <w:t xml:space="preserve"> לא סיים לשלוח, הקו לא יהיה פנוי </w:t>
-      </w:r>
-      <w:r>
-        <w:rPr>
-          <w:rtl/>
-        </w:rPr>
-        <w:t>–</w:t>
-      </w:r>
-      <w:r>
-        <w:rPr>
-          <w:rFonts w:hint="cs"/>
-          <w:rtl/>
-        </w:rPr>
-        <w:t xml:space="preserve"> ולכן יגריל </w:t>
-      </w:r>
-      <w:r>
-        <w:rPr>
-          <w:rFonts w:hint="cs"/>
-        </w:rPr>
-        <w:t>K</w:t>
-      </w:r>
-      <w:r>
-        <w:rPr>
-          <w:rFonts w:hint="cs"/>
-          <w:rtl/>
-        </w:rPr>
-        <w:t xml:space="preserve"> שוב.</w:t>
-      </w:r>
-      <w:r>
-        <w:rPr>
-          <w:rtl/>
-        </w:rPr>
-        <w:br/>
-      </w:r>
-      <w:r>
-        <w:rPr>
-          <w:rtl/>
-        </w:rPr>
-        <w:tab/>
-      </w:r>
-      <w:r>
-        <w:rPr>
-          <w:rFonts w:hint="cs"/>
-          <w:rtl/>
-        </w:rPr>
-        <w:t xml:space="preserve">אם </w:t>
-      </w:r>
-      <w:r>
-        <w:rPr>
-          <w:rFonts w:hint="cs"/>
-        </w:rPr>
-        <w:t>A</w:t>
-      </w:r>
-      <w:r>
-        <w:rPr>
-          <w:rFonts w:hint="cs"/>
-          <w:rtl/>
-        </w:rPr>
-        <w:t xml:space="preserve"> סיים לשלוח, הקו יהיה פנוי ולכן ישלח.</w:t>
+      </w:pPr>
+      <w:r>
+        <w:rPr>
+          <w:rFonts w:hint="cs"/>
+          <w:rtl/>
+        </w:rPr>
+        <w:t xml:space="preserve"> </w:t>
+      </w:r>
+      <w:r>
+        <w:rPr>
+          <w:rFonts w:hint="cs"/>
+          <w:rtl/>
+        </w:rPr>
+        <w:t>לא תהיה התנגשות.</w:t>
       </w:r>
     </w:p>
     <w:p>
       <w:pPr>
+        <w:pStyle w:val="ListParagraph"/>
         <w:bidi/>
-        <w:rPr>
-          <w:rtl/>
-        </w:rPr>
-      </w:pPr>
-      <w:r>
-        <w:rPr>
-          <w:rFonts w:hint="cs"/>
-          <w:rtl/>
-        </w:rPr>
-        <w:t>בכל מקרה, לא תהיה התנגשות בין 2 ה</w:t>
-      </w:r>
-      <w:r>
-        <w:rPr>
-          <w:rFonts w:hint="cs"/>
-          <w:rtl/>
-        </w:rPr>
-        <w:t>חבילות שהיו מיועדות להשלח.</w:t>
+      </w:pPr>
+    </w:p>
+    <w:p>
+      <w:pPr>
+        <w:pStyle w:val="ListParagraph"/>
+        <w:numPr>
+          <w:ilvl w:val="0"/>
+          <w:numId w:val="6"/>
+        </w:numPr>
+        <w:bidi/>
+        <w:rPr>
+          <w:u w:val="single"/>
+          <w:rtl/>
+        </w:rPr>
+      </w:pPr>
+      <w:r>
+        <w:rPr>
+          <w:u w:val="single"/>
+        </w:rPr>
+        <w:t>k=r</w:t>
+      </w:r>
+      <w:r>
+        <w:rPr>
+          <w:rFonts w:hint="cs"/>
+          <w:u w:val="single"/>
+          <w:rtl/>
+        </w:rPr>
+        <w:t xml:space="preserve">, </w:t>
+      </w:r>
+      <w:r>
+        <w:rPr>
+          <w:u w:val="single"/>
+        </w:rPr>
+        <w:t>k=r</w:t>
+      </w:r>
+      <w:r>
+        <w:rPr>
+          <w:u w:val="single"/>
+        </w:rPr>
+        <w:t>+1</w:t>
+      </w:r>
+    </w:p>
+    <w:p>
+      <w:pPr>
+        <w:bidi/>
+        <w:ind w:left="360"/>
+        <w:rPr>
+          <w:rFonts w:hint="cs"/>
+          <w:rtl/>
+        </w:rPr>
+      </w:pPr>
+      <w:r>
+        <w:rPr>
+          <w:rFonts w:hint="cs"/>
+          <w:rtl/>
+        </w:rPr>
+        <w:t xml:space="preserve">זמן </w:t>
+      </w:r>
+      <w:r>
+        <w:rPr>
+          <w:b/>
+          <w:bCs/>
+        </w:rPr>
+        <w:t>t= 257</w:t>
+      </w:r>
+      <w:r>
+        <w:rPr>
+          <w:b/>
+          <w:bCs/>
+        </w:rPr>
+        <w:t xml:space="preserve"> </w:t>
+      </w:r>
+      <w:r>
+        <w:rPr>
+          <w:b/>
+          <w:bCs/>
+        </w:rPr>
+        <w:t>+</w:t>
+      </w:r>
+      <w:r>
+        <w:rPr>
+          <w:b/>
+          <w:bCs/>
+        </w:rPr>
+        <w:t xml:space="preserve"> </w:t>
+      </w:r>
+      <w:r>
+        <w:rPr>
+          <w:b/>
+          <w:bCs/>
+        </w:rPr>
+        <w:t>r*512</w:t>
+      </w:r>
+      <w:r>
+        <w:rPr>
+          <w:rFonts w:hint="cs"/>
+          <w:b/>
+          <w:bCs/>
+          <w:rtl/>
+        </w:rPr>
+        <w:t>,</w:t>
+      </w:r>
+      <w:r>
+        <w:rPr>
+          <w:rFonts w:hint="cs"/>
+          <w:rtl/>
+        </w:rPr>
+        <w:t xml:space="preserve"> </w:t>
+      </w:r>
+      <w:r>
+        <w:rPr>
+          <w:rFonts w:hint="cs"/>
+        </w:rPr>
+        <w:t>A</w:t>
+      </w:r>
+      <w:r>
+        <w:rPr>
+          <w:rFonts w:hint="cs"/>
+          <w:rtl/>
+        </w:rPr>
+        <w:t xml:space="preserve"> מתחיל בבדיקה האם הקו פנוי.</w:t>
+      </w:r>
+      <w:r>
+        <w:br/>
+      </w:r>
+      <w:r>
+        <w:rPr>
+          <w:rFonts w:hint="cs"/>
+          <w:rtl/>
+        </w:rPr>
+        <w:t xml:space="preserve">זמן </w:t>
+      </w:r>
+      <w:r>
+        <w:rPr>
+          <w:b/>
+          <w:bCs/>
+        </w:rPr>
+        <w:t>t= 257</w:t>
+      </w:r>
+      <w:r>
+        <w:rPr>
+          <w:b/>
+          <w:bCs/>
+        </w:rPr>
+        <w:t xml:space="preserve"> </w:t>
+      </w:r>
+      <w:r>
+        <w:rPr>
+          <w:b/>
+          <w:bCs/>
+        </w:rPr>
+        <w:t>+</w:t>
+      </w:r>
+      <w:r>
+        <w:rPr>
+          <w:b/>
+          <w:bCs/>
+        </w:rPr>
+        <w:t xml:space="preserve"> </w:t>
+      </w:r>
+      <w:r>
+        <w:rPr>
+          <w:b/>
+          <w:bCs/>
+        </w:rPr>
+        <w:t>r*512</w:t>
+      </w:r>
+      <w:r>
+        <w:rPr>
+          <w:b/>
+          <w:bCs/>
+        </w:rPr>
+        <w:t xml:space="preserve">  </w:t>
+      </w:r>
+      <w:r>
+        <w:rPr>
+          <w:b/>
+          <w:bCs/>
+        </w:rPr>
+        <w:t>+96</w:t>
+      </w:r>
+      <w:r>
+        <w:rPr>
+          <w:rFonts w:hint="cs"/>
+          <w:rtl/>
+        </w:rPr>
+        <w:t xml:space="preserve">, </w:t>
+      </w:r>
+      <w:r>
+        <w:rPr>
+          <w:rFonts w:hint="cs"/>
+        </w:rPr>
+        <w:t>A</w:t>
+      </w:r>
+      <w:r>
+        <w:rPr>
+          <w:rFonts w:hint="cs"/>
+          <w:rtl/>
+        </w:rPr>
+        <w:t xml:space="preserve"> </w:t>
+      </w:r>
+      <w:r>
+        <w:rPr>
+          <w:rFonts w:hint="cs"/>
+          <w:rtl/>
+        </w:rPr>
+        <w:t>מסיים את הבדיקה ומתחיל לשלוח את הפקטה.</w:t>
+      </w:r>
+      <w:r>
+        <w:rPr>
+          <w:rtl/>
+        </w:rPr>
+        <w:br/>
+      </w:r>
+      <w:r>
+        <w:rPr>
+          <w:rFonts w:hint="cs"/>
+          <w:rtl/>
+        </w:rPr>
+        <w:t xml:space="preserve">זמן </w:t>
+      </w:r>
+      <w:r>
+        <w:rPr>
+          <w:b/>
+          <w:bCs/>
+        </w:rPr>
+        <w:t>t= 257</w:t>
+      </w:r>
+      <w:r>
+        <w:rPr>
+          <w:b/>
+          <w:bCs/>
+        </w:rPr>
+        <w:t xml:space="preserve"> </w:t>
+      </w:r>
+      <w:r>
+        <w:rPr>
+          <w:b/>
+          <w:bCs/>
+        </w:rPr>
+        <w:t>+</w:t>
+      </w:r>
+      <w:r>
+        <w:rPr>
+          <w:b/>
+          <w:bCs/>
+        </w:rPr>
+        <w:t xml:space="preserve"> </w:t>
+      </w:r>
+      <w:r>
+        <w:rPr>
+          <w:b/>
+          <w:bCs/>
+        </w:rPr>
+        <w:t>r*512</w:t>
+      </w:r>
+      <w:r>
+        <w:rPr>
+          <w:b/>
+          <w:bCs/>
+        </w:rPr>
+        <w:t xml:space="preserve"> </w:t>
+      </w:r>
+      <w:r>
+        <w:rPr>
+          <w:b/>
+          <w:bCs/>
+        </w:rPr>
+        <w:t>+</w:t>
+      </w:r>
+      <w:r>
+        <w:rPr>
+          <w:b/>
+          <w:bCs/>
+        </w:rPr>
+        <w:t xml:space="preserve"> </w:t>
+      </w:r>
+      <w:r>
+        <w:rPr>
+          <w:b/>
+          <w:bCs/>
+        </w:rPr>
+        <w:t>321</w:t>
+      </w:r>
+      <w:r>
+        <w:rPr>
+          <w:rFonts w:hint="cs"/>
+          <w:rtl/>
+        </w:rPr>
+        <w:t>,</w:t>
+      </w:r>
+      <w:r>
+        <w:rPr>
+          <w:rFonts w:hint="cs"/>
+          <w:rtl/>
+        </w:rPr>
+        <w:t xml:space="preserve"> </w:t>
+      </w:r>
+      <w:r>
+        <w:rPr>
+          <w:rFonts w:hint="cs"/>
+        </w:rPr>
+        <w:t>B</w:t>
+      </w:r>
+      <w:r>
+        <w:rPr>
+          <w:rFonts w:hint="cs"/>
+          <w:rtl/>
+        </w:rPr>
+        <w:t xml:space="preserve"> מקבל את הביט הראשון של ההודעה של </w:t>
+      </w:r>
+      <w:r>
+        <w:rPr>
+          <w:rFonts w:hint="cs"/>
+        </w:rPr>
+        <w:t>A</w:t>
+      </w:r>
+      <w:r>
+        <w:rPr>
+          <w:rFonts w:hint="cs"/>
+          <w:rtl/>
+        </w:rPr>
+        <w:t>.</w:t>
+      </w:r>
+    </w:p>
+    <w:p>
+      <w:pPr>
+        <w:bidi/>
+        <w:ind w:left="360"/>
+      </w:pPr>
+      <w:r>
+        <w:rPr>
+          <w:rFonts w:hint="cs"/>
+          <w:rtl/>
+        </w:rPr>
+        <w:t xml:space="preserve">כלומר </w:t>
+      </w:r>
+      <w:r>
+        <w:rPr>
+          <w:rFonts w:hint="cs"/>
+          <w:rtl/>
+        </w:rPr>
+        <w:t>לפני ש</w:t>
+      </w:r>
+      <w:r>
+        <w:rPr>
+          <w:rFonts w:hint="cs"/>
+        </w:rPr>
+        <w:t>B</w:t>
+      </w:r>
+      <w:r>
+        <w:rPr>
+          <w:rFonts w:hint="cs"/>
+          <w:rtl/>
+        </w:rPr>
+        <w:t xml:space="preserve"> בכלל התחיל בבדיקה האם הקו פנוי, הוא כבר קבל את ההודעה מ</w:t>
+      </w:r>
+      <w:r>
+        <w:rPr>
+          <w:rFonts w:hint="cs"/>
+        </w:rPr>
+        <w:t>A</w:t>
+      </w:r>
+      <w:r>
+        <w:br/>
+      </w:r>
+      <w:r>
+        <w:rPr>
+          <w:rFonts w:hint="cs"/>
+          <w:rtl/>
+        </w:rPr>
+        <w:t xml:space="preserve"> (</w:t>
+      </w:r>
+      <w:r>
+        <w:rPr>
+          <w:rFonts w:hint="cs"/>
+        </w:rPr>
+        <w:t>B</w:t>
+      </w:r>
+      <w:r>
+        <w:rPr>
+          <w:rFonts w:hint="cs"/>
+          <w:rtl/>
+        </w:rPr>
+        <w:t xml:space="preserve"> יבצע את הבדיקה ב- </w:t>
+      </w:r>
+      <w:r>
+        <w:t>257+r*512</w:t>
+      </w:r>
+      <w:r>
+        <w:t>+512)</w:t>
+      </w:r>
+      <w:r>
+        <w:rPr>
+          <w:rFonts w:hint="cs"/>
+          <w:rtl/>
+        </w:rPr>
+        <w:t>).</w:t>
+      </w:r>
+      <w:r>
+        <w:rPr>
+          <w:rtl/>
+        </w:rPr>
+        <w:br/>
+      </w:r>
+      <w:r>
+        <w:sym w:font="Wingdings" w:char="F0E7"/>
+      </w:r>
+      <w:r>
+        <w:rPr>
+          <w:rFonts w:hint="cs"/>
+          <w:rtl/>
+        </w:rPr>
+        <w:t xml:space="preserve"> </w:t>
+      </w:r>
+      <w:r>
+        <w:rPr>
+          <w:rFonts w:hint="cs"/>
+          <w:rtl/>
+        </w:rPr>
+        <w:t>לא תהיה התנגשות</w:t>
+      </w:r>
+      <w:r>
+        <w:rPr>
+          <w:rFonts w:hint="cs"/>
+          <w:rtl/>
+        </w:rPr>
+        <w:t>.</w:t>
       </w:r>
     </w:p>
     <w:p>
@@ -4066,15 +4778,7 @@
         <w:t xml:space="preserve"> </w:t>
       </w:r>
       <w:r>
-        <w:t xml:space="preserve">(length of line/ </w:t>
-      </w:r>
-      <w:bookmarkStart w:id="0" w:name="_GoBack"/>
-      <w:r>
-        <w:t xml:space="preserve">signal </w:t>
-      </w:r>
-      <w:bookmarkEnd w:id="0"/>
-      <w:r>
-        <w:t xml:space="preserve">speed) </w:t>
+        <w:t xml:space="preserve">(length of line/ signal speed) </w:t>
       </w:r>
       <w:r>
         <w:t xml:space="preserve">= </w:t>
@@ -4578,9 +5282,6 @@
     <w:p>
       <w:pPr>
         <w:bidi/>
-        <w:rPr>
-          <w:rtl/>
-        </w:rPr>
       </w:pPr>
       <w:r>
         <w:rPr>
@@ -4612,42 +5313,6 @@
     </w:p>
     <w:p>
       <w:pPr>
-        <w:bidi/>
-        <w:rPr>
-          <w:rtl/>
-        </w:rPr>
-      </w:pPr>
-    </w:p>
-    <w:p>
-      <w:pPr>
-        <w:rPr>
-          <w:rFonts w:eastAsiaTheme="minorEastAsia"/>
-          <w:color w:val="FF0000"/>
-          <w:rtl/>
-        </w:rPr>
-      </w:pPr>
-      <w:r>
-        <w:rPr>
-          <w:rFonts w:eastAsiaTheme="minorEastAsia"/>
-          <w:color w:val="FF0000"/>
-          <w:rtl/>
-        </w:rPr>
-        <w:br w:type="page"/>
-      </w:r>
-    </w:p>
-    <w:p>
-      <w:pPr>
-        <w:pStyle w:val="ListParagraph"/>
-        <w:bidi/>
-        <w:ind w:left="1080"/>
-        <w:rPr>
-          <w:rFonts w:eastAsiaTheme="minorEastAsia"/>
-          <w:color w:val="FF0000"/>
-        </w:rPr>
-      </w:pPr>
-    </w:p>
-    <w:p>
-      <w:pPr>
         <w:pStyle w:val="Heading2"/>
         <w:bidi/>
         <w:rPr>
@@ -4659,6 +5324,7 @@
           <w:rFonts w:hint="cs"/>
           <w:rtl/>
         </w:rPr>
+        <w:lastRenderedPageBreak/>
         <w:t>שאלה 5</w:t>
       </w:r>
     </w:p>
@@ -6156,6 +6822,23 @@
           <w:rtl/>
         </w:rPr>
         <w:t>.</w:t>
+      </w:r>
+    </w:p>
+    <w:p>
+      <w:pPr>
+        <w:rPr>
+          <w:rFonts w:asciiTheme="majorHAnsi" w:eastAsiaTheme="majorEastAsia" w:hAnsiTheme="majorHAnsi" w:cstheme="majorBidi"/>
+          <w:color w:val="2E74B5" w:themeColor="accent1" w:themeShade="BF"/>
+          <w:sz w:val="26"/>
+          <w:szCs w:val="26"/>
+          <w:rtl/>
+        </w:rPr>
+      </w:pPr>
+      <w:r>
+        <w:rPr>
+          <w:rtl/>
+        </w:rPr>
+        <w:br w:type="page"/>
       </w:r>
     </w:p>
     <w:p>
@@ -9088,7 +9771,7 @@
 </file>
 
 <file path=word/endnotes.xml><?xml version="1.0" encoding="utf-8"?>
-<w:endnotes xmlns:wpc="http://schemas.microsoft.com/office/word/2010/wordprocessingCanvas" xmlns:cx="http://schemas.microsoft.com/office/drawing/2014/chartex" xmlns:cx1="http://schemas.microsoft.com/office/drawing/2015/9/8/chartex" xmlns:cx2="http://schemas.microsoft.com/office/drawing/2015/10/21/chartex" xmlns:cx3="http://schemas.microsoft.com/office/drawing/2016/5/9/chartex" xmlns:cx4="http://schemas.microsoft.com/office/drawing/2016/5/10/chartex" xmlns:cx5="http://schemas.microsoft.com/office/drawing/2016/5/11/chartex" xmlns:mc="http://schemas.openxmlformats.org/markup-compatibility/2006" xmlns:o="urn:schemas-microsoft-com:office:office" xmlns:r="http://schemas.openxmlformats.org/officeDocument/2006/relationships" xmlns:m="http://schemas.openxmlformats.org/officeDocument/2006/math" xmlns:v="urn:schemas-microsoft-com:vml" xmlns:wp14="http://schemas.microsoft.com/office/word/2010/wordprocessingDrawing" xmlns:wp="http://schemas.openxmlformats.org/drawingml/2006/wordprocessingDrawing" xmlns:w10="urn:schemas-microsoft-com:office:word" xmlns:w="http://schemas.openxmlformats.org/wordprocessingml/2006/main" xmlns:w14="http://schemas.microsoft.com/office/word/2010/wordml" xmlns:w15="http://schemas.microsoft.com/office/word/2012/wordml" xmlns:w16se="http://schemas.microsoft.com/office/word/2015/wordml/symex" xmlns:wpg="http://schemas.microsoft.com/office/word/2010/wordprocessingGroup" xmlns:wpi="http://schemas.microsoft.com/office/word/2010/wordprocessingInk" xmlns:wne="http://schemas.microsoft.com/office/word/2006/wordml" xmlns:wps="http://schemas.microsoft.com/office/word/2010/wordprocessingShape" mc:Ignorable="w14 w15 w16se wp14">
+<w:endnotes xmlns:wpc="http://schemas.microsoft.com/office/word/2010/wordprocessingCanvas" xmlns:mc="http://schemas.openxmlformats.org/markup-compatibility/2006" xmlns:o="urn:schemas-microsoft-com:office:office" xmlns:r="http://schemas.openxmlformats.org/officeDocument/2006/relationships" xmlns:m="http://schemas.openxmlformats.org/officeDocument/2006/math" xmlns:v="urn:schemas-microsoft-com:vml" xmlns:wp14="http://schemas.microsoft.com/office/word/2010/wordprocessingDrawing" xmlns:wp="http://schemas.openxmlformats.org/drawingml/2006/wordprocessingDrawing" xmlns:w10="urn:schemas-microsoft-com:office:word" xmlns:w="http://schemas.openxmlformats.org/wordprocessingml/2006/main" xmlns:w14="http://schemas.microsoft.com/office/word/2010/wordml" xmlns:w15="http://schemas.microsoft.com/office/word/2012/wordml" xmlns:wpg="http://schemas.microsoft.com/office/word/2010/wordprocessingGroup" xmlns:wpi="http://schemas.microsoft.com/office/word/2010/wordprocessingInk" xmlns:wne="http://schemas.microsoft.com/office/word/2006/wordml" xmlns:wps="http://schemas.microsoft.com/office/word/2010/wordprocessingShape" mc:Ignorable="w14 w15 wp14">
   <w:endnote w:type="separator" w:id="-1">
     <w:p>
       <w:pPr>
@@ -9113,7 +9796,7 @@
 </file>
 
 <file path=word/footnotes.xml><?xml version="1.0" encoding="utf-8"?>
-<w:footnotes xmlns:wpc="http://schemas.microsoft.com/office/word/2010/wordprocessingCanvas" xmlns:cx="http://schemas.microsoft.com/office/drawing/2014/chartex" xmlns:cx1="http://schemas.microsoft.com/office/drawing/2015/9/8/chartex" xmlns:cx2="http://schemas.microsoft.com/office/drawing/2015/10/21/chartex" xmlns:cx3="http://schemas.microsoft.com/office/drawing/2016/5/9/chartex" xmlns:cx4="http://schemas.microsoft.com/office/drawing/2016/5/10/chartex" xmlns:cx5="http://schemas.microsoft.com/office/drawing/2016/5/11/chartex" xmlns:mc="http://schemas.openxmlformats.org/markup-compatibility/2006" xmlns:o="urn:schemas-microsoft-com:office:office" xmlns:r="http://schemas.openxmlformats.org/officeDocument/2006/relationships" xmlns:m="http://schemas.openxmlformats.org/officeDocument/2006/math" xmlns:v="urn:schemas-microsoft-com:vml" xmlns:wp14="http://schemas.microsoft.com/office/word/2010/wordprocessingDrawing" xmlns:wp="http://schemas.openxmlformats.org/drawingml/2006/wordprocessingDrawing" xmlns:w10="urn:schemas-microsoft-com:office:word" xmlns:w="http://schemas.openxmlformats.org/wordprocessingml/2006/main" xmlns:w14="http://schemas.microsoft.com/office/word/2010/wordml" xmlns:w15="http://schemas.microsoft.com/office/word/2012/wordml" xmlns:w16se="http://schemas.microsoft.com/office/word/2015/wordml/symex" xmlns:wpg="http://schemas.microsoft.com/office/word/2010/wordprocessingGroup" xmlns:wpi="http://schemas.microsoft.com/office/word/2010/wordprocessingInk" xmlns:wne="http://schemas.microsoft.com/office/word/2006/wordml" xmlns:wps="http://schemas.microsoft.com/office/word/2010/wordprocessingShape" mc:Ignorable="w14 w15 w16se wp14">
+<w:footnotes xmlns:wpc="http://schemas.microsoft.com/office/word/2010/wordprocessingCanvas" xmlns:mc="http://schemas.openxmlformats.org/markup-compatibility/2006" xmlns:o="urn:schemas-microsoft-com:office:office" xmlns:r="http://schemas.openxmlformats.org/officeDocument/2006/relationships" xmlns:m="http://schemas.openxmlformats.org/officeDocument/2006/math" xmlns:v="urn:schemas-microsoft-com:vml" xmlns:wp14="http://schemas.microsoft.com/office/word/2010/wordprocessingDrawing" xmlns:wp="http://schemas.openxmlformats.org/drawingml/2006/wordprocessingDrawing" xmlns:w10="urn:schemas-microsoft-com:office:word" xmlns:w="http://schemas.openxmlformats.org/wordprocessingml/2006/main" xmlns:w14="http://schemas.microsoft.com/office/word/2010/wordml" xmlns:w15="http://schemas.microsoft.com/office/word/2012/wordml" xmlns:wpg="http://schemas.microsoft.com/office/word/2010/wordprocessingGroup" xmlns:wpi="http://schemas.microsoft.com/office/word/2010/wordprocessingInk" xmlns:wne="http://schemas.microsoft.com/office/word/2006/wordml" xmlns:wps="http://schemas.microsoft.com/office/word/2010/wordprocessingShape" mc:Ignorable="w14 w15 wp14">
   <w:footnote w:type="separator" w:id="-1">
     <w:p>
       <w:pPr>
@@ -9138,7 +9821,7 @@
 </file>
 
 <file path=word/header1.xml><?xml version="1.0" encoding="utf-8"?>
-<w:hdr xmlns:wpc="http://schemas.microsoft.com/office/word/2010/wordprocessingCanvas" xmlns:cx="http://schemas.microsoft.com/office/drawing/2014/chartex" xmlns:cx1="http://schemas.microsoft.com/office/drawing/2015/9/8/chartex" xmlns:cx2="http://schemas.microsoft.com/office/drawing/2015/10/21/chartex" xmlns:cx3="http://schemas.microsoft.com/office/drawing/2016/5/9/chartex" xmlns:cx4="http://schemas.microsoft.com/office/drawing/2016/5/10/chartex" xmlns:cx5="http://schemas.microsoft.com/office/drawing/2016/5/11/chartex" xmlns:mc="http://schemas.openxmlformats.org/markup-compatibility/2006" xmlns:o="urn:schemas-microsoft-com:office:office" xmlns:r="http://schemas.openxmlformats.org/officeDocument/2006/relationships" xmlns:m="http://schemas.openxmlformats.org/officeDocument/2006/math" xmlns:v="urn:schemas-microsoft-com:vml" xmlns:wp14="http://schemas.microsoft.com/office/word/2010/wordprocessingDrawing" xmlns:wp="http://schemas.openxmlformats.org/drawingml/2006/wordprocessingDrawing" xmlns:w10="urn:schemas-microsoft-com:office:word" xmlns:w="http://schemas.openxmlformats.org/wordprocessingml/2006/main" xmlns:w14="http://schemas.microsoft.com/office/word/2010/wordml" xmlns:w15="http://schemas.microsoft.com/office/word/2012/wordml" xmlns:w16se="http://schemas.microsoft.com/office/word/2015/wordml/symex" xmlns:wpg="http://schemas.microsoft.com/office/word/2010/wordprocessingGroup" xmlns:wpi="http://schemas.microsoft.com/office/word/2010/wordprocessingInk" xmlns:wne="http://schemas.microsoft.com/office/word/2006/wordml" xmlns:wps="http://schemas.microsoft.com/office/word/2010/wordprocessingShape" mc:Ignorable="w14 w15 w16se wp14">
+<w:hdr xmlns:wpc="http://schemas.microsoft.com/office/word/2010/wordprocessingCanvas" xmlns:mc="http://schemas.openxmlformats.org/markup-compatibility/2006" xmlns:o="urn:schemas-microsoft-com:office:office" xmlns:r="http://schemas.openxmlformats.org/officeDocument/2006/relationships" xmlns:m="http://schemas.openxmlformats.org/officeDocument/2006/math" xmlns:v="urn:schemas-microsoft-com:vml" xmlns:wp14="http://schemas.microsoft.com/office/word/2010/wordprocessingDrawing" xmlns:wp="http://schemas.openxmlformats.org/drawingml/2006/wordprocessingDrawing" xmlns:w10="urn:schemas-microsoft-com:office:word" xmlns:w="http://schemas.openxmlformats.org/wordprocessingml/2006/main" xmlns:w14="http://schemas.microsoft.com/office/word/2010/wordml" xmlns:w15="http://schemas.microsoft.com/office/word/2012/wordml" xmlns:wpg="http://schemas.microsoft.com/office/word/2010/wordprocessingGroup" xmlns:wpi="http://schemas.microsoft.com/office/word/2010/wordprocessingInk" xmlns:wne="http://schemas.microsoft.com/office/word/2006/wordml" xmlns:wps="http://schemas.microsoft.com/office/word/2010/wordprocessingShape" mc:Ignorable="w14 w15 wp14">
   <w:p>
     <w:pPr>
       <w:pStyle w:val="Header"/>
@@ -9149,7 +9832,7 @@
 </file>
 
 <file path=word/header2.xml><?xml version="1.0" encoding="utf-8"?>
-<w:hdr xmlns:wpc="http://schemas.microsoft.com/office/word/2010/wordprocessingCanvas" xmlns:cx="http://schemas.microsoft.com/office/drawing/2014/chartex" xmlns:cx1="http://schemas.microsoft.com/office/drawing/2015/9/8/chartex" xmlns:cx2="http://schemas.microsoft.com/office/drawing/2015/10/21/chartex" xmlns:cx3="http://schemas.microsoft.com/office/drawing/2016/5/9/chartex" xmlns:cx4="http://schemas.microsoft.com/office/drawing/2016/5/10/chartex" xmlns:cx5="http://schemas.microsoft.com/office/drawing/2016/5/11/chartex" xmlns:mc="http://schemas.openxmlformats.org/markup-compatibility/2006" xmlns:o="urn:schemas-microsoft-com:office:office" xmlns:r="http://schemas.openxmlformats.org/officeDocument/2006/relationships" xmlns:m="http://schemas.openxmlformats.org/officeDocument/2006/math" xmlns:v="urn:schemas-microsoft-com:vml" xmlns:wp14="http://schemas.microsoft.com/office/word/2010/wordprocessingDrawing" xmlns:wp="http://schemas.openxmlformats.org/drawingml/2006/wordprocessingDrawing" xmlns:w10="urn:schemas-microsoft-com:office:word" xmlns:w="http://schemas.openxmlformats.org/wordprocessingml/2006/main" xmlns:w14="http://schemas.microsoft.com/office/word/2010/wordml" xmlns:w15="http://schemas.microsoft.com/office/word/2012/wordml" xmlns:w16se="http://schemas.microsoft.com/office/word/2015/wordml/symex" xmlns:wpg="http://schemas.microsoft.com/office/word/2010/wordprocessingGroup" xmlns:wpi="http://schemas.microsoft.com/office/word/2010/wordprocessingInk" xmlns:wne="http://schemas.microsoft.com/office/word/2006/wordml" xmlns:wps="http://schemas.microsoft.com/office/word/2010/wordprocessingShape" mc:Ignorable="w14 w15 w16se wp14">
+<w:hdr xmlns:wpc="http://schemas.microsoft.com/office/word/2010/wordprocessingCanvas" xmlns:mc="http://schemas.openxmlformats.org/markup-compatibility/2006" xmlns:o="urn:schemas-microsoft-com:office:office" xmlns:r="http://schemas.openxmlformats.org/officeDocument/2006/relationships" xmlns:m="http://schemas.openxmlformats.org/officeDocument/2006/math" xmlns:v="urn:schemas-microsoft-com:vml" xmlns:wp14="http://schemas.microsoft.com/office/word/2010/wordprocessingDrawing" xmlns:wp="http://schemas.openxmlformats.org/drawingml/2006/wordprocessingDrawing" xmlns:w10="urn:schemas-microsoft-com:office:word" xmlns:w="http://schemas.openxmlformats.org/wordprocessingml/2006/main" xmlns:w14="http://schemas.microsoft.com/office/word/2010/wordml" xmlns:w15="http://schemas.microsoft.com/office/word/2012/wordml" xmlns:wpg="http://schemas.microsoft.com/office/word/2010/wordprocessingGroup" xmlns:wpi="http://schemas.microsoft.com/office/word/2010/wordprocessingInk" xmlns:wne="http://schemas.microsoft.com/office/word/2006/wordml" xmlns:wps="http://schemas.microsoft.com/office/word/2010/wordprocessingShape" mc:Ignorable="w14 w15 wp14">
   <w:p>
     <w:pPr>
       <w:pStyle w:val="Header"/>
@@ -9256,7 +9939,7 @@
 </file>
 
 <file path=word/numbering.xml><?xml version="1.0" encoding="utf-8"?>
-<w:numbering xmlns:wpc="http://schemas.microsoft.com/office/word/2010/wordprocessingCanvas" xmlns:cx="http://schemas.microsoft.com/office/drawing/2014/chartex" xmlns:cx1="http://schemas.microsoft.com/office/drawing/2015/9/8/chartex" xmlns:cx2="http://schemas.microsoft.com/office/drawing/2015/10/21/chartex" xmlns:cx3="http://schemas.microsoft.com/office/drawing/2016/5/9/chartex" xmlns:cx4="http://schemas.microsoft.com/office/drawing/2016/5/10/chartex" xmlns:cx5="http://schemas.microsoft.com/office/drawing/2016/5/11/chartex" xmlns:mc="http://schemas.openxmlformats.org/markup-compatibility/2006" xmlns:o="urn:schemas-microsoft-com:office:office" xmlns:r="http://schemas.openxmlformats.org/officeDocument/2006/relationships" xmlns:m="http://schemas.openxmlformats.org/officeDocument/2006/math" xmlns:v="urn:schemas-microsoft-com:vml" xmlns:wp14="http://schemas.microsoft.com/office/word/2010/wordprocessingDrawing" xmlns:wp="http://schemas.openxmlformats.org/drawingml/2006/wordprocessingDrawing" xmlns:w10="urn:schemas-microsoft-com:office:word" xmlns:w="http://schemas.openxmlformats.org/wordprocessingml/2006/main" xmlns:w14="http://schemas.microsoft.com/office/word/2010/wordml" xmlns:w15="http://schemas.microsoft.com/office/word/2012/wordml" xmlns:w16se="http://schemas.microsoft.com/office/word/2015/wordml/symex" xmlns:wpg="http://schemas.microsoft.com/office/word/2010/wordprocessingGroup" xmlns:wpi="http://schemas.microsoft.com/office/word/2010/wordprocessingInk" xmlns:wne="http://schemas.microsoft.com/office/word/2006/wordml" xmlns:wps="http://schemas.microsoft.com/office/word/2010/wordprocessingShape" mc:Ignorable="w14 w15 w16se wp14">
+<w:numbering xmlns:wpc="http://schemas.microsoft.com/office/word/2010/wordprocessingCanvas" xmlns:mc="http://schemas.openxmlformats.org/markup-compatibility/2006" xmlns:o="urn:schemas-microsoft-com:office:office" xmlns:r="http://schemas.openxmlformats.org/officeDocument/2006/relationships" xmlns:m="http://schemas.openxmlformats.org/officeDocument/2006/math" xmlns:v="urn:schemas-microsoft-com:vml" xmlns:wp14="http://schemas.microsoft.com/office/word/2010/wordprocessingDrawing" xmlns:wp="http://schemas.openxmlformats.org/drawingml/2006/wordprocessingDrawing" xmlns:w10="urn:schemas-microsoft-com:office:word" xmlns:w="http://schemas.openxmlformats.org/wordprocessingml/2006/main" xmlns:w14="http://schemas.microsoft.com/office/word/2010/wordml" xmlns:w15="http://schemas.microsoft.com/office/word/2012/wordml" xmlns:wpg="http://schemas.microsoft.com/office/word/2010/wordprocessingGroup" xmlns:wpi="http://schemas.microsoft.com/office/word/2010/wordprocessingInk" xmlns:wne="http://schemas.microsoft.com/office/word/2006/wordml" xmlns:wps="http://schemas.microsoft.com/office/word/2010/wordprocessingShape" mc:Ignorable="w14 w15 wp14">
   <w:abstractNum w:abstractNumId="0" w15:restartNumberingAfterBreak="0">
     <w:nsid w:val="01792FCE"/>
     <w:multiLevelType w:val="hybridMultilevel"/>
@@ -9347,16 +10030,16 @@
     </w:lvl>
   </w:abstractNum>
   <w:abstractNum w:abstractNumId="1" w15:restartNumberingAfterBreak="0">
-    <w:nsid w:val="368B2E3C"/>
+    <w:nsid w:val="217E1362"/>
     <w:multiLevelType w:val="hybridMultilevel"/>
-    <w:tmpl w:val="43DCE23A"/>
-    <w:lvl w:ilvl="0" w:tplc="E98A04D2">
+    <w:tmpl w:val="48DEFE94"/>
+    <w:lvl w:ilvl="0" w:tplc="0240C348">
       <w:start w:val="1"/>
-      <w:numFmt w:val="lowerRoman"/>
-      <w:lvlText w:val="%1."/>
+      <w:numFmt w:val="decimal"/>
+      <w:lvlText w:val="%1)"/>
       <w:lvlJc w:val="left"/>
       <w:pPr>
-        <w:ind w:left="1080" w:hanging="720"/>
+        <w:ind w:left="1140" w:hanging="780"/>
       </w:pPr>
       <w:rPr>
         <w:rFonts w:hint="default"/>
@@ -9436,6 +10119,95 @@
     </w:lvl>
   </w:abstractNum>
   <w:abstractNum w:abstractNumId="2" w15:restartNumberingAfterBreak="0">
+    <w:nsid w:val="368B2E3C"/>
+    <w:multiLevelType w:val="hybridMultilevel"/>
+    <w:tmpl w:val="43DCE23A"/>
+    <w:lvl w:ilvl="0" w:tplc="E98A04D2">
+      <w:start w:val="1"/>
+      <w:numFmt w:val="lowerRoman"/>
+      <w:lvlText w:val="%1."/>
+      <w:lvlJc w:val="left"/>
+      <w:pPr>
+        <w:ind w:left="1080" w:hanging="720"/>
+      </w:pPr>
+      <w:rPr>
+        <w:rFonts w:hint="default"/>
+      </w:rPr>
+    </w:lvl>
+    <w:lvl w:ilvl="1" w:tplc="04090019" w:tentative="1">
+      <w:start w:val="1"/>
+      <w:numFmt w:val="lowerLetter"/>
+      <w:lvlText w:val="%2."/>
+      <w:lvlJc w:val="left"/>
+      <w:pPr>
+        <w:ind w:left="1440" w:hanging="360"/>
+      </w:pPr>
+    </w:lvl>
+    <w:lvl w:ilvl="2" w:tplc="0409001B" w:tentative="1">
+      <w:start w:val="1"/>
+      <w:numFmt w:val="lowerRoman"/>
+      <w:lvlText w:val="%3."/>
+      <w:lvlJc w:val="right"/>
+      <w:pPr>
+        <w:ind w:left="2160" w:hanging="180"/>
+      </w:pPr>
+    </w:lvl>
+    <w:lvl w:ilvl="3" w:tplc="0409000F" w:tentative="1">
+      <w:start w:val="1"/>
+      <w:numFmt w:val="decimal"/>
+      <w:lvlText w:val="%4."/>
+      <w:lvlJc w:val="left"/>
+      <w:pPr>
+        <w:ind w:left="2880" w:hanging="360"/>
+      </w:pPr>
+    </w:lvl>
+    <w:lvl w:ilvl="4" w:tplc="04090019" w:tentative="1">
+      <w:start w:val="1"/>
+      <w:numFmt w:val="lowerLetter"/>
+      <w:lvlText w:val="%5."/>
+      <w:lvlJc w:val="left"/>
+      <w:pPr>
+        <w:ind w:left="3600" w:hanging="360"/>
+      </w:pPr>
+    </w:lvl>
+    <w:lvl w:ilvl="5" w:tplc="0409001B" w:tentative="1">
+      <w:start w:val="1"/>
+      <w:numFmt w:val="lowerRoman"/>
+      <w:lvlText w:val="%6."/>
+      <w:lvlJc w:val="right"/>
+      <w:pPr>
+        <w:ind w:left="4320" w:hanging="180"/>
+      </w:pPr>
+    </w:lvl>
+    <w:lvl w:ilvl="6" w:tplc="0409000F" w:tentative="1">
+      <w:start w:val="1"/>
+      <w:numFmt w:val="decimal"/>
+      <w:lvlText w:val="%7."/>
+      <w:lvlJc w:val="left"/>
+      <w:pPr>
+        <w:ind w:left="5040" w:hanging="360"/>
+      </w:pPr>
+    </w:lvl>
+    <w:lvl w:ilvl="7" w:tplc="04090019" w:tentative="1">
+      <w:start w:val="1"/>
+      <w:numFmt w:val="lowerLetter"/>
+      <w:lvlText w:val="%8."/>
+      <w:lvlJc w:val="left"/>
+      <w:pPr>
+        <w:ind w:left="5760" w:hanging="360"/>
+      </w:pPr>
+    </w:lvl>
+    <w:lvl w:ilvl="8" w:tplc="0409001B" w:tentative="1">
+      <w:start w:val="1"/>
+      <w:numFmt w:val="lowerRoman"/>
+      <w:lvlText w:val="%9."/>
+      <w:lvlJc w:val="right"/>
+      <w:pPr>
+        <w:ind w:left="6480" w:hanging="180"/>
+      </w:pPr>
+    </w:lvl>
+  </w:abstractNum>
+  <w:abstractNum w:abstractNumId="3" w15:restartNumberingAfterBreak="0">
     <w:nsid w:val="50F62775"/>
     <w:multiLevelType w:val="multilevel"/>
     <w:tmpl w:val="0409001D"/>
@@ -9521,7 +10293,7 @@
       </w:pPr>
     </w:lvl>
   </w:abstractNum>
-  <w:abstractNum w:abstractNumId="3" w15:restartNumberingAfterBreak="0">
+  <w:abstractNum w:abstractNumId="4" w15:restartNumberingAfterBreak="0">
     <w:nsid w:val="6149720B"/>
     <w:multiLevelType w:val="hybridMultilevel"/>
     <w:tmpl w:val="E40E6864"/>
@@ -9634,23 +10406,235 @@
       </w:rPr>
     </w:lvl>
   </w:abstractNum>
+  <w:abstractNum w:abstractNumId="5" w15:restartNumberingAfterBreak="0">
+    <w:nsid w:val="619E3557"/>
+    <w:multiLevelType w:val="hybridMultilevel"/>
+    <w:tmpl w:val="DE060C0E"/>
+    <w:lvl w:ilvl="0" w:tplc="51861BC6">
+      <w:start w:val="2"/>
+      <w:numFmt w:val="bullet"/>
+      <w:lvlText w:val=""/>
+      <w:lvlJc w:val="left"/>
+      <w:pPr>
+        <w:ind w:left="720" w:hanging="360"/>
+      </w:pPr>
+      <w:rPr>
+        <w:rFonts w:ascii="Wingdings" w:eastAsiaTheme="minorHAnsi" w:hAnsi="Wingdings" w:cstheme="minorBidi" w:hint="default"/>
+      </w:rPr>
+    </w:lvl>
+    <w:lvl w:ilvl="1" w:tplc="04090003" w:tentative="1">
+      <w:start w:val="1"/>
+      <w:numFmt w:val="bullet"/>
+      <w:lvlText w:val="o"/>
+      <w:lvlJc w:val="left"/>
+      <w:pPr>
+        <w:ind w:left="1440" w:hanging="360"/>
+      </w:pPr>
+      <w:rPr>
+        <w:rFonts w:ascii="Courier New" w:hAnsi="Courier New" w:cs="Courier New" w:hint="default"/>
+      </w:rPr>
+    </w:lvl>
+    <w:lvl w:ilvl="2" w:tplc="04090005" w:tentative="1">
+      <w:start w:val="1"/>
+      <w:numFmt w:val="bullet"/>
+      <w:lvlText w:val=""/>
+      <w:lvlJc w:val="left"/>
+      <w:pPr>
+        <w:ind w:left="2160" w:hanging="360"/>
+      </w:pPr>
+      <w:rPr>
+        <w:rFonts w:ascii="Wingdings" w:hAnsi="Wingdings" w:hint="default"/>
+      </w:rPr>
+    </w:lvl>
+    <w:lvl w:ilvl="3" w:tplc="04090001" w:tentative="1">
+      <w:start w:val="1"/>
+      <w:numFmt w:val="bullet"/>
+      <w:lvlText w:val=""/>
+      <w:lvlJc w:val="left"/>
+      <w:pPr>
+        <w:ind w:left="2880" w:hanging="360"/>
+      </w:pPr>
+      <w:rPr>
+        <w:rFonts w:ascii="Symbol" w:hAnsi="Symbol" w:hint="default"/>
+      </w:rPr>
+    </w:lvl>
+    <w:lvl w:ilvl="4" w:tplc="04090003" w:tentative="1">
+      <w:start w:val="1"/>
+      <w:numFmt w:val="bullet"/>
+      <w:lvlText w:val="o"/>
+      <w:lvlJc w:val="left"/>
+      <w:pPr>
+        <w:ind w:left="3600" w:hanging="360"/>
+      </w:pPr>
+      <w:rPr>
+        <w:rFonts w:ascii="Courier New" w:hAnsi="Courier New" w:cs="Courier New" w:hint="default"/>
+      </w:rPr>
+    </w:lvl>
+    <w:lvl w:ilvl="5" w:tplc="04090005" w:tentative="1">
+      <w:start w:val="1"/>
+      <w:numFmt w:val="bullet"/>
+      <w:lvlText w:val=""/>
+      <w:lvlJc w:val="left"/>
+      <w:pPr>
+        <w:ind w:left="4320" w:hanging="360"/>
+      </w:pPr>
+      <w:rPr>
+        <w:rFonts w:ascii="Wingdings" w:hAnsi="Wingdings" w:hint="default"/>
+      </w:rPr>
+    </w:lvl>
+    <w:lvl w:ilvl="6" w:tplc="04090001" w:tentative="1">
+      <w:start w:val="1"/>
+      <w:numFmt w:val="bullet"/>
+      <w:lvlText w:val=""/>
+      <w:lvlJc w:val="left"/>
+      <w:pPr>
+        <w:ind w:left="5040" w:hanging="360"/>
+      </w:pPr>
+      <w:rPr>
+        <w:rFonts w:ascii="Symbol" w:hAnsi="Symbol" w:hint="default"/>
+      </w:rPr>
+    </w:lvl>
+    <w:lvl w:ilvl="7" w:tplc="04090003" w:tentative="1">
+      <w:start w:val="1"/>
+      <w:numFmt w:val="bullet"/>
+      <w:lvlText w:val="o"/>
+      <w:lvlJc w:val="left"/>
+      <w:pPr>
+        <w:ind w:left="5760" w:hanging="360"/>
+      </w:pPr>
+      <w:rPr>
+        <w:rFonts w:ascii="Courier New" w:hAnsi="Courier New" w:cs="Courier New" w:hint="default"/>
+      </w:rPr>
+    </w:lvl>
+    <w:lvl w:ilvl="8" w:tplc="04090005" w:tentative="1">
+      <w:start w:val="1"/>
+      <w:numFmt w:val="bullet"/>
+      <w:lvlText w:val=""/>
+      <w:lvlJc w:val="left"/>
+      <w:pPr>
+        <w:ind w:left="6480" w:hanging="360"/>
+      </w:pPr>
+      <w:rPr>
+        <w:rFonts w:ascii="Wingdings" w:hAnsi="Wingdings" w:hint="default"/>
+      </w:rPr>
+    </w:lvl>
+  </w:abstractNum>
+  <w:abstractNum w:abstractNumId="6" w15:restartNumberingAfterBreak="0">
+    <w:nsid w:val="76F96DC9"/>
+    <w:multiLevelType w:val="hybridMultilevel"/>
+    <w:tmpl w:val="CA022966"/>
+    <w:lvl w:ilvl="0" w:tplc="0FC0A238">
+      <w:start w:val="1"/>
+      <w:numFmt w:val="decimal"/>
+      <w:lvlText w:val="%1."/>
+      <w:lvlJc w:val="left"/>
+      <w:pPr>
+        <w:ind w:left="720" w:hanging="360"/>
+      </w:pPr>
+      <w:rPr>
+        <w:rFonts w:hint="default"/>
+        <w:u w:val="single"/>
+      </w:rPr>
+    </w:lvl>
+    <w:lvl w:ilvl="1" w:tplc="04090019" w:tentative="1">
+      <w:start w:val="1"/>
+      <w:numFmt w:val="lowerLetter"/>
+      <w:lvlText w:val="%2."/>
+      <w:lvlJc w:val="left"/>
+      <w:pPr>
+        <w:ind w:left="1440" w:hanging="360"/>
+      </w:pPr>
+    </w:lvl>
+    <w:lvl w:ilvl="2" w:tplc="0409001B" w:tentative="1">
+      <w:start w:val="1"/>
+      <w:numFmt w:val="lowerRoman"/>
+      <w:lvlText w:val="%3."/>
+      <w:lvlJc w:val="right"/>
+      <w:pPr>
+        <w:ind w:left="2160" w:hanging="180"/>
+      </w:pPr>
+    </w:lvl>
+    <w:lvl w:ilvl="3" w:tplc="0409000F" w:tentative="1">
+      <w:start w:val="1"/>
+      <w:numFmt w:val="decimal"/>
+      <w:lvlText w:val="%4."/>
+      <w:lvlJc w:val="left"/>
+      <w:pPr>
+        <w:ind w:left="2880" w:hanging="360"/>
+      </w:pPr>
+    </w:lvl>
+    <w:lvl w:ilvl="4" w:tplc="04090019" w:tentative="1">
+      <w:start w:val="1"/>
+      <w:numFmt w:val="lowerLetter"/>
+      <w:lvlText w:val="%5."/>
+      <w:lvlJc w:val="left"/>
+      <w:pPr>
+        <w:ind w:left="3600" w:hanging="360"/>
+      </w:pPr>
+    </w:lvl>
+    <w:lvl w:ilvl="5" w:tplc="0409001B" w:tentative="1">
+      <w:start w:val="1"/>
+      <w:numFmt w:val="lowerRoman"/>
+      <w:lvlText w:val="%6."/>
+      <w:lvlJc w:val="right"/>
+      <w:pPr>
+        <w:ind w:left="4320" w:hanging="180"/>
+      </w:pPr>
+    </w:lvl>
+    <w:lvl w:ilvl="6" w:tplc="0409000F" w:tentative="1">
+      <w:start w:val="1"/>
+      <w:numFmt w:val="decimal"/>
+      <w:lvlText w:val="%7."/>
+      <w:lvlJc w:val="left"/>
+      <w:pPr>
+        <w:ind w:left="5040" w:hanging="360"/>
+      </w:pPr>
+    </w:lvl>
+    <w:lvl w:ilvl="7" w:tplc="04090019" w:tentative="1">
+      <w:start w:val="1"/>
+      <w:numFmt w:val="lowerLetter"/>
+      <w:lvlText w:val="%8."/>
+      <w:lvlJc w:val="left"/>
+      <w:pPr>
+        <w:ind w:left="5760" w:hanging="360"/>
+      </w:pPr>
+    </w:lvl>
+    <w:lvl w:ilvl="8" w:tplc="0409001B" w:tentative="1">
+      <w:start w:val="1"/>
+      <w:numFmt w:val="lowerRoman"/>
+      <w:lvlText w:val="%9."/>
+      <w:lvlJc w:val="right"/>
+      <w:pPr>
+        <w:ind w:left="6480" w:hanging="180"/>
+      </w:pPr>
+    </w:lvl>
+  </w:abstractNum>
   <w:num w:numId="1">
-    <w:abstractNumId w:val="2"/>
+    <w:abstractNumId w:val="3"/>
   </w:num>
   <w:num w:numId="2">
     <w:abstractNumId w:val="0"/>
   </w:num>
   <w:num w:numId="3">
-    <w:abstractNumId w:val="3"/>
+    <w:abstractNumId w:val="4"/>
   </w:num>
   <w:num w:numId="4">
+    <w:abstractNumId w:val="2"/>
+  </w:num>
+  <w:num w:numId="5">
     <w:abstractNumId w:val="1"/>
+  </w:num>
+  <w:num w:numId="6">
+    <w:abstractNumId w:val="6"/>
+  </w:num>
+  <w:num w:numId="7">
+    <w:abstractNumId w:val="5"/>
   </w:num>
 </w:numbering>
 </file>
 
 <file path=word/styles.xml><?xml version="1.0" encoding="utf-8"?>
-<w:styles xmlns:mc="http://schemas.openxmlformats.org/markup-compatibility/2006" xmlns:r="http://schemas.openxmlformats.org/officeDocument/2006/relationships" xmlns:w="http://schemas.openxmlformats.org/wordprocessingml/2006/main" xmlns:w14="http://schemas.microsoft.com/office/word/2010/wordml" xmlns:w15="http://schemas.microsoft.com/office/word/2012/wordml" xmlns:w16se="http://schemas.microsoft.com/office/word/2015/wordml/symex" mc:Ignorable="w14 w15 w16se">
+<w:styles xmlns:mc="http://schemas.openxmlformats.org/markup-compatibility/2006" xmlns:r="http://schemas.openxmlformats.org/officeDocument/2006/relationships" xmlns:w="http://schemas.openxmlformats.org/wordprocessingml/2006/main" xmlns:w14="http://schemas.microsoft.com/office/word/2010/wordml" xmlns:w15="http://schemas.microsoft.com/office/word/2012/wordml" mc:Ignorable="w14 w15">
   <w:docDefaults>
     <w:rPrDefault>
       <w:rPr>
@@ -9666,7 +10650,7 @@
       </w:pPr>
     </w:pPrDefault>
   </w:docDefaults>
-  <w:latentStyles w:defLockedState="0" w:defUIPriority="99" w:defSemiHidden="0" w:defUnhideWhenUsed="0" w:defQFormat="0" w:count="374">
+  <w:latentStyles w:defLockedState="0" w:defUIPriority="99" w:defSemiHidden="0" w:defUnhideWhenUsed="0" w:defQFormat="0" w:count="371">
     <w:lsdException w:name="Normal" w:uiPriority="0" w:qFormat="1"/>
     <w:lsdException w:name="heading 1" w:uiPriority="9" w:qFormat="1"/>
     <w:lsdException w:name="heading 2" w:semiHidden="1" w:uiPriority="9" w:unhideWhenUsed="1" w:qFormat="1"/>
@@ -9772,6 +10756,7 @@
     <w:lsdException w:name="HTML Sample" w:semiHidden="1" w:unhideWhenUsed="1"/>
     <w:lsdException w:name="HTML Typewriter" w:semiHidden="1" w:unhideWhenUsed="1"/>
     <w:lsdException w:name="HTML Variable" w:semiHidden="1" w:unhideWhenUsed="1"/>
+    <w:lsdException w:name="Normal Table" w:semiHidden="1" w:unhideWhenUsed="1"/>
     <w:lsdException w:name="annotation subject" w:semiHidden="1" w:unhideWhenUsed="1"/>
     <w:lsdException w:name="No List" w:semiHidden="1" w:unhideWhenUsed="1"/>
     <w:lsdException w:name="Outline List 1" w:semiHidden="1" w:unhideWhenUsed="1"/>
@@ -9816,6 +10801,7 @@
     <w:lsdException w:name="Table Professional" w:semiHidden="1" w:unhideWhenUsed="1"/>
     <w:lsdException w:name="Table Subtle 1" w:semiHidden="1" w:unhideWhenUsed="1"/>
     <w:lsdException w:name="Table Subtle 2" w:semiHidden="1" w:unhideWhenUsed="1"/>
+    <w:lsdException w:name="Table Web 1" w:semiHidden="1" w:unhideWhenUsed="1"/>
     <w:lsdException w:name="Table Web 2" w:semiHidden="1" w:unhideWhenUsed="1"/>
     <w:lsdException w:name="Table Web 3" w:semiHidden="1" w:unhideWhenUsed="1"/>
     <w:lsdException w:name="Balloon Text" w:semiHidden="1" w:unhideWhenUsed="1"/>
@@ -10036,9 +11022,6 @@
     <w:lsdException w:name="List Table 5 Dark Accent 6" w:uiPriority="50"/>
     <w:lsdException w:name="List Table 6 Colorful Accent 6" w:uiPriority="51"/>
     <w:lsdException w:name="List Table 7 Colorful Accent 6" w:uiPriority="52"/>
-    <w:lsdException w:name="Mention" w:semiHidden="1" w:unhideWhenUsed="1"/>
-    <w:lsdException w:name="Smart Hyperlink" w:semiHidden="1" w:unhideWhenUsed="1"/>
-    <w:lsdException w:name="Hashtag" w:semiHidden="1" w:unhideWhenUsed="1"/>
   </w:latentStyles>
   <w:style w:type="paragraph" w:default="1" w:styleId="Normal">
     <w:name w:val="Normal"/>
@@ -10552,6 +11535,11 @@
         <w:bCs/>
       </w:rPr>
     </w:tblStylePr>
+  </w:style>
+  <w:style w:type="character" w:customStyle="1" w:styleId="apple-converted-space">
+    <w:name w:val="apple-converted-space"/>
+    <w:basedOn w:val="DefaultParagraphFont"/>
+    <w:rsid w:val="0063345C"/>
   </w:style>
 </w:styles>
 </file>
@@ -10822,7 +11810,7 @@
 </file>
 
 <file path=customXml/itemProps1.xml><?xml version="1.0" encoding="utf-8"?>
-<ds:datastoreItem xmlns:ds="http://schemas.openxmlformats.org/officeDocument/2006/customXml" ds:itemID="{F5F1FD64-E8C2-42AC-8B63-B32E80047555}">
+<ds:datastoreItem xmlns:ds="http://schemas.openxmlformats.org/officeDocument/2006/customXml" ds:itemID="{6AB408FD-2B8B-4CDA-B1FE-C1CEAF2210E1}">
   <ds:schemaRefs>
     <ds:schemaRef ds:uri="http://schemas.openxmlformats.org/officeDocument/2006/bibliography"/>
   </ds:schemaRefs>

</xml_diff>

<commit_message>
just remove extra blank page
</commit_message>
<xml_diff>
--- a/ans_ex-theory-1-2017a.docx
+++ b/ans_ex-theory-1-2017a.docx
@@ -1,6 +1,6 @@
 
 <file path=word/document.xml><?xml version="1.0" encoding="utf-8"?>
-<w:document xmlns:wpc="http://schemas.microsoft.com/office/word/2010/wordprocessingCanvas" xmlns:mo="http://schemas.microsoft.com/office/mac/office/2008/main" xmlns:mc="http://schemas.openxmlformats.org/markup-compatibility/2006" xmlns:mv="urn:schemas-microsoft-com:mac:vml" xmlns:o="urn:schemas-microsoft-com:office:office" xmlns:r="http://schemas.openxmlformats.org/officeDocument/2006/relationships" xmlns:m="http://schemas.openxmlformats.org/officeDocument/2006/math" xmlns:v="urn:schemas-microsoft-com:vml" xmlns:wp14="http://schemas.microsoft.com/office/word/2010/wordprocessingDrawing" xmlns:wp="http://schemas.openxmlformats.org/drawingml/2006/wordprocessingDrawing" xmlns:w10="urn:schemas-microsoft-com:office:word" xmlns:w="http://schemas.openxmlformats.org/wordprocessingml/2006/main" xmlns:w14="http://schemas.microsoft.com/office/word/2010/wordml" xmlns:w15="http://schemas.microsoft.com/office/word/2012/wordml" xmlns:wpg="http://schemas.microsoft.com/office/word/2010/wordprocessingGroup" xmlns:wpi="http://schemas.microsoft.com/office/word/2010/wordprocessingInk" xmlns:wne="http://schemas.microsoft.com/office/word/2006/wordml" xmlns:wps="http://schemas.microsoft.com/office/word/2010/wordprocessingShape" mc:Ignorable="w14 w15 wp14">
+<w:document xmlns:wpc="http://schemas.microsoft.com/office/word/2010/wordprocessingCanvas" xmlns:mc="http://schemas.openxmlformats.org/markup-compatibility/2006" xmlns:o="urn:schemas-microsoft-com:office:office" xmlns:r="http://schemas.openxmlformats.org/officeDocument/2006/relationships" xmlns:m="http://schemas.openxmlformats.org/officeDocument/2006/math" xmlns:v="urn:schemas-microsoft-com:vml" xmlns:wp14="http://schemas.microsoft.com/office/word/2010/wordprocessingDrawing" xmlns:wp="http://schemas.openxmlformats.org/drawingml/2006/wordprocessingDrawing" xmlns:w10="urn:schemas-microsoft-com:office:word" xmlns:w="http://schemas.openxmlformats.org/wordprocessingml/2006/main" xmlns:w14="http://schemas.microsoft.com/office/word/2010/wordml" xmlns:w15="http://schemas.microsoft.com/office/word/2012/wordml" xmlns:wpg="http://schemas.microsoft.com/office/word/2010/wordprocessingGroup" xmlns:wpi="http://schemas.microsoft.com/office/word/2010/wordprocessingInk" xmlns:wne="http://schemas.microsoft.com/office/word/2006/wordml" xmlns:wps="http://schemas.microsoft.com/office/word/2010/wordprocessingShape" mc:Ignorable="w14 w15 wp14">
   <w:body>
     <w:p>
       <w:pPr>
@@ -652,7 +652,7 @@
               </wp:anchor>
             </w:drawing>
           </mc:Choice>
-          <mc:Fallback>
+          <mc:Fallback xmlns:mv="urn:schemas-microsoft-com:mac:vml" xmlns:mo="http://schemas.microsoft.com/office/mac/office/2008/main">
             <w:pict>
               <v:shapetype w14:anchorId="2DE5DD12" id="_x0000_t202" coordsize="21600,21600" o:spt="202" path="m0,0l0,21600,21600,21600,21600,0xe">
                 <v:stroke joinstyle="miter"/>
@@ -771,7 +771,7 @@
               </wp:anchor>
             </w:drawing>
           </mc:Choice>
-          <mc:Fallback>
+          <mc:Fallback xmlns:mv="urn:schemas-microsoft-com:mac:vml" xmlns:mo="http://schemas.microsoft.com/office/mac/office/2008/main">
             <w:pict>
               <v:shape w14:anchorId="72DC5319" id="Text Box 3" o:spid="_x0000_s1027" type="#_x0000_t202" style="position:absolute;left:0;text-align:left;margin-left:202.2pt;margin-top:13.85pt;width:72.15pt;height:27.05pt;z-index:251661312;visibility:visible;mso-wrap-style:square;mso-width-percent:0;mso-height-percent:0;mso-wrap-distance-left:9pt;mso-wrap-distance-top:0;mso-wrap-distance-right:9pt;mso-wrap-distance-bottom:0;mso-position-horizontal:absolute;mso-position-horizontal-relative:text;mso-position-vertical:absolute;mso-position-vertical-relative:text;mso-width-percent:0;mso-height-percent:0;mso-width-relative:margin;mso-height-relative:margin;v-text-anchor:top" o:gfxdata="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" filled="f" stroked="f">
                 <v:textbox>
@@ -2795,7 +2795,6 @@
       <w:pPr>
         <w:bidi/>
         <w:rPr>
-          <w:rFonts w:hint="cs"/>
           <w:rtl/>
         </w:rPr>
       </w:pPr>
@@ -2804,7 +2803,6 @@
       <w:pPr>
         <w:bidi/>
         <w:rPr>
-          <w:rFonts w:hint="cs"/>
           <w:rtl/>
         </w:rPr>
       </w:pPr>
@@ -3893,9 +3891,6 @@
           <w:numId w:val="2"/>
         </w:numPr>
         <w:bidi/>
-        <w:rPr>
-          <w:rFonts w:hint="cs"/>
-        </w:rPr>
       </w:pPr>
       <w:r>
         <w:rPr>
@@ -3909,7 +3904,6 @@
       <w:pPr>
         <w:bidi/>
         <w:rPr>
-          <w:rFonts w:hint="cs"/>
           <w:rtl/>
         </w:rPr>
       </w:pPr>
@@ -4002,7 +3996,7 @@
               </wp:anchor>
             </w:drawing>
           </mc:Choice>
-          <mc:Fallback>
+          <mc:Fallback xmlns:mv="urn:schemas-microsoft-com:mac:vml" xmlns:mo="http://schemas.microsoft.com/office/mac/office/2008/main">
             <w:pict>
               <v:shape w14:anchorId="75421CC3" id="Text Box 6" o:spid="_x0000_s1028" type="#_x0000_t202" style="position:absolute;left:0;text-align:left;margin-left:238.1pt;margin-top:10.85pt;width:72.15pt;height:27.05pt;z-index:251664384;visibility:visible;mso-wrap-style:square;mso-width-percent:0;mso-height-percent:0;mso-wrap-distance-left:9pt;mso-wrap-distance-top:0;mso-wrap-distance-right:9pt;mso-wrap-distance-bottom:0;mso-position-horizontal:absolute;mso-position-horizontal-relative:text;mso-position-vertical:absolute;mso-position-vertical-relative:text;mso-width-percent:0;mso-height-percent:0;mso-width-relative:margin;mso-height-relative:margin;v-text-anchor:top" o:gfxdata="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" filled="f" stroked="f">
                 <v:textbox>
@@ -4117,7 +4111,7 @@
               </wp:anchor>
             </w:drawing>
           </mc:Choice>
-          <mc:Fallback>
+          <mc:Fallback xmlns:mv="urn:schemas-microsoft-com:mac:vml" xmlns:mo="http://schemas.microsoft.com/office/mac/office/2008/main">
             <w:pict>
               <v:shape w14:anchorId="2EF585EA" id="Text Box 5" o:spid="_x0000_s1029" type="#_x0000_t202" style="position:absolute;left:0;text-align:left;margin-left:12.85pt;margin-top:10.65pt;width:62.8pt;height:27.05pt;z-index:251663360;visibility:visible;mso-wrap-style:square;mso-width-percent:0;mso-height-percent:0;mso-wrap-distance-left:9pt;mso-wrap-distance-top:0;mso-wrap-distance-right:9pt;mso-wrap-distance-bottom:0;mso-position-horizontal:absolute;mso-position-horizontal-relative:text;mso-position-vertical:absolute;mso-position-vertical-relative:text;mso-width-percent:0;mso-height-percent:0;mso-width-relative:margin;mso-height-relative:margin;v-text-anchor:top" o:gfxdata="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" filled="f" stroked="f">
                 <v:textbox>
@@ -4147,9 +4141,6 @@
     <w:p>
       <w:pPr>
         <w:bidi/>
-        <w:rPr>
-          <w:rFonts w:hint="cs"/>
-        </w:rPr>
       </w:pPr>
     </w:p>
     <w:tbl>
@@ -5139,7 +5130,6 @@
         <w:bidi/>
         <w:ind w:left="360"/>
         <w:rPr>
-          <w:rFonts w:hint="cs"/>
           <w:rtl/>
         </w:rPr>
       </w:pPr>
@@ -5148,7 +5138,6 @@
       <w:pPr>
         <w:bidi/>
         <w:rPr>
-          <w:rFonts w:hint="cs"/>
           <w:rtl/>
         </w:rPr>
       </w:pPr>
@@ -5194,7 +5183,6 @@
         <w:pStyle w:val="Heading2"/>
         <w:bidi/>
         <w:rPr>
-          <w:rFonts w:hint="cs"/>
           <w:rtl/>
         </w:rPr>
       </w:pPr>
@@ -6583,7 +6571,6 @@
         <w:pStyle w:val="Heading2"/>
         <w:bidi/>
         <w:rPr>
-          <w:rFonts w:hint="cs"/>
           <w:rtl/>
         </w:rPr>
       </w:pPr>
@@ -6886,6 +6873,7 @@
           <w:rStyle w:val="apple-converted-space"/>
         </w:rPr>
       </w:pPr>
+      <w:proofErr w:type="gramStart"/>
       <w:r>
         <w:rPr>
           <w:rFonts w:ascii="Arial" w:hAnsi="Arial" w:cs="Arial"/>
@@ -6894,7 +6882,18 @@
           <w:szCs w:val="21"/>
           <w:shd w:val="clear" w:color="auto" w:fill="FFFFFF"/>
         </w:rPr>
-        <w:t xml:space="preserve">jam signal = 32bit </w:t>
+        <w:t>jam</w:t>
+      </w:r>
+      <w:proofErr w:type="gramEnd"/>
+      <w:r>
+        <w:rPr>
+          <w:rFonts w:ascii="Arial" w:hAnsi="Arial" w:cs="Arial"/>
+          <w:color w:val="000000"/>
+          <w:sz w:val="21"/>
+          <w:szCs w:val="21"/>
+          <w:shd w:val="clear" w:color="auto" w:fill="FFFFFF"/>
+        </w:rPr>
+        <w:t xml:space="preserve"> signal = 32bit </w:t>
       </w:r>
       <w:r>
         <w:rPr>
@@ -6918,6 +6917,7 @@
         </w:rPr>
         <w:t>ו</w:t>
       </w:r>
+      <w:proofErr w:type="spellStart"/>
       <w:r>
         <w:rPr>
           <w:rFonts w:ascii="Arial" w:hAnsi="Arial" w:cs="Arial"/>
@@ -6926,7 +6926,18 @@
           <w:szCs w:val="21"/>
           <w:shd w:val="clear" w:color="auto" w:fill="FFFFFF"/>
         </w:rPr>
-        <w:t>init step = 96 bit time</w:t>
+        <w:t>init</w:t>
+      </w:r>
+      <w:proofErr w:type="spellEnd"/>
+      <w:r>
+        <w:rPr>
+          <w:rFonts w:ascii="Arial" w:hAnsi="Arial" w:cs="Arial"/>
+          <w:color w:val="000000"/>
+          <w:sz w:val="21"/>
+          <w:szCs w:val="21"/>
+          <w:shd w:val="clear" w:color="auto" w:fill="FFFFFF"/>
+        </w:rPr>
+        <w:t xml:space="preserve"> step = 96 bit time</w:t>
       </w:r>
       <w:r>
         <w:rPr>
@@ -7418,8 +7429,13 @@
         <w:t xml:space="preserve"> </w:t>
       </w:r>
       <w:r>
-        <w:t>257 +propTime</w:t>
-      </w:r>
+        <w:t>257 +</w:t>
+      </w:r>
+      <w:proofErr w:type="spellStart"/>
+      <w:r>
+        <w:t>propTime</w:t>
+      </w:r>
+      <w:proofErr w:type="spellEnd"/>
       <w:r>
         <w:rPr>
           <w:rFonts w:hint="cs"/>
@@ -8049,7 +8065,7 @@
     <w:p>
       <w:pPr>
         <w:rPr>
-          <w:rFonts w:asciiTheme="majorHAnsi" w:eastAsiaTheme="majorEastAsia" w:hAnsiTheme="majorHAnsi" w:cstheme="majorBidi" w:hint="cs"/>
+          <w:rFonts w:asciiTheme="majorHAnsi" w:eastAsiaTheme="majorEastAsia" w:hAnsiTheme="majorHAnsi" w:cstheme="majorBidi"/>
           <w:color w:val="2E74B5" w:themeColor="accent1" w:themeShade="BF"/>
           <w:sz w:val="26"/>
           <w:szCs w:val="26"/>
@@ -8060,7 +8076,7 @@
     <w:p>
       <w:pPr>
         <w:rPr>
-          <w:rFonts w:asciiTheme="majorHAnsi" w:eastAsiaTheme="majorEastAsia" w:hAnsiTheme="majorHAnsi" w:cstheme="majorBidi" w:hint="cs"/>
+          <w:rFonts w:asciiTheme="majorHAnsi" w:eastAsiaTheme="majorEastAsia" w:hAnsiTheme="majorHAnsi" w:cstheme="majorBidi"/>
           <w:color w:val="2E74B5" w:themeColor="accent1" w:themeShade="BF"/>
           <w:sz w:val="26"/>
           <w:szCs w:val="26"/>
@@ -8101,6 +8117,8 @@
       </w:r>
     </w:p>
     <w:p>
+      <w:proofErr w:type="spellStart"/>
+      <w:proofErr w:type="gramStart"/>
       <w:r>
         <w:rPr>
           <w:color w:val="7030A0"/>
@@ -8111,7 +8129,15 @@
         <w:rPr>
           <w:color w:val="7030A0"/>
         </w:rPr>
-        <w:t xml:space="preserve">prop </w:t>
+        <w:t>prop</w:t>
+      </w:r>
+      <w:proofErr w:type="spellEnd"/>
+      <w:proofErr w:type="gramEnd"/>
+      <w:r>
+        <w:rPr>
+          <w:color w:val="7030A0"/>
+        </w:rPr>
+        <w:t xml:space="preserve"> </w:t>
       </w:r>
       <w:r>
         <w:t xml:space="preserve">(length of line/ signal speed) </w:t>
@@ -8187,11 +8213,21 @@
       </m:oMath>
     </w:p>
     <w:p>
+      <w:proofErr w:type="spellStart"/>
+      <w:proofErr w:type="gramStart"/>
       <w:r>
         <w:rPr>
           <w:color w:val="00B050"/>
         </w:rPr>
-        <w:t xml:space="preserve">bandwith </w:t>
+        <w:t>bandwith</w:t>
+      </w:r>
+      <w:proofErr w:type="spellEnd"/>
+      <w:proofErr w:type="gramEnd"/>
+      <w:r>
+        <w:rPr>
+          <w:color w:val="00B050"/>
+        </w:rPr>
+        <w:t xml:space="preserve"> </w:t>
       </w:r>
       <w:r>
         <w:t xml:space="preserve">= </w:t>
@@ -8285,11 +8321,19 @@
       <w:r>
         <w:t>x/</w:t>
       </w:r>
+      <w:proofErr w:type="spellStart"/>
       <w:r>
         <w:rPr>
           <w:color w:val="00B050"/>
         </w:rPr>
-        <w:t xml:space="preserve">bandwith </w:t>
+        <w:t>bandwith</w:t>
+      </w:r>
+      <w:proofErr w:type="spellEnd"/>
+      <w:r>
+        <w:rPr>
+          <w:color w:val="00B050"/>
+        </w:rPr>
+        <w:t xml:space="preserve"> </w:t>
       </w:r>
       <w:r>
         <w:t>&gt; 2 *</w:t>
@@ -8297,11 +8341,19 @@
       <w:r>
         <w:t xml:space="preserve"> </w:t>
       </w:r>
+      <w:proofErr w:type="spellStart"/>
       <w:r>
         <w:rPr>
           <w:color w:val="7030A0"/>
         </w:rPr>
-        <w:t xml:space="preserve">dprop  </w:t>
+        <w:t>dprop</w:t>
+      </w:r>
+      <w:proofErr w:type="spellEnd"/>
+      <w:r>
+        <w:rPr>
+          <w:color w:val="7030A0"/>
+        </w:rPr>
+        <w:t xml:space="preserve">  </w:t>
       </w:r>
       <w:r>
         <w:rPr>
@@ -8644,9 +8696,13 @@
         <w:pStyle w:val="Heading3"/>
         <w:bidi/>
       </w:pPr>
+      <w:proofErr w:type="spellStart"/>
+      <w:proofErr w:type="gramStart"/>
       <w:r>
         <w:t>i</w:t>
       </w:r>
+      <w:proofErr w:type="spellEnd"/>
+      <w:proofErr w:type="gramEnd"/>
     </w:p>
     <w:p>
       <w:pPr>
@@ -9369,9 +9425,11 @@
           <w:rtl/>
         </w:rPr>
       </w:pPr>
+      <w:proofErr w:type="gramStart"/>
       <w:r>
         <w:t>ii</w:t>
       </w:r>
+      <w:proofErr w:type="gramEnd"/>
     </w:p>
     <w:p>
       <w:pPr>
@@ -9544,9 +9602,11 @@
         </w:rPr>
         <w:t>-</w:t>
       </w:r>
+      <w:proofErr w:type="spellStart"/>
       <w:r>
         <w:t>Intreface</w:t>
       </w:r>
+      <w:proofErr w:type="spellEnd"/>
       <w:r>
         <w:rPr>
           <w:rFonts w:hint="cs"/>
@@ -9982,8 +10042,6 @@
         </w:rPr>
         <w:t>נגרום</w:t>
       </w:r>
-      <w:bookmarkStart w:id="0" w:name="_GoBack"/>
-      <w:bookmarkEnd w:id="0"/>
       <w:r>
         <w:rPr>
           <w:rFonts w:hint="cs"/>
@@ -10243,12 +10301,8 @@
           <w:rtl/>
         </w:rPr>
       </w:pPr>
-      <w:r>
-        <w:rPr>
-          <w:rtl/>
-        </w:rPr>
-        <w:br w:type="page"/>
-      </w:r>
+      <w:bookmarkStart w:id="0" w:name="_GoBack"/>
+      <w:bookmarkEnd w:id="0"/>
     </w:p>
     <w:p>
       <w:pPr>
@@ -10263,7 +10317,6 @@
           <w:rFonts w:hint="cs"/>
           <w:rtl/>
         </w:rPr>
-        <w:lastRenderedPageBreak/>
         <w:t>בונוס</w:t>
       </w:r>
     </w:p>
@@ -11237,6 +11290,7 @@
         </w:rPr>
         <w:t xml:space="preserve">ונגדיר את </w:t>
       </w:r>
+      <w:proofErr w:type="spellStart"/>
       <w:r>
         <w:rPr>
           <w:rFonts w:eastAsiaTheme="minorEastAsia" w:hint="cs"/>
@@ -11249,6 +11303,7 @@
         </w:rPr>
         <w:t>minus</w:t>
       </w:r>
+      <w:proofErr w:type="spellEnd"/>
       <w:r>
         <w:rPr>
           <w:rFonts w:eastAsiaTheme="minorEastAsia" w:hint="cs"/>
@@ -11470,12 +11525,14 @@
         </w:rPr>
         <w:t xml:space="preserve">≠ </w:t>
       </w:r>
+      <w:proofErr w:type="spellStart"/>
       <w:r>
         <w:rPr>
           <w:rFonts w:eastAsiaTheme="minorEastAsia"/>
         </w:rPr>
         <w:t>Ck</w:t>
       </w:r>
+      <w:proofErr w:type="spellEnd"/>
       <w:r>
         <w:rPr>
           <w:rFonts w:eastAsiaTheme="minorEastAsia" w:hint="cs"/>
@@ -11883,7 +11940,49 @@
         <w:rPr>
           <w:rFonts w:eastAsiaTheme="minorEastAsia"/>
         </w:rPr>
-        <w:t>&lt;Ci, Cj&gt; + … (L sums) ... + &lt;Ck, Cj&gt; + ... (T sums) …</w:t>
+        <w:t xml:space="preserve">&lt;Ci, </w:t>
+      </w:r>
+      <w:proofErr w:type="spellStart"/>
+      <w:r>
+        <w:rPr>
+          <w:rFonts w:eastAsiaTheme="minorEastAsia"/>
+        </w:rPr>
+        <w:t>Cj</w:t>
+      </w:r>
+      <w:proofErr w:type="spellEnd"/>
+      <w:r>
+        <w:rPr>
+          <w:rFonts w:eastAsiaTheme="minorEastAsia"/>
+        </w:rPr>
+        <w:t>&gt; + … (L sums) ... + &lt;</w:t>
+      </w:r>
+      <w:proofErr w:type="spellStart"/>
+      <w:r>
+        <w:rPr>
+          <w:rFonts w:eastAsiaTheme="minorEastAsia"/>
+        </w:rPr>
+        <w:t>Ck</w:t>
+      </w:r>
+      <w:proofErr w:type="spellEnd"/>
+      <w:r>
+        <w:rPr>
+          <w:rFonts w:eastAsiaTheme="minorEastAsia"/>
+        </w:rPr>
+        <w:t xml:space="preserve">, </w:t>
+      </w:r>
+      <w:proofErr w:type="spellStart"/>
+      <w:r>
+        <w:rPr>
+          <w:rFonts w:eastAsiaTheme="minorEastAsia"/>
+        </w:rPr>
+        <w:t>Cj</w:t>
+      </w:r>
+      <w:proofErr w:type="spellEnd"/>
+      <w:r>
+        <w:rPr>
+          <w:rFonts w:eastAsiaTheme="minorEastAsia"/>
+        </w:rPr>
+        <w:t>&gt; + ... (T sums) …</w:t>
       </w:r>
     </w:p>
     <w:p>
@@ -11971,11 +12070,19 @@
         </w:rPr>
         <w:t xml:space="preserve">, כך ש </w:t>
       </w:r>
+      <w:proofErr w:type="spellStart"/>
       <w:r>
         <w:rPr>
           <w:rFonts w:eastAsiaTheme="minorEastAsia"/>
         </w:rPr>
-        <w:t xml:space="preserve">i </w:t>
+        <w:t>i</w:t>
+      </w:r>
+      <w:proofErr w:type="spellEnd"/>
+      <w:r>
+        <w:rPr>
+          <w:rFonts w:eastAsiaTheme="minorEastAsia"/>
+        </w:rPr>
+        <w:t xml:space="preserve"> </w:t>
       </w:r>
       <w:r>
         <w:rPr>
@@ -13087,27 +13194,6 @@
         <w:rPr>
           <w:rFonts w:eastAsiaTheme="minorEastAsia"/>
           <w:i/>
-          <w:u w:val="single"/>
-          <w:rtl/>
-        </w:rPr>
-      </w:pPr>
-    </w:p>
-    <w:p>
-      <w:pPr>
-        <w:bidi/>
-        <w:rPr>
-          <w:rFonts w:eastAsiaTheme="minorEastAsia"/>
-          <w:i/>
-          <w:rtl/>
-        </w:rPr>
-      </w:pPr>
-    </w:p>
-    <w:p>
-      <w:pPr>
-        <w:bidi/>
-        <w:rPr>
-          <w:rFonts w:eastAsiaTheme="minorEastAsia"/>
-          <w:i/>
           <w:rtl/>
         </w:rPr>
       </w:pPr>
@@ -13126,7 +13212,7 @@
 </file>
 
 <file path=word/endnotes.xml><?xml version="1.0" encoding="utf-8"?>
-<w:endnotes xmlns:wpc="http://schemas.microsoft.com/office/word/2010/wordprocessingCanvas" xmlns:mo="http://schemas.microsoft.com/office/mac/office/2008/main" xmlns:mc="http://schemas.openxmlformats.org/markup-compatibility/2006" xmlns:mv="urn:schemas-microsoft-com:mac:vml" xmlns:o="urn:schemas-microsoft-com:office:office" xmlns:r="http://schemas.openxmlformats.org/officeDocument/2006/relationships" xmlns:m="http://schemas.openxmlformats.org/officeDocument/2006/math" xmlns:v="urn:schemas-microsoft-com:vml" xmlns:wp14="http://schemas.microsoft.com/office/word/2010/wordprocessingDrawing" xmlns:wp="http://schemas.openxmlformats.org/drawingml/2006/wordprocessingDrawing" xmlns:w10="urn:schemas-microsoft-com:office:word" xmlns:w="http://schemas.openxmlformats.org/wordprocessingml/2006/main" xmlns:w14="http://schemas.microsoft.com/office/word/2010/wordml" xmlns:w15="http://schemas.microsoft.com/office/word/2012/wordml" xmlns:wpg="http://schemas.microsoft.com/office/word/2010/wordprocessingGroup" xmlns:wpi="http://schemas.microsoft.com/office/word/2010/wordprocessingInk" xmlns:wne="http://schemas.microsoft.com/office/word/2006/wordml" xmlns:wps="http://schemas.microsoft.com/office/word/2010/wordprocessingShape" mc:Ignorable="w14 w15 wp14">
+<w:endnotes xmlns:wpc="http://schemas.microsoft.com/office/word/2010/wordprocessingCanvas" xmlns:mc="http://schemas.openxmlformats.org/markup-compatibility/2006" xmlns:o="urn:schemas-microsoft-com:office:office" xmlns:r="http://schemas.openxmlformats.org/officeDocument/2006/relationships" xmlns:m="http://schemas.openxmlformats.org/officeDocument/2006/math" xmlns:v="urn:schemas-microsoft-com:vml" xmlns:wp14="http://schemas.microsoft.com/office/word/2010/wordprocessingDrawing" xmlns:wp="http://schemas.openxmlformats.org/drawingml/2006/wordprocessingDrawing" xmlns:w10="urn:schemas-microsoft-com:office:word" xmlns:w="http://schemas.openxmlformats.org/wordprocessingml/2006/main" xmlns:w14="http://schemas.microsoft.com/office/word/2010/wordml" xmlns:w15="http://schemas.microsoft.com/office/word/2012/wordml" xmlns:wpg="http://schemas.microsoft.com/office/word/2010/wordprocessingGroup" xmlns:wpi="http://schemas.microsoft.com/office/word/2010/wordprocessingInk" xmlns:wne="http://schemas.microsoft.com/office/word/2006/wordml" xmlns:wps="http://schemas.microsoft.com/office/word/2010/wordprocessingShape" mc:Ignorable="w14 w15 wp14">
   <w:endnote w:type="separator" w:id="-1">
     <w:p>
       <w:pPr>
@@ -13151,7 +13237,7 @@
 </file>
 
 <file path=word/footnotes.xml><?xml version="1.0" encoding="utf-8"?>
-<w:footnotes xmlns:wpc="http://schemas.microsoft.com/office/word/2010/wordprocessingCanvas" xmlns:mo="http://schemas.microsoft.com/office/mac/office/2008/main" xmlns:mc="http://schemas.openxmlformats.org/markup-compatibility/2006" xmlns:mv="urn:schemas-microsoft-com:mac:vml" xmlns:o="urn:schemas-microsoft-com:office:office" xmlns:r="http://schemas.openxmlformats.org/officeDocument/2006/relationships" xmlns:m="http://schemas.openxmlformats.org/officeDocument/2006/math" xmlns:v="urn:schemas-microsoft-com:vml" xmlns:wp14="http://schemas.microsoft.com/office/word/2010/wordprocessingDrawing" xmlns:wp="http://schemas.openxmlformats.org/drawingml/2006/wordprocessingDrawing" xmlns:w10="urn:schemas-microsoft-com:office:word" xmlns:w="http://schemas.openxmlformats.org/wordprocessingml/2006/main" xmlns:w14="http://schemas.microsoft.com/office/word/2010/wordml" xmlns:w15="http://schemas.microsoft.com/office/word/2012/wordml" xmlns:wpg="http://schemas.microsoft.com/office/word/2010/wordprocessingGroup" xmlns:wpi="http://schemas.microsoft.com/office/word/2010/wordprocessingInk" xmlns:wne="http://schemas.microsoft.com/office/word/2006/wordml" xmlns:wps="http://schemas.microsoft.com/office/word/2010/wordprocessingShape" mc:Ignorable="w14 w15 wp14">
+<w:footnotes xmlns:wpc="http://schemas.microsoft.com/office/word/2010/wordprocessingCanvas" xmlns:mc="http://schemas.openxmlformats.org/markup-compatibility/2006" xmlns:o="urn:schemas-microsoft-com:office:office" xmlns:r="http://schemas.openxmlformats.org/officeDocument/2006/relationships" xmlns:m="http://schemas.openxmlformats.org/officeDocument/2006/math" xmlns:v="urn:schemas-microsoft-com:vml" xmlns:wp14="http://schemas.microsoft.com/office/word/2010/wordprocessingDrawing" xmlns:wp="http://schemas.openxmlformats.org/drawingml/2006/wordprocessingDrawing" xmlns:w10="urn:schemas-microsoft-com:office:word" xmlns:w="http://schemas.openxmlformats.org/wordprocessingml/2006/main" xmlns:w14="http://schemas.microsoft.com/office/word/2010/wordml" xmlns:w15="http://schemas.microsoft.com/office/word/2012/wordml" xmlns:wpg="http://schemas.microsoft.com/office/word/2010/wordprocessingGroup" xmlns:wpi="http://schemas.microsoft.com/office/word/2010/wordprocessingInk" xmlns:wne="http://schemas.microsoft.com/office/word/2006/wordml" xmlns:wps="http://schemas.microsoft.com/office/word/2010/wordprocessingShape" mc:Ignorable="w14 w15 wp14">
   <w:footnote w:type="separator" w:id="-1">
     <w:p>
       <w:pPr>
@@ -13176,7 +13262,7 @@
 </file>
 
 <file path=word/header1.xml><?xml version="1.0" encoding="utf-8"?>
-<w:hdr xmlns:wpc="http://schemas.microsoft.com/office/word/2010/wordprocessingCanvas" xmlns:mo="http://schemas.microsoft.com/office/mac/office/2008/main" xmlns:mc="http://schemas.openxmlformats.org/markup-compatibility/2006" xmlns:mv="urn:schemas-microsoft-com:mac:vml" xmlns:o="urn:schemas-microsoft-com:office:office" xmlns:r="http://schemas.openxmlformats.org/officeDocument/2006/relationships" xmlns:m="http://schemas.openxmlformats.org/officeDocument/2006/math" xmlns:v="urn:schemas-microsoft-com:vml" xmlns:wp14="http://schemas.microsoft.com/office/word/2010/wordprocessingDrawing" xmlns:wp="http://schemas.openxmlformats.org/drawingml/2006/wordprocessingDrawing" xmlns:w10="urn:schemas-microsoft-com:office:word" xmlns:w="http://schemas.openxmlformats.org/wordprocessingml/2006/main" xmlns:w14="http://schemas.microsoft.com/office/word/2010/wordml" xmlns:w15="http://schemas.microsoft.com/office/word/2012/wordml" xmlns:wpg="http://schemas.microsoft.com/office/word/2010/wordprocessingGroup" xmlns:wpi="http://schemas.microsoft.com/office/word/2010/wordprocessingInk" xmlns:wne="http://schemas.microsoft.com/office/word/2006/wordml" xmlns:wps="http://schemas.microsoft.com/office/word/2010/wordprocessingShape" mc:Ignorable="w14 w15 wp14">
+<w:hdr xmlns:wpc="http://schemas.microsoft.com/office/word/2010/wordprocessingCanvas" xmlns:mc="http://schemas.openxmlformats.org/markup-compatibility/2006" xmlns:o="urn:schemas-microsoft-com:office:office" xmlns:r="http://schemas.openxmlformats.org/officeDocument/2006/relationships" xmlns:m="http://schemas.openxmlformats.org/officeDocument/2006/math" xmlns:v="urn:schemas-microsoft-com:vml" xmlns:wp14="http://schemas.microsoft.com/office/word/2010/wordprocessingDrawing" xmlns:wp="http://schemas.openxmlformats.org/drawingml/2006/wordprocessingDrawing" xmlns:w10="urn:schemas-microsoft-com:office:word" xmlns:w="http://schemas.openxmlformats.org/wordprocessingml/2006/main" xmlns:w14="http://schemas.microsoft.com/office/word/2010/wordml" xmlns:w15="http://schemas.microsoft.com/office/word/2012/wordml" xmlns:wpg="http://schemas.microsoft.com/office/word/2010/wordprocessingGroup" xmlns:wpi="http://schemas.microsoft.com/office/word/2010/wordprocessingInk" xmlns:wne="http://schemas.microsoft.com/office/word/2006/wordml" xmlns:wps="http://schemas.microsoft.com/office/word/2010/wordprocessingShape" mc:Ignorable="w14 w15 wp14">
   <w:p>
     <w:pPr>
       <w:pStyle w:val="Header"/>
@@ -13187,7 +13273,7 @@
 </file>
 
 <file path=word/header2.xml><?xml version="1.0" encoding="utf-8"?>
-<w:hdr xmlns:wpc="http://schemas.microsoft.com/office/word/2010/wordprocessingCanvas" xmlns:mo="http://schemas.microsoft.com/office/mac/office/2008/main" xmlns:mc="http://schemas.openxmlformats.org/markup-compatibility/2006" xmlns:mv="urn:schemas-microsoft-com:mac:vml" xmlns:o="urn:schemas-microsoft-com:office:office" xmlns:r="http://schemas.openxmlformats.org/officeDocument/2006/relationships" xmlns:m="http://schemas.openxmlformats.org/officeDocument/2006/math" xmlns:v="urn:schemas-microsoft-com:vml" xmlns:wp14="http://schemas.microsoft.com/office/word/2010/wordprocessingDrawing" xmlns:wp="http://schemas.openxmlformats.org/drawingml/2006/wordprocessingDrawing" xmlns:w10="urn:schemas-microsoft-com:office:word" xmlns:w="http://schemas.openxmlformats.org/wordprocessingml/2006/main" xmlns:w14="http://schemas.microsoft.com/office/word/2010/wordml" xmlns:w15="http://schemas.microsoft.com/office/word/2012/wordml" xmlns:wpg="http://schemas.microsoft.com/office/word/2010/wordprocessingGroup" xmlns:wpi="http://schemas.microsoft.com/office/word/2010/wordprocessingInk" xmlns:wne="http://schemas.microsoft.com/office/word/2006/wordml" xmlns:wps="http://schemas.microsoft.com/office/word/2010/wordprocessingShape" mc:Ignorable="w14 w15 wp14">
+<w:hdr xmlns:wpc="http://schemas.microsoft.com/office/word/2010/wordprocessingCanvas" xmlns:mc="http://schemas.openxmlformats.org/markup-compatibility/2006" xmlns:o="urn:schemas-microsoft-com:office:office" xmlns:r="http://schemas.openxmlformats.org/officeDocument/2006/relationships" xmlns:m="http://schemas.openxmlformats.org/officeDocument/2006/math" xmlns:v="urn:schemas-microsoft-com:vml" xmlns:wp14="http://schemas.microsoft.com/office/word/2010/wordprocessingDrawing" xmlns:wp="http://schemas.openxmlformats.org/drawingml/2006/wordprocessingDrawing" xmlns:w10="urn:schemas-microsoft-com:office:word" xmlns:w="http://schemas.openxmlformats.org/wordprocessingml/2006/main" xmlns:w14="http://schemas.microsoft.com/office/word/2010/wordml" xmlns:w15="http://schemas.microsoft.com/office/word/2012/wordml" xmlns:wpg="http://schemas.microsoft.com/office/word/2010/wordprocessingGroup" xmlns:wpi="http://schemas.microsoft.com/office/word/2010/wordprocessingInk" xmlns:wne="http://schemas.microsoft.com/office/word/2006/wordml" xmlns:wps="http://schemas.microsoft.com/office/word/2010/wordprocessingShape" mc:Ignorable="w14 w15 wp14">
   <w:p>
     <w:pPr>
       <w:pStyle w:val="Header"/>
@@ -13294,8 +13380,8 @@
 </file>
 
 <file path=word/numbering.xml><?xml version="1.0" encoding="utf-8"?>
-<w:numbering xmlns:wpc="http://schemas.microsoft.com/office/word/2010/wordprocessingCanvas" xmlns:mo="http://schemas.microsoft.com/office/mac/office/2008/main" xmlns:mc="http://schemas.openxmlformats.org/markup-compatibility/2006" xmlns:mv="urn:schemas-microsoft-com:mac:vml" xmlns:o="urn:schemas-microsoft-com:office:office" xmlns:r="http://schemas.openxmlformats.org/officeDocument/2006/relationships" xmlns:m="http://schemas.openxmlformats.org/officeDocument/2006/math" xmlns:v="urn:schemas-microsoft-com:vml" xmlns:wp14="http://schemas.microsoft.com/office/word/2010/wordprocessingDrawing" xmlns:wp="http://schemas.openxmlformats.org/drawingml/2006/wordprocessingDrawing" xmlns:w10="urn:schemas-microsoft-com:office:word" xmlns:w="http://schemas.openxmlformats.org/wordprocessingml/2006/main" xmlns:w14="http://schemas.microsoft.com/office/word/2010/wordml" xmlns:w15="http://schemas.microsoft.com/office/word/2012/wordml" xmlns:wpg="http://schemas.microsoft.com/office/word/2010/wordprocessingGroup" xmlns:wpi="http://schemas.microsoft.com/office/word/2010/wordprocessingInk" xmlns:wne="http://schemas.microsoft.com/office/word/2006/wordml" xmlns:wps="http://schemas.microsoft.com/office/word/2010/wordprocessingShape" mc:Ignorable="w14 w15 wp14">
-  <w:abstractNum w:abstractNumId="0">
+<w:numbering xmlns:wpc="http://schemas.microsoft.com/office/word/2010/wordprocessingCanvas" xmlns:mc="http://schemas.openxmlformats.org/markup-compatibility/2006" xmlns:o="urn:schemas-microsoft-com:office:office" xmlns:r="http://schemas.openxmlformats.org/officeDocument/2006/relationships" xmlns:m="http://schemas.openxmlformats.org/officeDocument/2006/math" xmlns:v="urn:schemas-microsoft-com:vml" xmlns:wp14="http://schemas.microsoft.com/office/word/2010/wordprocessingDrawing" xmlns:wp="http://schemas.openxmlformats.org/drawingml/2006/wordprocessingDrawing" xmlns:w10="urn:schemas-microsoft-com:office:word" xmlns:w="http://schemas.openxmlformats.org/wordprocessingml/2006/main" xmlns:w14="http://schemas.microsoft.com/office/word/2010/wordml" xmlns:w15="http://schemas.microsoft.com/office/word/2012/wordml" xmlns:wpg="http://schemas.microsoft.com/office/word/2010/wordprocessingGroup" xmlns:wpi="http://schemas.microsoft.com/office/word/2010/wordprocessingInk" xmlns:wne="http://schemas.microsoft.com/office/word/2006/wordml" xmlns:wps="http://schemas.microsoft.com/office/word/2010/wordprocessingShape" mc:Ignorable="w14 w15 wp14">
+  <w:abstractNum w:abstractNumId="0" w15:restartNumberingAfterBreak="0">
     <w:nsid w:val="01792FCE"/>
     <w:multiLevelType w:val="hybridMultilevel"/>
     <w:tmpl w:val="39BC412A"/>
@@ -13384,7 +13470,7 @@
       </w:pPr>
     </w:lvl>
   </w:abstractNum>
-  <w:abstractNum w:abstractNumId="1">
+  <w:abstractNum w:abstractNumId="1" w15:restartNumberingAfterBreak="0">
     <w:nsid w:val="217E1362"/>
     <w:multiLevelType w:val="hybridMultilevel"/>
     <w:tmpl w:val="48DEFE94"/>
@@ -13473,7 +13559,7 @@
       </w:pPr>
     </w:lvl>
   </w:abstractNum>
-  <w:abstractNum w:abstractNumId="2">
+  <w:abstractNum w:abstractNumId="2" w15:restartNumberingAfterBreak="0">
     <w:nsid w:val="368B2E3C"/>
     <w:multiLevelType w:val="hybridMultilevel"/>
     <w:tmpl w:val="43DCE23A"/>
@@ -13562,7 +13648,7 @@
       </w:pPr>
     </w:lvl>
   </w:abstractNum>
-  <w:abstractNum w:abstractNumId="3">
+  <w:abstractNum w:abstractNumId="3" w15:restartNumberingAfterBreak="0">
     <w:nsid w:val="50F62775"/>
     <w:multiLevelType w:val="multilevel"/>
     <w:tmpl w:val="0409001D"/>
@@ -13648,7 +13734,7 @@
       </w:pPr>
     </w:lvl>
   </w:abstractNum>
-  <w:abstractNum w:abstractNumId="4">
+  <w:abstractNum w:abstractNumId="4" w15:restartNumberingAfterBreak="0">
     <w:nsid w:val="6149720B"/>
     <w:multiLevelType w:val="hybridMultilevel"/>
     <w:tmpl w:val="E40E6864"/>
@@ -13761,7 +13847,7 @@
       </w:rPr>
     </w:lvl>
   </w:abstractNum>
-  <w:abstractNum w:abstractNumId="5">
+  <w:abstractNum w:abstractNumId="5" w15:restartNumberingAfterBreak="0">
     <w:nsid w:val="619E3557"/>
     <w:multiLevelType w:val="hybridMultilevel"/>
     <w:tmpl w:val="DE060C0E"/>
@@ -13874,7 +13960,7 @@
       </w:rPr>
     </w:lvl>
   </w:abstractNum>
-  <w:abstractNum w:abstractNumId="6">
+  <w:abstractNum w:abstractNumId="6" w15:restartNumberingAfterBreak="0">
     <w:nsid w:val="76F96DC9"/>
     <w:multiLevelType w:val="hybridMultilevel"/>
     <w:tmpl w:val="CA022966"/>
@@ -14005,7 +14091,7 @@
       </w:pPr>
     </w:pPrDefault>
   </w:docDefaults>
-  <w:latentStyles w:defLockedState="0" w:defUIPriority="99" w:defSemiHidden="0" w:defUnhideWhenUsed="0" w:defQFormat="0" w:count="382">
+  <w:latentStyles w:defLockedState="0" w:defUIPriority="99" w:defSemiHidden="0" w:defUnhideWhenUsed="0" w:defQFormat="0" w:count="371">
     <w:lsdException w:name="Normal" w:uiPriority="0" w:qFormat="1"/>
     <w:lsdException w:name="heading 1" w:uiPriority="9" w:qFormat="1"/>
     <w:lsdException w:name="heading 2" w:semiHidden="1" w:uiPriority="9" w:unhideWhenUsed="1" w:qFormat="1"/>
@@ -14111,6 +14197,7 @@
     <w:lsdException w:name="HTML Sample" w:semiHidden="1" w:unhideWhenUsed="1"/>
     <w:lsdException w:name="HTML Typewriter" w:semiHidden="1" w:unhideWhenUsed="1"/>
     <w:lsdException w:name="HTML Variable" w:semiHidden="1" w:unhideWhenUsed="1"/>
+    <w:lsdException w:name="Normal Table" w:semiHidden="1" w:unhideWhenUsed="1"/>
     <w:lsdException w:name="annotation subject" w:semiHidden="1" w:unhideWhenUsed="1"/>
     <w:lsdException w:name="No List" w:semiHidden="1" w:unhideWhenUsed="1"/>
     <w:lsdException w:name="Outline List 1" w:semiHidden="1" w:unhideWhenUsed="1"/>
@@ -14156,9 +14243,11 @@
     <w:lsdException w:name="Table Subtle 1" w:semiHidden="1" w:unhideWhenUsed="1"/>
     <w:lsdException w:name="Table Subtle 2" w:semiHidden="1" w:unhideWhenUsed="1"/>
     <w:lsdException w:name="Table Web 1" w:semiHidden="1" w:unhideWhenUsed="1"/>
+    <w:lsdException w:name="Table Web 2" w:semiHidden="1" w:unhideWhenUsed="1"/>
     <w:lsdException w:name="Table Web 3" w:semiHidden="1" w:unhideWhenUsed="1"/>
     <w:lsdException w:name="Balloon Text" w:semiHidden="1" w:unhideWhenUsed="1"/>
     <w:lsdException w:name="Table Grid" w:uiPriority="39"/>
+    <w:lsdException w:name="Table Theme" w:semiHidden="1" w:unhideWhenUsed="1"/>
     <w:lsdException w:name="Placeholder Text" w:semiHidden="1"/>
     <w:lsdException w:name="No Spacing" w:uiPriority="1" w:qFormat="1"/>
     <w:lsdException w:name="Light Shading" w:uiPriority="60"/>
@@ -14374,8 +14463,6 @@
     <w:lsdException w:name="List Table 5 Dark Accent 6" w:uiPriority="50"/>
     <w:lsdException w:name="List Table 6 Colorful Accent 6" w:uiPriority="51"/>
     <w:lsdException w:name="List Table 7 Colorful Accent 6" w:uiPriority="52"/>
-    <w:lsdException w:name="Mention" w:semiHidden="1" w:unhideWhenUsed="1"/>
-    <w:lsdException w:name="Smart Hyperlink" w:semiHidden="1" w:unhideWhenUsed="1"/>
   </w:latentStyles>
   <w:style w:type="paragraph" w:default="1" w:styleId="Normal">
     <w:name w:val="Normal"/>
@@ -14587,7 +14674,6 @@
       <w:spacing w:after="0" w:line="240" w:lineRule="auto"/>
     </w:pPr>
     <w:tblPr>
-      <w:tblInd w:w="0" w:type="dxa"/>
       <w:tblBorders>
         <w:top w:val="single" w:sz="4" w:space="0" w:color="auto"/>
         <w:left w:val="single" w:sz="4" w:space="0" w:color="auto"/>
@@ -14596,12 +14682,6 @@
         <w:insideH w:val="single" w:sz="4" w:space="0" w:color="auto"/>
         <w:insideV w:val="single" w:sz="4" w:space="0" w:color="auto"/>
       </w:tblBorders>
-      <w:tblCellMar>
-        <w:top w:w="0" w:type="dxa"/>
-        <w:left w:w="108" w:type="dxa"/>
-        <w:bottom w:w="0" w:type="dxa"/>
-        <w:right w:w="108" w:type="dxa"/>
-      </w:tblCellMar>
     </w:tblPr>
   </w:style>
   <w:style w:type="table" w:styleId="PlainTable5">
@@ -14615,13 +14695,6 @@
     <w:tblPr>
       <w:tblStyleRowBandSize w:val="1"/>
       <w:tblStyleColBandSize w:val="1"/>
-      <w:tblInd w:w="0" w:type="dxa"/>
-      <w:tblCellMar>
-        <w:top w:w="0" w:type="dxa"/>
-        <w:left w:w="108" w:type="dxa"/>
-        <w:bottom w:w="0" w:type="dxa"/>
-        <w:right w:w="108" w:type="dxa"/>
-      </w:tblCellMar>
     </w:tblPr>
     <w:tblStylePr w:type="firstRow">
       <w:rPr>
@@ -14742,7 +14815,6 @@
     <w:tblPr>
       <w:tblStyleRowBandSize w:val="1"/>
       <w:tblStyleColBandSize w:val="1"/>
-      <w:tblInd w:w="0" w:type="dxa"/>
       <w:tblBorders>
         <w:top w:val="single" w:sz="4" w:space="0" w:color="FFFFFF" w:themeColor="background1"/>
         <w:left w:val="single" w:sz="4" w:space="0" w:color="FFFFFF" w:themeColor="background1"/>
@@ -14751,12 +14823,6 @@
         <w:insideH w:val="single" w:sz="4" w:space="0" w:color="FFFFFF" w:themeColor="background1"/>
         <w:insideV w:val="single" w:sz="4" w:space="0" w:color="FFFFFF" w:themeColor="background1"/>
       </w:tblBorders>
-      <w:tblCellMar>
-        <w:top w:w="0" w:type="dxa"/>
-        <w:left w:w="108" w:type="dxa"/>
-        <w:bottom w:w="0" w:type="dxa"/>
-        <w:right w:w="108" w:type="dxa"/>
-      </w:tblCellMar>
     </w:tblPr>
     <w:tcPr>
       <w:shd w:val="clear" w:color="auto" w:fill="DEEAF6" w:themeFill="accent1" w:themeFillTint="33"/>
@@ -14865,7 +14931,6 @@
     <w:tblPr>
       <w:tblStyleRowBandSize w:val="1"/>
       <w:tblStyleColBandSize w:val="1"/>
-      <w:tblInd w:w="0" w:type="dxa"/>
       <w:tblBorders>
         <w:top w:val="single" w:sz="4" w:space="0" w:color="999999" w:themeColor="text1" w:themeTint="66"/>
         <w:left w:val="single" w:sz="4" w:space="0" w:color="999999" w:themeColor="text1" w:themeTint="66"/>
@@ -14874,12 +14939,6 @@
         <w:insideH w:val="single" w:sz="4" w:space="0" w:color="999999" w:themeColor="text1" w:themeTint="66"/>
         <w:insideV w:val="single" w:sz="4" w:space="0" w:color="999999" w:themeColor="text1" w:themeTint="66"/>
       </w:tblBorders>
-      <w:tblCellMar>
-        <w:top w:w="0" w:type="dxa"/>
-        <w:left w:w="108" w:type="dxa"/>
-        <w:bottom w:w="0" w:type="dxa"/>
-        <w:right w:w="108" w:type="dxa"/>
-      </w:tblCellMar>
     </w:tblPr>
     <w:tblStylePr w:type="firstRow">
       <w:rPr>
@@ -15192,7 +15251,7 @@
 </file>
 
 <file path=customXml/itemProps1.xml><?xml version="1.0" encoding="utf-8"?>
-<ds:datastoreItem xmlns:ds="http://schemas.openxmlformats.org/officeDocument/2006/customXml" ds:itemID="{3EB1D04C-2CD8-EE4F-B13A-4DCC95012604}">
+<ds:datastoreItem xmlns:ds="http://schemas.openxmlformats.org/officeDocument/2006/customXml" ds:itemID="{FB5538F0-EDB4-4BC3-81F2-86CBAB2E9D48}">
   <ds:schemaRefs>
     <ds:schemaRef ds:uri="http://schemas.openxmlformats.org/officeDocument/2006/bibliography"/>
   </ds:schemaRefs>

</xml_diff>